<commit_message>
gravei o video e mexi um pouco em css e tlvz mexi arquivos de lugar
</commit_message>
<xml_diff>
--- a/INFORMAÇÕES (GUELEXIA)/TCC Guelexia ABNT.docx
+++ b/INFORMAÇÕES (GUELEXIA)/TCC Guelexia ABNT.docx
@@ -374,6 +374,83 @@
     </w:p>
     <w:p>
       <w:pPr>
+        <w:ind w:left="3540" w:right="140" w:firstLine="708"/>
+        <w:rPr>
+          <w:rFonts w:ascii="Arial" w:hAnsi="Arial" w:cs="Arial"/>
+          <w:sz w:val="24"/>
+        </w:rPr>
+      </w:pPr>
+    </w:p>
+    <w:p>
+      <w:pPr>
+        <w:ind w:left="3540" w:right="140" w:hanging="3398"/>
+        <w:jc w:val="center"/>
+        <w:rPr>
+          <w:rFonts w:ascii="Arial" w:hAnsi="Arial" w:cs="Arial"/>
+          <w:sz w:val="24"/>
+        </w:rPr>
+      </w:pPr>
+      <w:r>
+        <w:rPr>
+          <w:rFonts w:ascii="Arial" w:hAnsi="Arial" w:cs="Arial"/>
+          <w:sz w:val="24"/>
+        </w:rPr>
+        <w:t>São Paulo</w:t>
+      </w:r>
+    </w:p>
+    <w:p>
+      <w:pPr>
+        <w:ind w:left="3540" w:right="140" w:hanging="3398"/>
+        <w:jc w:val="center"/>
+        <w:rPr>
+          <w:rFonts w:ascii="Arial" w:hAnsi="Arial" w:cs="Arial"/>
+          <w:sz w:val="24"/>
+        </w:rPr>
+      </w:pPr>
+      <w:r>
+        <w:rPr>
+          <w:rFonts w:ascii="Arial" w:hAnsi="Arial" w:cs="Arial"/>
+          <w:sz w:val="24"/>
+        </w:rPr>
+        <w:t>2024</w:t>
+      </w:r>
+      <w:bookmarkStart w:id="0" w:name="_GoBack"/>
+      <w:bookmarkEnd w:id="0"/>
+    </w:p>
+    <w:p>
+      <w:pPr>
+        <w:ind w:left="-142" w:right="360"/>
+        <w:jc w:val="center"/>
+        <w:rPr>
+          <w:rFonts w:ascii="Arial" w:hAnsi="Arial" w:cs="Arial"/>
+          <w:color w:val="001D35"/>
+          <w:sz w:val="24"/>
+          <w:szCs w:val="24"/>
+          <w:shd w:val="clear" w:color="auto" w:fill="FFFFFF"/>
+        </w:rPr>
+      </w:pPr>
+      <w:r>
+        <w:rPr>
+          <w:rFonts w:ascii="Arial" w:hAnsi="Arial" w:cs="Arial"/>
+          <w:sz w:val="24"/>
+          <w:szCs w:val="24"/>
+        </w:rPr>
+        <w:br w:type="page"/>
+      </w:r>
+      <w:r>
+        <w:rPr>
+          <w:rFonts w:ascii="Arial" w:hAnsi="Arial" w:cs="Arial"/>
+          <w:color w:val="001D35"/>
+          <w:sz w:val="24"/>
+          <w:szCs w:val="24"/>
+          <w:shd w:val="clear" w:color="auto" w:fill="FFFFFF"/>
+        </w:rPr>
+        <w:lastRenderedPageBreak/>
+        <w:t>Escola Técnica Estadual Professor Camargo Aranha</w:t>
+      </w:r>
+    </w:p>
+    <w:p>
+      <w:pPr>
         <w:ind w:left="-142" w:right="140"/>
         <w:jc w:val="center"/>
         <w:rPr>
@@ -381,21 +458,12 @@
           <w:sz w:val="24"/>
         </w:rPr>
       </w:pPr>
-    </w:p>
-    <w:p>
-      <w:pPr>
-        <w:ind w:left="3540" w:right="140" w:firstLine="708"/>
+      <w:r>
         <w:rPr>
           <w:rFonts w:ascii="Arial" w:hAnsi="Arial" w:cs="Arial"/>
           <w:sz w:val="24"/>
         </w:rPr>
-      </w:pPr>
-      <w:r>
-        <w:rPr>
-          <w:rFonts w:ascii="Arial" w:hAnsi="Arial" w:cs="Arial"/>
-          <w:sz w:val="24"/>
-        </w:rPr>
-        <w:t>São Paulo</w:t>
+        <w:t>Ensino médio integrado ao curso técnico de Desenvolvimento de Sistemas</w:t>
       </w:r>
     </w:p>
     <w:p>
@@ -407,45 +475,6 @@
           <w:sz w:val="24"/>
         </w:rPr>
       </w:pPr>
-      <w:r>
-        <w:rPr>
-          <w:rFonts w:ascii="Arial" w:hAnsi="Arial" w:cs="Arial"/>
-          <w:sz w:val="24"/>
-        </w:rPr>
-        <w:t>2024</w:t>
-      </w:r>
-    </w:p>
-    <w:p>
-      <w:pPr>
-        <w:ind w:left="-142" w:right="360"/>
-        <w:jc w:val="center"/>
-        <w:rPr>
-          <w:rFonts w:ascii="Arial" w:hAnsi="Arial" w:cs="Arial"/>
-          <w:color w:val="001D35"/>
-          <w:sz w:val="24"/>
-          <w:szCs w:val="24"/>
-          <w:shd w:val="clear" w:color="auto" w:fill="FFFFFF"/>
-        </w:rPr>
-      </w:pPr>
-      <w:r>
-        <w:rPr>
-          <w:rFonts w:ascii="Arial" w:hAnsi="Arial" w:cs="Arial"/>
-          <w:sz w:val="24"/>
-          <w:szCs w:val="24"/>
-        </w:rPr>
-        <w:br w:type="page"/>
-      </w:r>
-      <w:r>
-        <w:rPr>
-          <w:rFonts w:ascii="Arial" w:hAnsi="Arial" w:cs="Arial"/>
-          <w:color w:val="001D35"/>
-          <w:sz w:val="24"/>
-          <w:szCs w:val="24"/>
-          <w:shd w:val="clear" w:color="auto" w:fill="FFFFFF"/>
-        </w:rPr>
-        <w:lastRenderedPageBreak/>
-        <w:t>Escola Técnica Estadual Professor Camargo Aranha</w:t>
-      </w:r>
     </w:p>
     <w:p>
       <w:pPr>
@@ -456,13 +485,6 @@
           <w:sz w:val="24"/>
         </w:rPr>
       </w:pPr>
-      <w:r>
-        <w:rPr>
-          <w:rFonts w:ascii="Arial" w:hAnsi="Arial" w:cs="Arial"/>
-          <w:sz w:val="24"/>
-        </w:rPr>
-        <w:t>Ensino médio integrado ao curso técnico de Desenvolvimento de Sistemas</w:t>
-      </w:r>
     </w:p>
     <w:p>
       <w:pPr>
@@ -483,6 +505,13 @@
           <w:sz w:val="24"/>
         </w:rPr>
       </w:pPr>
+      <w:r>
+        <w:rPr>
+          <w:rFonts w:ascii="Arial" w:hAnsi="Arial" w:cs="Arial"/>
+          <w:sz w:val="24"/>
+        </w:rPr>
+        <w:t>Lucas Melo dos Reis</w:t>
+      </w:r>
     </w:p>
     <w:p>
       <w:pPr>
@@ -493,6 +522,13 @@
           <w:sz w:val="24"/>
         </w:rPr>
       </w:pPr>
+      <w:r>
+        <w:rPr>
+          <w:rFonts w:ascii="Arial" w:hAnsi="Arial" w:cs="Arial"/>
+          <w:sz w:val="24"/>
+        </w:rPr>
+        <w:t>Matheus Cortes Barbeiro</w:t>
+      </w:r>
     </w:p>
     <w:p>
       <w:pPr>
@@ -503,13 +539,6 @@
           <w:sz w:val="24"/>
         </w:rPr>
       </w:pPr>
-      <w:r>
-        <w:rPr>
-          <w:rFonts w:ascii="Arial" w:hAnsi="Arial" w:cs="Arial"/>
-          <w:sz w:val="24"/>
-        </w:rPr>
-        <w:t>Lucas Melo dos Reis</w:t>
-      </w:r>
     </w:p>
     <w:p>
       <w:pPr>
@@ -520,13 +549,6 @@
           <w:sz w:val="24"/>
         </w:rPr>
       </w:pPr>
-      <w:r>
-        <w:rPr>
-          <w:rFonts w:ascii="Arial" w:hAnsi="Arial" w:cs="Arial"/>
-          <w:sz w:val="24"/>
-        </w:rPr>
-        <w:t>Matheus Cortes Barbeiro</w:t>
-      </w:r>
     </w:p>
     <w:p>
       <w:pPr>
@@ -624,9 +646,50 @@
         <w:jc w:val="center"/>
         <w:rPr>
           <w:rFonts w:ascii="Arial" w:hAnsi="Arial" w:cs="Arial"/>
-          <w:sz w:val="24"/>
-        </w:rPr>
-      </w:pPr>
+          <w:b/>
+          <w:sz w:val="24"/>
+        </w:rPr>
+      </w:pPr>
+      <w:r>
+        <w:rPr>
+          <w:rFonts w:ascii="Arial" w:hAnsi="Arial" w:cs="Arial"/>
+          <w:b/>
+          <w:sz w:val="24"/>
+        </w:rPr>
+        <w:t>APLICAÇÃO WEB</w:t>
+      </w:r>
+      <w:r>
+        <w:rPr>
+          <w:rFonts w:ascii="Arial" w:hAnsi="Arial" w:cs="Arial"/>
+          <w:b/>
+          <w:sz w:val="24"/>
+        </w:rPr>
+        <w:t xml:space="preserve"> AUXILIAR DE </w:t>
+      </w:r>
+      <w:r>
+        <w:rPr>
+          <w:rFonts w:ascii="Arial" w:hAnsi="Arial" w:cs="Arial"/>
+          <w:b/>
+          <w:sz w:val="24"/>
+        </w:rPr>
+        <w:t>LEITURA</w:t>
+      </w:r>
+      <w:r>
+        <w:rPr>
+          <w:rFonts w:ascii="Arial" w:hAnsi="Arial" w:cs="Arial"/>
+          <w:b/>
+          <w:sz w:val="24"/>
+        </w:rPr>
+        <w:t xml:space="preserve"> PARA CRIANÇAS COM DISLEXIA</w:t>
+      </w:r>
+      <w:r>
+        <w:rPr>
+          <w:rFonts w:ascii="Arial" w:hAnsi="Arial" w:cs="Arial"/>
+          <w:b/>
+          <w:sz w:val="24"/>
+        </w:rPr>
+        <w:t>:</w:t>
+      </w:r>
     </w:p>
     <w:p>
       <w:pPr>
@@ -634,9 +697,34 @@
         <w:jc w:val="center"/>
         <w:rPr>
           <w:rFonts w:ascii="Arial" w:hAnsi="Arial" w:cs="Arial"/>
-          <w:sz w:val="24"/>
-        </w:rPr>
-      </w:pPr>
+          <w:b/>
+          <w:sz w:val="24"/>
+        </w:rPr>
+      </w:pPr>
+      <w:r>
+        <w:rPr>
+          <w:rFonts w:ascii="Arial" w:hAnsi="Arial" w:cs="Arial"/>
+          <w:b/>
+          <w:sz w:val="24"/>
+        </w:rPr>
+        <w:t xml:space="preserve"> “</w:t>
+      </w:r>
+      <w:r>
+        <w:rPr>
+          <w:rFonts w:ascii="Arial" w:hAnsi="Arial" w:cs="Arial"/>
+          <w:b/>
+          <w:sz w:val="24"/>
+        </w:rPr>
+        <w:t>GUELEXIA</w:t>
+      </w:r>
+      <w:r>
+        <w:rPr>
+          <w:rFonts w:ascii="Arial" w:hAnsi="Arial" w:cs="Arial"/>
+          <w:b/>
+          <w:sz w:val="24"/>
+        </w:rPr>
+        <w:t>”</w:t>
+      </w:r>
     </w:p>
     <w:p>
       <w:pPr>
@@ -644,49 +732,52 @@
         <w:jc w:val="center"/>
         <w:rPr>
           <w:rFonts w:ascii="Arial" w:hAnsi="Arial" w:cs="Arial"/>
-          <w:b/>
-          <w:sz w:val="24"/>
-        </w:rPr>
-      </w:pPr>
-      <w:r>
+          <w:sz w:val="24"/>
+        </w:rPr>
+      </w:pPr>
+    </w:p>
+    <w:p>
+      <w:pPr>
+        <w:ind w:left="3969" w:right="140"/>
         <w:rPr>
           <w:rFonts w:ascii="Arial" w:hAnsi="Arial" w:cs="Arial"/>
-          <w:b/>
-          <w:sz w:val="24"/>
-        </w:rPr>
-        <w:t>APLICAÇÃO WEB</w:t>
-      </w:r>
+          <w:sz w:val="24"/>
+        </w:rPr>
+      </w:pPr>
       <w:r>
         <w:rPr>
           <w:rFonts w:ascii="Arial" w:hAnsi="Arial" w:cs="Arial"/>
-          <w:b/>
-          <w:sz w:val="24"/>
-        </w:rPr>
-        <w:t xml:space="preserve"> AUXILIAR DE </w:t>
+          <w:sz w:val="24"/>
+        </w:rPr>
+        <w:t>O “Guelexia” é um</w:t>
       </w:r>
       <w:r>
         <w:rPr>
           <w:rFonts w:ascii="Arial" w:hAnsi="Arial" w:cs="Arial"/>
-          <w:b/>
-          <w:sz w:val="24"/>
-        </w:rPr>
-        <w:t>LEITURA</w:t>
+          <w:sz w:val="24"/>
+        </w:rPr>
+        <w:t>a aplicação web</w:t>
       </w:r>
       <w:r>
         <w:rPr>
           <w:rFonts w:ascii="Arial" w:hAnsi="Arial" w:cs="Arial"/>
-          <w:b/>
-          <w:sz w:val="24"/>
-        </w:rPr>
-        <w:t xml:space="preserve"> PARA CRIANÇAS COM DISLEXIA</w:t>
+          <w:sz w:val="24"/>
+        </w:rPr>
+        <w:t xml:space="preserve"> de auxílio para crianças entre 8 a 12 anos de idade que possuam dislexia, porém pode ser usado por qualquer um que sinta que as funcionalidades </w:t>
       </w:r>
       <w:r>
         <w:rPr>
           <w:rFonts w:ascii="Arial" w:hAnsi="Arial" w:cs="Arial"/>
-          <w:b/>
-          <w:sz w:val="24"/>
-        </w:rPr>
-        <w:t>:</w:t>
+          <w:sz w:val="24"/>
+        </w:rPr>
+        <w:t>atendam seus requisitos</w:t>
+      </w:r>
+      <w:r>
+        <w:rPr>
+          <w:rFonts w:ascii="Arial" w:hAnsi="Arial" w:cs="Arial"/>
+          <w:sz w:val="24"/>
+        </w:rPr>
+        <w:t>. No site encontrará tarefas de fixação com um design pensado para pessoas com tal condição.</w:t>
       </w:r>
     </w:p>
     <w:p>
@@ -695,49 +786,6 @@
         <w:jc w:val="center"/>
         <w:rPr>
           <w:rFonts w:ascii="Arial" w:hAnsi="Arial" w:cs="Arial"/>
-          <w:b/>
-          <w:sz w:val="24"/>
-        </w:rPr>
-      </w:pPr>
-      <w:r>
-        <w:rPr>
-          <w:rFonts w:ascii="Arial" w:hAnsi="Arial" w:cs="Arial"/>
-          <w:b/>
-          <w:sz w:val="24"/>
-        </w:rPr>
-        <w:t xml:space="preserve"> “</w:t>
-      </w:r>
-      <w:r>
-        <w:rPr>
-          <w:rFonts w:ascii="Arial" w:hAnsi="Arial" w:cs="Arial"/>
-          <w:b/>
-          <w:sz w:val="24"/>
-        </w:rPr>
-        <w:t>GUELEXIA</w:t>
-      </w:r>
-      <w:r>
-        <w:rPr>
-          <w:rFonts w:ascii="Arial" w:hAnsi="Arial" w:cs="Arial"/>
-          <w:b/>
-          <w:sz w:val="24"/>
-        </w:rPr>
-        <w:t>”</w:t>
-      </w:r>
-    </w:p>
-    <w:p>
-      <w:pPr>
-        <w:ind w:right="140"/>
-        <w:rPr>
-          <w:rFonts w:ascii="Arial" w:hAnsi="Arial" w:cs="Arial"/>
-          <w:sz w:val="24"/>
-        </w:rPr>
-      </w:pPr>
-    </w:p>
-    <w:p>
-      <w:pPr>
-        <w:ind w:right="140"/>
-        <w:rPr>
-          <w:rFonts w:ascii="Arial" w:hAnsi="Arial" w:cs="Arial"/>
           <w:sz w:val="24"/>
         </w:rPr>
       </w:pPr>
@@ -754,66 +802,6 @@
     </w:p>
     <w:p>
       <w:pPr>
-        <w:ind w:left="3969" w:right="140"/>
-        <w:rPr>
-          <w:rFonts w:ascii="Arial" w:hAnsi="Arial" w:cs="Arial"/>
-          <w:sz w:val="24"/>
-        </w:rPr>
-      </w:pPr>
-      <w:r>
-        <w:rPr>
-          <w:rFonts w:ascii="Arial" w:hAnsi="Arial" w:cs="Arial"/>
-          <w:sz w:val="24"/>
-        </w:rPr>
-        <w:t>O “</w:t>
-      </w:r>
-      <w:proofErr w:type="spellStart"/>
-      <w:r>
-        <w:rPr>
-          <w:rFonts w:ascii="Arial" w:hAnsi="Arial" w:cs="Arial"/>
-          <w:sz w:val="24"/>
-        </w:rPr>
-        <w:t>Guelexia</w:t>
-      </w:r>
-      <w:proofErr w:type="spellEnd"/>
-      <w:r>
-        <w:rPr>
-          <w:rFonts w:ascii="Arial" w:hAnsi="Arial" w:cs="Arial"/>
-          <w:sz w:val="24"/>
-        </w:rPr>
-        <w:t>” é um</w:t>
-      </w:r>
-      <w:r>
-        <w:rPr>
-          <w:rFonts w:ascii="Arial" w:hAnsi="Arial" w:cs="Arial"/>
-          <w:sz w:val="24"/>
-        </w:rPr>
-        <w:t>a aplicação web</w:t>
-      </w:r>
-      <w:r>
-        <w:rPr>
-          <w:rFonts w:ascii="Arial" w:hAnsi="Arial" w:cs="Arial"/>
-          <w:sz w:val="24"/>
-        </w:rPr>
-        <w:t xml:space="preserve"> de auxílio para crianças entre 8 a 12 anos de idade que possuam dislexia, porém pode ser usado por qualquer um que sinta que as funcionalidades </w:t>
-      </w:r>
-      <w:r>
-        <w:rPr>
-          <w:rFonts w:ascii="Arial" w:hAnsi="Arial" w:cs="Arial"/>
-          <w:sz w:val="24"/>
-        </w:rPr>
-        <w:t>atendam seus requisitos</w:t>
-      </w:r>
-      <w:r>
-        <w:rPr>
-          <w:rFonts w:ascii="Arial" w:hAnsi="Arial" w:cs="Arial"/>
-          <w:sz w:val="24"/>
-        </w:rPr>
-        <w:t>. No site encontrará tarefas de fixação com um design pensado para pessoas com tal condição.</w:t>
-      </w:r>
-    </w:p>
-    <w:p>
-      <w:pPr>
         <w:ind w:left="-142" w:right="140"/>
         <w:jc w:val="center"/>
         <w:rPr>
@@ -824,15 +812,6 @@
     </w:p>
     <w:p>
       <w:pPr>
-        <w:ind w:right="140"/>
-        <w:rPr>
-          <w:rFonts w:ascii="Arial" w:hAnsi="Arial" w:cs="Arial"/>
-          <w:sz w:val="24"/>
-        </w:rPr>
-      </w:pPr>
-    </w:p>
-    <w:p>
-      <w:pPr>
         <w:ind w:left="-142" w:right="140"/>
         <w:jc w:val="center"/>
         <w:rPr>
@@ -862,7 +841,6 @@
           <w:rFonts w:ascii="Arial" w:hAnsi="Arial" w:cs="Arial"/>
           <w:sz w:val="24"/>
         </w:rPr>
-        <w:lastRenderedPageBreak/>
         <w:t>2024</w:t>
       </w:r>
     </w:p>
@@ -1207,8 +1185,17 @@
         <w:rPr>
           <w:rFonts w:ascii="Arial" w:hAnsi="Arial" w:cs="Arial"/>
           <w:sz w:val="24"/>
-        </w:rPr>
-      </w:pPr>
+          <w:szCs w:val="24"/>
+        </w:rPr>
+      </w:pPr>
+      <w:r>
+        <w:rPr>
+          <w:rFonts w:ascii="Arial" w:hAnsi="Arial" w:cs="Arial"/>
+          <w:sz w:val="24"/>
+          <w:szCs w:val="24"/>
+        </w:rPr>
+        <w:t>São Paulo</w:t>
+      </w:r>
     </w:p>
     <w:p>
       <w:pPr>
@@ -1226,26 +1213,6 @@
           <w:sz w:val="24"/>
           <w:szCs w:val="24"/>
         </w:rPr>
-        <w:t>São Paulo</w:t>
-      </w:r>
-    </w:p>
-    <w:p>
-      <w:pPr>
-        <w:ind w:left="-142" w:right="140"/>
-        <w:jc w:val="center"/>
-        <w:rPr>
-          <w:rFonts w:ascii="Arial" w:hAnsi="Arial" w:cs="Arial"/>
-          <w:sz w:val="24"/>
-          <w:szCs w:val="24"/>
-        </w:rPr>
-      </w:pPr>
-      <w:r>
-        <w:rPr>
-          <w:rFonts w:ascii="Arial" w:hAnsi="Arial" w:cs="Arial"/>
-          <w:sz w:val="24"/>
-          <w:szCs w:val="24"/>
-        </w:rPr>
-        <w:lastRenderedPageBreak/>
         <w:t>2024</w:t>
       </w:r>
     </w:p>
@@ -1413,25 +1380,7 @@
           <w:sz w:val="20"/>
           <w:szCs w:val="20"/>
         </w:rPr>
-        <w:t>"</w:t>
-      </w:r>
-      <w:proofErr w:type="spellStart"/>
-      <w:r>
-        <w:rPr>
-          <w:rFonts w:ascii="Arial" w:eastAsia="Arial" w:hAnsi="Arial" w:cs="Arial"/>
-          <w:sz w:val="20"/>
-          <w:szCs w:val="20"/>
-        </w:rPr>
-        <w:t>Guelexia</w:t>
-      </w:r>
-      <w:proofErr w:type="spellEnd"/>
-      <w:r>
-        <w:rPr>
-          <w:rFonts w:ascii="Arial" w:eastAsia="Arial" w:hAnsi="Arial" w:cs="Arial"/>
-          <w:sz w:val="20"/>
-          <w:szCs w:val="20"/>
-        </w:rPr>
-        <w:t xml:space="preserve">" é uma aplicação web projetada para auxiliar crianças entre 8 </w:t>
+        <w:t xml:space="preserve">"Guelexia" é uma aplicação web projetada para auxiliar crianças entre 8 </w:t>
       </w:r>
       <w:r>
         <w:rPr>
@@ -1499,25 +1448,7 @@
           <w:sz w:val="20"/>
           <w:szCs w:val="20"/>
         </w:rPr>
-        <w:t>Além disso, "</w:t>
-      </w:r>
-      <w:proofErr w:type="spellStart"/>
-      <w:r>
-        <w:rPr>
-          <w:rFonts w:ascii="Arial" w:eastAsia="Arial" w:hAnsi="Arial" w:cs="Arial"/>
-          <w:sz w:val="20"/>
-          <w:szCs w:val="20"/>
-        </w:rPr>
-        <w:t>Guelexia</w:t>
-      </w:r>
-      <w:proofErr w:type="spellEnd"/>
-      <w:r>
-        <w:rPr>
-          <w:rFonts w:ascii="Arial" w:eastAsia="Arial" w:hAnsi="Arial" w:cs="Arial"/>
-          <w:sz w:val="20"/>
-          <w:szCs w:val="20"/>
-        </w:rPr>
-        <w:t>" fornece feedback personalizado com base no progresso de cada criança, permitindo uma abordagem individualizada para atender às suas necessidades específicas de aprendizagem. Os pais também têm acesso a ferramentas de acompanhamento de progresso, possibilitando uma colaboração eficaz para apoiar o desenvolvimento contínuo das habilidades de leitura e escrita da criança</w:t>
+        <w:t>Além disso, "Guelexia" fornece feedback personalizado com base no progresso de cada criança, permitindo uma abordagem individualizada para atender às suas necessidades específicas de aprendizagem. Os pais também têm acesso a ferramentas de acompanhamento de progresso, possibilitando uma colaboração eficaz para apoiar o desenvolvimento contínuo das habilidades de leitura e escrita da criança</w:t>
       </w:r>
       <w:r>
         <w:rPr>
@@ -1597,745 +1528,7 @@
           <w:sz w:val="20"/>
           <w:szCs w:val="20"/>
         </w:rPr>
-        <w:t>"</w:t>
-      </w:r>
-      <w:proofErr w:type="spellStart"/>
-      <w:r>
-        <w:rPr>
-          <w:rFonts w:ascii="Arial" w:eastAsia="Arial" w:hAnsi="Arial" w:cs="Arial"/>
-          <w:sz w:val="20"/>
-          <w:szCs w:val="20"/>
-        </w:rPr>
-        <w:t>Guelexia</w:t>
-      </w:r>
-      <w:proofErr w:type="spellEnd"/>
-      <w:r>
-        <w:rPr>
-          <w:rFonts w:ascii="Arial" w:eastAsia="Arial" w:hAnsi="Arial" w:cs="Arial"/>
-          <w:sz w:val="20"/>
-          <w:szCs w:val="20"/>
-        </w:rPr>
-        <w:t xml:space="preserve">" </w:t>
-      </w:r>
-      <w:proofErr w:type="spellStart"/>
-      <w:r>
-        <w:rPr>
-          <w:rFonts w:ascii="Arial" w:eastAsia="Arial" w:hAnsi="Arial" w:cs="Arial"/>
-          <w:sz w:val="20"/>
-          <w:szCs w:val="20"/>
-        </w:rPr>
-        <w:t>is</w:t>
-      </w:r>
-      <w:proofErr w:type="spellEnd"/>
-      <w:r>
-        <w:rPr>
-          <w:rFonts w:ascii="Arial" w:eastAsia="Arial" w:hAnsi="Arial" w:cs="Arial"/>
-          <w:sz w:val="20"/>
-          <w:szCs w:val="20"/>
-        </w:rPr>
-        <w:t xml:space="preserve"> a web </w:t>
-      </w:r>
-      <w:proofErr w:type="spellStart"/>
-      <w:r>
-        <w:rPr>
-          <w:rFonts w:ascii="Arial" w:eastAsia="Arial" w:hAnsi="Arial" w:cs="Arial"/>
-          <w:sz w:val="20"/>
-          <w:szCs w:val="20"/>
-        </w:rPr>
-        <w:t>application</w:t>
-      </w:r>
-      <w:proofErr w:type="spellEnd"/>
-      <w:r>
-        <w:rPr>
-          <w:rFonts w:ascii="Arial" w:eastAsia="Arial" w:hAnsi="Arial" w:cs="Arial"/>
-          <w:sz w:val="20"/>
-          <w:szCs w:val="20"/>
-        </w:rPr>
-        <w:t xml:space="preserve"> </w:t>
-      </w:r>
-      <w:proofErr w:type="spellStart"/>
-      <w:r>
-        <w:rPr>
-          <w:rFonts w:ascii="Arial" w:eastAsia="Arial" w:hAnsi="Arial" w:cs="Arial"/>
-          <w:sz w:val="20"/>
-          <w:szCs w:val="20"/>
-        </w:rPr>
-        <w:t>designed</w:t>
-      </w:r>
-      <w:proofErr w:type="spellEnd"/>
-      <w:r>
-        <w:rPr>
-          <w:rFonts w:ascii="Arial" w:eastAsia="Arial" w:hAnsi="Arial" w:cs="Arial"/>
-          <w:sz w:val="20"/>
-          <w:szCs w:val="20"/>
-        </w:rPr>
-        <w:t xml:space="preserve"> </w:t>
-      </w:r>
-      <w:proofErr w:type="spellStart"/>
-      <w:r>
-        <w:rPr>
-          <w:rFonts w:ascii="Arial" w:eastAsia="Arial" w:hAnsi="Arial" w:cs="Arial"/>
-          <w:sz w:val="20"/>
-          <w:szCs w:val="20"/>
-        </w:rPr>
-        <w:t>to</w:t>
-      </w:r>
-      <w:proofErr w:type="spellEnd"/>
-      <w:r>
-        <w:rPr>
-          <w:rFonts w:ascii="Arial" w:eastAsia="Arial" w:hAnsi="Arial" w:cs="Arial"/>
-          <w:sz w:val="20"/>
-          <w:szCs w:val="20"/>
-        </w:rPr>
-        <w:t xml:space="preserve"> </w:t>
-      </w:r>
-      <w:proofErr w:type="spellStart"/>
-      <w:r>
-        <w:rPr>
-          <w:rFonts w:ascii="Arial" w:eastAsia="Arial" w:hAnsi="Arial" w:cs="Arial"/>
-          <w:sz w:val="20"/>
-          <w:szCs w:val="20"/>
-        </w:rPr>
-        <w:t>assist</w:t>
-      </w:r>
-      <w:proofErr w:type="spellEnd"/>
-      <w:r>
-        <w:rPr>
-          <w:rFonts w:ascii="Arial" w:eastAsia="Arial" w:hAnsi="Arial" w:cs="Arial"/>
-          <w:sz w:val="20"/>
-          <w:szCs w:val="20"/>
-        </w:rPr>
-        <w:t xml:space="preserve"> </w:t>
-      </w:r>
-      <w:proofErr w:type="spellStart"/>
-      <w:r>
-        <w:rPr>
-          <w:rFonts w:ascii="Arial" w:eastAsia="Arial" w:hAnsi="Arial" w:cs="Arial"/>
-          <w:sz w:val="20"/>
-          <w:szCs w:val="20"/>
-        </w:rPr>
-        <w:t>children</w:t>
-      </w:r>
-      <w:proofErr w:type="spellEnd"/>
-      <w:r>
-        <w:rPr>
-          <w:rFonts w:ascii="Arial" w:eastAsia="Arial" w:hAnsi="Arial" w:cs="Arial"/>
-          <w:sz w:val="20"/>
-          <w:szCs w:val="20"/>
-        </w:rPr>
-        <w:t xml:space="preserve"> </w:t>
-      </w:r>
-      <w:proofErr w:type="spellStart"/>
-      <w:r>
-        <w:rPr>
-          <w:rFonts w:ascii="Arial" w:eastAsia="Arial" w:hAnsi="Arial" w:cs="Arial"/>
-          <w:sz w:val="20"/>
-          <w:szCs w:val="20"/>
-        </w:rPr>
-        <w:t>aged</w:t>
-      </w:r>
-      <w:proofErr w:type="spellEnd"/>
-      <w:r>
-        <w:rPr>
-          <w:rFonts w:ascii="Arial" w:eastAsia="Arial" w:hAnsi="Arial" w:cs="Arial"/>
-          <w:sz w:val="20"/>
-          <w:szCs w:val="20"/>
-        </w:rPr>
-        <w:t xml:space="preserve"> 8 </w:t>
-      </w:r>
-      <w:proofErr w:type="spellStart"/>
-      <w:r>
-        <w:rPr>
-          <w:rFonts w:ascii="Arial" w:eastAsia="Arial" w:hAnsi="Arial" w:cs="Arial"/>
-          <w:sz w:val="20"/>
-          <w:szCs w:val="20"/>
-        </w:rPr>
-        <w:t>to</w:t>
-      </w:r>
-      <w:proofErr w:type="spellEnd"/>
-      <w:r>
-        <w:rPr>
-          <w:rFonts w:ascii="Arial" w:eastAsia="Arial" w:hAnsi="Arial" w:cs="Arial"/>
-          <w:sz w:val="20"/>
-          <w:szCs w:val="20"/>
-        </w:rPr>
-        <w:t xml:space="preserve"> 12 </w:t>
-      </w:r>
-      <w:proofErr w:type="spellStart"/>
-      <w:r>
-        <w:rPr>
-          <w:rFonts w:ascii="Arial" w:eastAsia="Arial" w:hAnsi="Arial" w:cs="Arial"/>
-          <w:sz w:val="20"/>
-          <w:szCs w:val="20"/>
-        </w:rPr>
-        <w:t>who</w:t>
-      </w:r>
-      <w:proofErr w:type="spellEnd"/>
-      <w:r>
-        <w:rPr>
-          <w:rFonts w:ascii="Arial" w:eastAsia="Arial" w:hAnsi="Arial" w:cs="Arial"/>
-          <w:sz w:val="20"/>
-          <w:szCs w:val="20"/>
-        </w:rPr>
-        <w:t xml:space="preserve"> face </w:t>
-      </w:r>
-      <w:proofErr w:type="spellStart"/>
-      <w:r>
-        <w:rPr>
-          <w:rFonts w:ascii="Arial" w:eastAsia="Arial" w:hAnsi="Arial" w:cs="Arial"/>
-          <w:sz w:val="20"/>
-          <w:szCs w:val="20"/>
-        </w:rPr>
-        <w:t>challenges</w:t>
-      </w:r>
-      <w:proofErr w:type="spellEnd"/>
-      <w:r>
-        <w:rPr>
-          <w:rFonts w:ascii="Arial" w:eastAsia="Arial" w:hAnsi="Arial" w:cs="Arial"/>
-          <w:sz w:val="20"/>
-          <w:szCs w:val="20"/>
-        </w:rPr>
-        <w:t xml:space="preserve"> </w:t>
-      </w:r>
-      <w:proofErr w:type="spellStart"/>
-      <w:r>
-        <w:rPr>
-          <w:rFonts w:ascii="Arial" w:eastAsia="Arial" w:hAnsi="Arial" w:cs="Arial"/>
-          <w:sz w:val="20"/>
-          <w:szCs w:val="20"/>
-        </w:rPr>
-        <w:t>caused</w:t>
-      </w:r>
-      <w:proofErr w:type="spellEnd"/>
-      <w:r>
-        <w:rPr>
-          <w:rFonts w:ascii="Arial" w:eastAsia="Arial" w:hAnsi="Arial" w:cs="Arial"/>
-          <w:sz w:val="20"/>
-          <w:szCs w:val="20"/>
-        </w:rPr>
-        <w:t xml:space="preserve"> </w:t>
-      </w:r>
-      <w:proofErr w:type="spellStart"/>
-      <w:r>
-        <w:rPr>
-          <w:rFonts w:ascii="Arial" w:eastAsia="Arial" w:hAnsi="Arial" w:cs="Arial"/>
-          <w:sz w:val="20"/>
-          <w:szCs w:val="20"/>
-        </w:rPr>
-        <w:t>by</w:t>
-      </w:r>
-      <w:proofErr w:type="spellEnd"/>
-      <w:r>
-        <w:rPr>
-          <w:rFonts w:ascii="Arial" w:eastAsia="Arial" w:hAnsi="Arial" w:cs="Arial"/>
-          <w:sz w:val="20"/>
-          <w:szCs w:val="20"/>
-        </w:rPr>
-        <w:t xml:space="preserve"> </w:t>
-      </w:r>
-      <w:proofErr w:type="spellStart"/>
-      <w:r>
-        <w:rPr>
-          <w:rFonts w:ascii="Arial" w:eastAsia="Arial" w:hAnsi="Arial" w:cs="Arial"/>
-          <w:sz w:val="20"/>
-          <w:szCs w:val="20"/>
-        </w:rPr>
-        <w:t>dyslexia</w:t>
-      </w:r>
-      <w:proofErr w:type="spellEnd"/>
-      <w:r>
-        <w:rPr>
-          <w:rFonts w:ascii="Arial" w:eastAsia="Arial" w:hAnsi="Arial" w:cs="Arial"/>
-          <w:sz w:val="20"/>
-          <w:szCs w:val="20"/>
-        </w:rPr>
-        <w:t xml:space="preserve"> in </w:t>
-      </w:r>
-      <w:proofErr w:type="spellStart"/>
-      <w:r>
-        <w:rPr>
-          <w:rFonts w:ascii="Arial" w:eastAsia="Arial" w:hAnsi="Arial" w:cs="Arial"/>
-          <w:sz w:val="20"/>
-          <w:szCs w:val="20"/>
-        </w:rPr>
-        <w:t>learning</w:t>
-      </w:r>
-      <w:proofErr w:type="spellEnd"/>
-      <w:r>
-        <w:rPr>
-          <w:rFonts w:ascii="Arial" w:eastAsia="Arial" w:hAnsi="Arial" w:cs="Arial"/>
-          <w:sz w:val="20"/>
-          <w:szCs w:val="20"/>
-        </w:rPr>
-        <w:t xml:space="preserve"> </w:t>
-      </w:r>
-      <w:proofErr w:type="spellStart"/>
-      <w:r>
-        <w:rPr>
-          <w:rFonts w:ascii="Arial" w:eastAsia="Arial" w:hAnsi="Arial" w:cs="Arial"/>
-          <w:sz w:val="20"/>
-          <w:szCs w:val="20"/>
-        </w:rPr>
-        <w:t>to</w:t>
-      </w:r>
-      <w:proofErr w:type="spellEnd"/>
-      <w:r>
-        <w:rPr>
-          <w:rFonts w:ascii="Arial" w:eastAsia="Arial" w:hAnsi="Arial" w:cs="Arial"/>
-          <w:sz w:val="20"/>
-          <w:szCs w:val="20"/>
-        </w:rPr>
-        <w:t xml:space="preserve"> </w:t>
-      </w:r>
-      <w:proofErr w:type="spellStart"/>
-      <w:r>
-        <w:rPr>
-          <w:rFonts w:ascii="Arial" w:eastAsia="Arial" w:hAnsi="Arial" w:cs="Arial"/>
-          <w:sz w:val="20"/>
-          <w:szCs w:val="20"/>
-        </w:rPr>
-        <w:t>read</w:t>
-      </w:r>
-      <w:proofErr w:type="spellEnd"/>
-      <w:r>
-        <w:rPr>
-          <w:rFonts w:ascii="Arial" w:eastAsia="Arial" w:hAnsi="Arial" w:cs="Arial"/>
-          <w:sz w:val="20"/>
-          <w:szCs w:val="20"/>
-        </w:rPr>
-        <w:t xml:space="preserve">. </w:t>
-      </w:r>
-      <w:proofErr w:type="spellStart"/>
-      <w:r>
-        <w:rPr>
-          <w:rFonts w:ascii="Arial" w:eastAsia="Arial" w:hAnsi="Arial" w:cs="Arial"/>
-          <w:sz w:val="20"/>
-          <w:szCs w:val="20"/>
-        </w:rPr>
-        <w:t>Developed</w:t>
-      </w:r>
-      <w:proofErr w:type="spellEnd"/>
-      <w:r>
-        <w:rPr>
-          <w:rFonts w:ascii="Arial" w:eastAsia="Arial" w:hAnsi="Arial" w:cs="Arial"/>
-          <w:sz w:val="20"/>
-          <w:szCs w:val="20"/>
-        </w:rPr>
-        <w:t xml:space="preserve"> </w:t>
-      </w:r>
-      <w:proofErr w:type="spellStart"/>
-      <w:r>
-        <w:rPr>
-          <w:rFonts w:ascii="Arial" w:eastAsia="Arial" w:hAnsi="Arial" w:cs="Arial"/>
-          <w:sz w:val="20"/>
-          <w:szCs w:val="20"/>
-        </w:rPr>
-        <w:t>with</w:t>
-      </w:r>
-      <w:proofErr w:type="spellEnd"/>
-      <w:r>
-        <w:rPr>
-          <w:rFonts w:ascii="Arial" w:eastAsia="Arial" w:hAnsi="Arial" w:cs="Arial"/>
-          <w:sz w:val="20"/>
-          <w:szCs w:val="20"/>
-        </w:rPr>
-        <w:t xml:space="preserve"> a design </w:t>
-      </w:r>
-      <w:proofErr w:type="spellStart"/>
-      <w:r>
-        <w:rPr>
-          <w:rFonts w:ascii="Arial" w:eastAsia="Arial" w:hAnsi="Arial" w:cs="Arial"/>
-          <w:sz w:val="20"/>
-          <w:szCs w:val="20"/>
-        </w:rPr>
-        <w:t>adapted</w:t>
-      </w:r>
-      <w:proofErr w:type="spellEnd"/>
-      <w:r>
-        <w:rPr>
-          <w:rFonts w:ascii="Arial" w:eastAsia="Arial" w:hAnsi="Arial" w:cs="Arial"/>
-          <w:sz w:val="20"/>
-          <w:szCs w:val="20"/>
-        </w:rPr>
-        <w:t xml:space="preserve"> </w:t>
-      </w:r>
-      <w:proofErr w:type="spellStart"/>
-      <w:r>
-        <w:rPr>
-          <w:rFonts w:ascii="Arial" w:eastAsia="Arial" w:hAnsi="Arial" w:cs="Arial"/>
-          <w:sz w:val="20"/>
-          <w:szCs w:val="20"/>
-        </w:rPr>
-        <w:t>to</w:t>
-      </w:r>
-      <w:proofErr w:type="spellEnd"/>
-      <w:r>
-        <w:rPr>
-          <w:rFonts w:ascii="Arial" w:eastAsia="Arial" w:hAnsi="Arial" w:cs="Arial"/>
-          <w:sz w:val="20"/>
-          <w:szCs w:val="20"/>
-        </w:rPr>
-        <w:t xml:space="preserve"> </w:t>
-      </w:r>
-      <w:proofErr w:type="spellStart"/>
-      <w:r>
-        <w:rPr>
-          <w:rFonts w:ascii="Arial" w:eastAsia="Arial" w:hAnsi="Arial" w:cs="Arial"/>
-          <w:sz w:val="20"/>
-          <w:szCs w:val="20"/>
-        </w:rPr>
-        <w:t>the</w:t>
-      </w:r>
-      <w:proofErr w:type="spellEnd"/>
-      <w:r>
-        <w:rPr>
-          <w:rFonts w:ascii="Arial" w:eastAsia="Arial" w:hAnsi="Arial" w:cs="Arial"/>
-          <w:sz w:val="20"/>
-          <w:szCs w:val="20"/>
-        </w:rPr>
-        <w:t xml:space="preserve"> </w:t>
-      </w:r>
-      <w:proofErr w:type="spellStart"/>
-      <w:r>
-        <w:rPr>
-          <w:rFonts w:ascii="Arial" w:eastAsia="Arial" w:hAnsi="Arial" w:cs="Arial"/>
-          <w:sz w:val="20"/>
-          <w:szCs w:val="20"/>
-        </w:rPr>
-        <w:t>specific</w:t>
-      </w:r>
-      <w:proofErr w:type="spellEnd"/>
-      <w:r>
-        <w:rPr>
-          <w:rFonts w:ascii="Arial" w:eastAsia="Arial" w:hAnsi="Arial" w:cs="Arial"/>
-          <w:sz w:val="20"/>
-          <w:szCs w:val="20"/>
-        </w:rPr>
-        <w:t xml:space="preserve"> </w:t>
-      </w:r>
-      <w:proofErr w:type="spellStart"/>
-      <w:r>
-        <w:rPr>
-          <w:rFonts w:ascii="Arial" w:eastAsia="Arial" w:hAnsi="Arial" w:cs="Arial"/>
-          <w:sz w:val="20"/>
-          <w:szCs w:val="20"/>
-        </w:rPr>
-        <w:t>needs</w:t>
-      </w:r>
-      <w:proofErr w:type="spellEnd"/>
-      <w:r>
-        <w:rPr>
-          <w:rFonts w:ascii="Arial" w:eastAsia="Arial" w:hAnsi="Arial" w:cs="Arial"/>
-          <w:sz w:val="20"/>
-          <w:szCs w:val="20"/>
-        </w:rPr>
-        <w:t xml:space="preserve"> </w:t>
-      </w:r>
-      <w:proofErr w:type="spellStart"/>
-      <w:r>
-        <w:rPr>
-          <w:rFonts w:ascii="Arial" w:eastAsia="Arial" w:hAnsi="Arial" w:cs="Arial"/>
-          <w:sz w:val="20"/>
-          <w:szCs w:val="20"/>
-        </w:rPr>
-        <w:t>of</w:t>
-      </w:r>
-      <w:proofErr w:type="spellEnd"/>
-      <w:r>
-        <w:rPr>
-          <w:rFonts w:ascii="Arial" w:eastAsia="Arial" w:hAnsi="Arial" w:cs="Arial"/>
-          <w:sz w:val="20"/>
-          <w:szCs w:val="20"/>
-        </w:rPr>
-        <w:t xml:space="preserve"> </w:t>
-      </w:r>
-      <w:proofErr w:type="spellStart"/>
-      <w:r>
-        <w:rPr>
-          <w:rFonts w:ascii="Arial" w:eastAsia="Arial" w:hAnsi="Arial" w:cs="Arial"/>
-          <w:sz w:val="20"/>
-          <w:szCs w:val="20"/>
-        </w:rPr>
-        <w:t>this</w:t>
-      </w:r>
-      <w:proofErr w:type="spellEnd"/>
-      <w:r>
-        <w:rPr>
-          <w:rFonts w:ascii="Arial" w:eastAsia="Arial" w:hAnsi="Arial" w:cs="Arial"/>
-          <w:sz w:val="20"/>
-          <w:szCs w:val="20"/>
-        </w:rPr>
-        <w:t xml:space="preserve"> </w:t>
-      </w:r>
-      <w:proofErr w:type="spellStart"/>
-      <w:r>
-        <w:rPr>
-          <w:rFonts w:ascii="Arial" w:eastAsia="Arial" w:hAnsi="Arial" w:cs="Arial"/>
-          <w:sz w:val="20"/>
-          <w:szCs w:val="20"/>
-        </w:rPr>
-        <w:t>target</w:t>
-      </w:r>
-      <w:proofErr w:type="spellEnd"/>
-      <w:r>
-        <w:rPr>
-          <w:rFonts w:ascii="Arial" w:eastAsia="Arial" w:hAnsi="Arial" w:cs="Arial"/>
-          <w:sz w:val="20"/>
-          <w:szCs w:val="20"/>
-        </w:rPr>
-        <w:t xml:space="preserve"> </w:t>
-      </w:r>
-      <w:proofErr w:type="spellStart"/>
-      <w:r>
-        <w:rPr>
-          <w:rFonts w:ascii="Arial" w:eastAsia="Arial" w:hAnsi="Arial" w:cs="Arial"/>
-          <w:sz w:val="20"/>
-          <w:szCs w:val="20"/>
-        </w:rPr>
-        <w:t>audience</w:t>
-      </w:r>
-      <w:proofErr w:type="spellEnd"/>
-      <w:r>
-        <w:rPr>
-          <w:rFonts w:ascii="Arial" w:eastAsia="Arial" w:hAnsi="Arial" w:cs="Arial"/>
-          <w:sz w:val="20"/>
-          <w:szCs w:val="20"/>
-        </w:rPr>
-        <w:t xml:space="preserve">, </w:t>
-      </w:r>
-      <w:proofErr w:type="spellStart"/>
-      <w:r>
-        <w:rPr>
-          <w:rFonts w:ascii="Arial" w:eastAsia="Arial" w:hAnsi="Arial" w:cs="Arial"/>
-          <w:sz w:val="20"/>
-          <w:szCs w:val="20"/>
-        </w:rPr>
-        <w:t>the</w:t>
-      </w:r>
-      <w:proofErr w:type="spellEnd"/>
-      <w:r>
-        <w:rPr>
-          <w:rFonts w:ascii="Arial" w:eastAsia="Arial" w:hAnsi="Arial" w:cs="Arial"/>
-          <w:sz w:val="20"/>
-          <w:szCs w:val="20"/>
-        </w:rPr>
-        <w:t xml:space="preserve"> </w:t>
-      </w:r>
-      <w:proofErr w:type="spellStart"/>
-      <w:r>
-        <w:rPr>
-          <w:rFonts w:ascii="Arial" w:eastAsia="Arial" w:hAnsi="Arial" w:cs="Arial"/>
-          <w:sz w:val="20"/>
-          <w:szCs w:val="20"/>
-        </w:rPr>
-        <w:t>platform</w:t>
-      </w:r>
-      <w:proofErr w:type="spellEnd"/>
-      <w:r>
-        <w:rPr>
-          <w:rFonts w:ascii="Arial" w:eastAsia="Arial" w:hAnsi="Arial" w:cs="Arial"/>
-          <w:sz w:val="20"/>
-          <w:szCs w:val="20"/>
-        </w:rPr>
-        <w:t xml:space="preserve"> </w:t>
-      </w:r>
-      <w:proofErr w:type="spellStart"/>
-      <w:r>
-        <w:rPr>
-          <w:rFonts w:ascii="Arial" w:eastAsia="Arial" w:hAnsi="Arial" w:cs="Arial"/>
-          <w:sz w:val="20"/>
-          <w:szCs w:val="20"/>
-        </w:rPr>
-        <w:t>aims</w:t>
-      </w:r>
-      <w:proofErr w:type="spellEnd"/>
-      <w:r>
-        <w:rPr>
-          <w:rFonts w:ascii="Arial" w:eastAsia="Arial" w:hAnsi="Arial" w:cs="Arial"/>
-          <w:sz w:val="20"/>
-          <w:szCs w:val="20"/>
-        </w:rPr>
-        <w:t xml:space="preserve"> </w:t>
-      </w:r>
-      <w:proofErr w:type="spellStart"/>
-      <w:r>
-        <w:rPr>
-          <w:rFonts w:ascii="Arial" w:eastAsia="Arial" w:hAnsi="Arial" w:cs="Arial"/>
-          <w:sz w:val="20"/>
-          <w:szCs w:val="20"/>
-        </w:rPr>
-        <w:t>to</w:t>
-      </w:r>
-      <w:proofErr w:type="spellEnd"/>
-      <w:r>
-        <w:rPr>
-          <w:rFonts w:ascii="Arial" w:eastAsia="Arial" w:hAnsi="Arial" w:cs="Arial"/>
-          <w:sz w:val="20"/>
-          <w:szCs w:val="20"/>
-        </w:rPr>
-        <w:t xml:space="preserve"> </w:t>
-      </w:r>
-      <w:proofErr w:type="spellStart"/>
-      <w:r>
-        <w:rPr>
-          <w:rFonts w:ascii="Arial" w:eastAsia="Arial" w:hAnsi="Arial" w:cs="Arial"/>
-          <w:sz w:val="20"/>
-          <w:szCs w:val="20"/>
-        </w:rPr>
-        <w:t>provide</w:t>
-      </w:r>
-      <w:proofErr w:type="spellEnd"/>
-      <w:r>
-        <w:rPr>
-          <w:rFonts w:ascii="Arial" w:eastAsia="Arial" w:hAnsi="Arial" w:cs="Arial"/>
-          <w:sz w:val="20"/>
-          <w:szCs w:val="20"/>
-        </w:rPr>
-        <w:t xml:space="preserve"> a </w:t>
-      </w:r>
-      <w:proofErr w:type="spellStart"/>
-      <w:r>
-        <w:rPr>
-          <w:rFonts w:ascii="Arial" w:eastAsia="Arial" w:hAnsi="Arial" w:cs="Arial"/>
-          <w:sz w:val="20"/>
-          <w:szCs w:val="20"/>
-        </w:rPr>
-        <w:t>stimulating</w:t>
-      </w:r>
-      <w:proofErr w:type="spellEnd"/>
-      <w:r>
-        <w:rPr>
-          <w:rFonts w:ascii="Arial" w:eastAsia="Arial" w:hAnsi="Arial" w:cs="Arial"/>
-          <w:sz w:val="20"/>
-          <w:szCs w:val="20"/>
-        </w:rPr>
-        <w:t xml:space="preserve"> </w:t>
-      </w:r>
-      <w:proofErr w:type="spellStart"/>
-      <w:r>
-        <w:rPr>
-          <w:rFonts w:ascii="Arial" w:eastAsia="Arial" w:hAnsi="Arial" w:cs="Arial"/>
-          <w:sz w:val="20"/>
-          <w:szCs w:val="20"/>
-        </w:rPr>
-        <w:t>and</w:t>
-      </w:r>
-      <w:proofErr w:type="spellEnd"/>
-      <w:r>
-        <w:rPr>
-          <w:rFonts w:ascii="Arial" w:eastAsia="Arial" w:hAnsi="Arial" w:cs="Arial"/>
-          <w:sz w:val="20"/>
-          <w:szCs w:val="20"/>
-        </w:rPr>
-        <w:t xml:space="preserve"> </w:t>
-      </w:r>
-      <w:proofErr w:type="spellStart"/>
-      <w:r>
-        <w:rPr>
-          <w:rFonts w:ascii="Arial" w:eastAsia="Arial" w:hAnsi="Arial" w:cs="Arial"/>
-          <w:sz w:val="20"/>
-          <w:szCs w:val="20"/>
-        </w:rPr>
-        <w:t>effective</w:t>
-      </w:r>
-      <w:proofErr w:type="spellEnd"/>
-      <w:r>
-        <w:rPr>
-          <w:rFonts w:ascii="Arial" w:eastAsia="Arial" w:hAnsi="Arial" w:cs="Arial"/>
-          <w:sz w:val="20"/>
-          <w:szCs w:val="20"/>
-        </w:rPr>
-        <w:t xml:space="preserve"> </w:t>
-      </w:r>
-      <w:proofErr w:type="spellStart"/>
-      <w:r>
-        <w:rPr>
-          <w:rFonts w:ascii="Arial" w:eastAsia="Arial" w:hAnsi="Arial" w:cs="Arial"/>
-          <w:sz w:val="20"/>
-          <w:szCs w:val="20"/>
-        </w:rPr>
-        <w:t>learning</w:t>
-      </w:r>
-      <w:proofErr w:type="spellEnd"/>
-      <w:r>
-        <w:rPr>
-          <w:rFonts w:ascii="Arial" w:eastAsia="Arial" w:hAnsi="Arial" w:cs="Arial"/>
-          <w:sz w:val="20"/>
-          <w:szCs w:val="20"/>
-        </w:rPr>
-        <w:t xml:space="preserve"> </w:t>
-      </w:r>
-      <w:proofErr w:type="spellStart"/>
-      <w:r>
-        <w:rPr>
-          <w:rFonts w:ascii="Arial" w:eastAsia="Arial" w:hAnsi="Arial" w:cs="Arial"/>
-          <w:sz w:val="20"/>
-          <w:szCs w:val="20"/>
-        </w:rPr>
-        <w:t>environment</w:t>
-      </w:r>
-      <w:proofErr w:type="spellEnd"/>
-      <w:r>
-        <w:rPr>
-          <w:rFonts w:ascii="Arial" w:eastAsia="Arial" w:hAnsi="Arial" w:cs="Arial"/>
-          <w:sz w:val="20"/>
-          <w:szCs w:val="20"/>
-        </w:rPr>
-        <w:t xml:space="preserve"> for </w:t>
-      </w:r>
-      <w:proofErr w:type="spellStart"/>
-      <w:r>
-        <w:rPr>
-          <w:rFonts w:ascii="Arial" w:eastAsia="Arial" w:hAnsi="Arial" w:cs="Arial"/>
-          <w:sz w:val="20"/>
-          <w:szCs w:val="20"/>
-        </w:rPr>
-        <w:t>children</w:t>
-      </w:r>
-      <w:proofErr w:type="spellEnd"/>
-      <w:r>
-        <w:rPr>
-          <w:rFonts w:ascii="Arial" w:eastAsia="Arial" w:hAnsi="Arial" w:cs="Arial"/>
-          <w:sz w:val="20"/>
-          <w:szCs w:val="20"/>
-        </w:rPr>
-        <w:t xml:space="preserve"> </w:t>
-      </w:r>
-      <w:proofErr w:type="spellStart"/>
-      <w:r>
-        <w:rPr>
-          <w:rFonts w:ascii="Arial" w:eastAsia="Arial" w:hAnsi="Arial" w:cs="Arial"/>
-          <w:sz w:val="20"/>
-          <w:szCs w:val="20"/>
-        </w:rPr>
-        <w:t>with</w:t>
-      </w:r>
-      <w:proofErr w:type="spellEnd"/>
-      <w:r>
-        <w:rPr>
-          <w:rFonts w:ascii="Arial" w:eastAsia="Arial" w:hAnsi="Arial" w:cs="Arial"/>
-          <w:sz w:val="20"/>
-          <w:szCs w:val="20"/>
-        </w:rPr>
-        <w:t xml:space="preserve"> </w:t>
-      </w:r>
-      <w:proofErr w:type="spellStart"/>
-      <w:r>
-        <w:rPr>
-          <w:rFonts w:ascii="Arial" w:eastAsia="Arial" w:hAnsi="Arial" w:cs="Arial"/>
-          <w:sz w:val="20"/>
-          <w:szCs w:val="20"/>
-        </w:rPr>
-        <w:t>dyslexia</w:t>
-      </w:r>
-      <w:proofErr w:type="spellEnd"/>
-      <w:r>
-        <w:rPr>
-          <w:rFonts w:ascii="Arial" w:eastAsia="Arial" w:hAnsi="Arial" w:cs="Arial"/>
-          <w:sz w:val="20"/>
-          <w:szCs w:val="20"/>
-        </w:rPr>
-        <w:t>.</w:t>
+        <w:t>"Guelexia" is a web application designed to assist children aged 8 to 12 who face challenges caused by dyslexia in learning to read. Developed with a design adapted to the specific needs of this target audience, the platform aims to provide a stimulating and effective learning environment for children with dyslexia.</w:t>
       </w:r>
     </w:p>
     <w:p>
@@ -2357,707 +1550,13 @@
           <w:szCs w:val="20"/>
         </w:rPr>
       </w:pPr>
-      <w:proofErr w:type="spellStart"/>
-      <w:r>
-        <w:rPr>
-          <w:rFonts w:ascii="Arial" w:eastAsia="Arial" w:hAnsi="Arial" w:cs="Arial"/>
-          <w:sz w:val="20"/>
-          <w:szCs w:val="20"/>
-        </w:rPr>
-        <w:t>This</w:t>
-      </w:r>
-      <w:proofErr w:type="spellEnd"/>
-      <w:r>
-        <w:rPr>
-          <w:rFonts w:ascii="Arial" w:eastAsia="Arial" w:hAnsi="Arial" w:cs="Arial"/>
-          <w:sz w:val="20"/>
-          <w:szCs w:val="20"/>
-        </w:rPr>
-        <w:t xml:space="preserve"> </w:t>
-      </w:r>
-      <w:proofErr w:type="spellStart"/>
-      <w:r>
-        <w:rPr>
-          <w:rFonts w:ascii="Arial" w:eastAsia="Arial" w:hAnsi="Arial" w:cs="Arial"/>
-          <w:sz w:val="20"/>
-          <w:szCs w:val="20"/>
-        </w:rPr>
-        <w:t>application</w:t>
-      </w:r>
-      <w:proofErr w:type="spellEnd"/>
-      <w:r>
-        <w:rPr>
-          <w:rFonts w:ascii="Arial" w:eastAsia="Arial" w:hAnsi="Arial" w:cs="Arial"/>
-          <w:sz w:val="20"/>
-          <w:szCs w:val="20"/>
-        </w:rPr>
-        <w:t xml:space="preserve"> </w:t>
-      </w:r>
-      <w:proofErr w:type="spellStart"/>
-      <w:r>
-        <w:rPr>
-          <w:rFonts w:ascii="Arial" w:eastAsia="Arial" w:hAnsi="Arial" w:cs="Arial"/>
-          <w:sz w:val="20"/>
-          <w:szCs w:val="20"/>
-        </w:rPr>
-        <w:t>offers</w:t>
-      </w:r>
-      <w:proofErr w:type="spellEnd"/>
-      <w:r>
-        <w:rPr>
-          <w:rFonts w:ascii="Arial" w:eastAsia="Arial" w:hAnsi="Arial" w:cs="Arial"/>
-          <w:sz w:val="20"/>
-          <w:szCs w:val="20"/>
-        </w:rPr>
-        <w:t xml:space="preserve"> a series </w:t>
-      </w:r>
-      <w:proofErr w:type="spellStart"/>
-      <w:r>
-        <w:rPr>
-          <w:rFonts w:ascii="Arial" w:eastAsia="Arial" w:hAnsi="Arial" w:cs="Arial"/>
-          <w:sz w:val="20"/>
-          <w:szCs w:val="20"/>
-        </w:rPr>
-        <w:t>of</w:t>
-      </w:r>
-      <w:proofErr w:type="spellEnd"/>
-      <w:r>
-        <w:rPr>
-          <w:rFonts w:ascii="Arial" w:eastAsia="Arial" w:hAnsi="Arial" w:cs="Arial"/>
-          <w:sz w:val="20"/>
-          <w:szCs w:val="20"/>
-        </w:rPr>
-        <w:t xml:space="preserve"> </w:t>
-      </w:r>
-      <w:proofErr w:type="spellStart"/>
-      <w:r>
-        <w:rPr>
-          <w:rFonts w:ascii="Arial" w:eastAsia="Arial" w:hAnsi="Arial" w:cs="Arial"/>
-          <w:sz w:val="20"/>
-          <w:szCs w:val="20"/>
-        </w:rPr>
-        <w:t>reading</w:t>
-      </w:r>
-      <w:proofErr w:type="spellEnd"/>
-      <w:r>
-        <w:rPr>
-          <w:rFonts w:ascii="Arial" w:eastAsia="Arial" w:hAnsi="Arial" w:cs="Arial"/>
-          <w:sz w:val="20"/>
-          <w:szCs w:val="20"/>
-        </w:rPr>
-        <w:t xml:space="preserve"> </w:t>
-      </w:r>
-      <w:proofErr w:type="spellStart"/>
-      <w:r>
-        <w:rPr>
-          <w:rFonts w:ascii="Arial" w:eastAsia="Arial" w:hAnsi="Arial" w:cs="Arial"/>
-          <w:sz w:val="20"/>
-          <w:szCs w:val="20"/>
-        </w:rPr>
-        <w:t>and</w:t>
-      </w:r>
-      <w:proofErr w:type="spellEnd"/>
-      <w:r>
-        <w:rPr>
-          <w:rFonts w:ascii="Arial" w:eastAsia="Arial" w:hAnsi="Arial" w:cs="Arial"/>
-          <w:sz w:val="20"/>
-          <w:szCs w:val="20"/>
-        </w:rPr>
-        <w:t xml:space="preserve"> </w:t>
-      </w:r>
-      <w:proofErr w:type="spellStart"/>
-      <w:r>
-        <w:rPr>
-          <w:rFonts w:ascii="Arial" w:eastAsia="Arial" w:hAnsi="Arial" w:cs="Arial"/>
-          <w:sz w:val="20"/>
-          <w:szCs w:val="20"/>
-        </w:rPr>
-        <w:t>writing</w:t>
-      </w:r>
-      <w:proofErr w:type="spellEnd"/>
-      <w:r>
-        <w:rPr>
-          <w:rFonts w:ascii="Arial" w:eastAsia="Arial" w:hAnsi="Arial" w:cs="Arial"/>
-          <w:sz w:val="20"/>
-          <w:szCs w:val="20"/>
-        </w:rPr>
-        <w:t xml:space="preserve"> </w:t>
-      </w:r>
-      <w:proofErr w:type="spellStart"/>
-      <w:r>
-        <w:rPr>
-          <w:rFonts w:ascii="Arial" w:eastAsia="Arial" w:hAnsi="Arial" w:cs="Arial"/>
-          <w:sz w:val="20"/>
-          <w:szCs w:val="20"/>
-        </w:rPr>
-        <w:t>reinforcement</w:t>
-      </w:r>
-      <w:proofErr w:type="spellEnd"/>
-      <w:r>
-        <w:rPr>
-          <w:rFonts w:ascii="Arial" w:eastAsia="Arial" w:hAnsi="Arial" w:cs="Arial"/>
-          <w:sz w:val="20"/>
-          <w:szCs w:val="20"/>
-        </w:rPr>
-        <w:t xml:space="preserve"> </w:t>
-      </w:r>
-      <w:proofErr w:type="spellStart"/>
-      <w:r>
-        <w:rPr>
-          <w:rFonts w:ascii="Arial" w:eastAsia="Arial" w:hAnsi="Arial" w:cs="Arial"/>
-          <w:sz w:val="20"/>
-          <w:szCs w:val="20"/>
-        </w:rPr>
-        <w:t>activities</w:t>
-      </w:r>
-      <w:proofErr w:type="spellEnd"/>
-      <w:r>
-        <w:rPr>
-          <w:rFonts w:ascii="Arial" w:eastAsia="Arial" w:hAnsi="Arial" w:cs="Arial"/>
-          <w:sz w:val="20"/>
-          <w:szCs w:val="20"/>
-        </w:rPr>
-        <w:t xml:space="preserve">, </w:t>
-      </w:r>
-      <w:proofErr w:type="spellStart"/>
-      <w:r>
-        <w:rPr>
-          <w:rFonts w:ascii="Arial" w:eastAsia="Arial" w:hAnsi="Arial" w:cs="Arial"/>
-          <w:sz w:val="20"/>
-          <w:szCs w:val="20"/>
-        </w:rPr>
-        <w:t>carefully</w:t>
-      </w:r>
-      <w:proofErr w:type="spellEnd"/>
-      <w:r>
-        <w:rPr>
-          <w:rFonts w:ascii="Arial" w:eastAsia="Arial" w:hAnsi="Arial" w:cs="Arial"/>
-          <w:sz w:val="20"/>
-          <w:szCs w:val="20"/>
-        </w:rPr>
-        <w:t xml:space="preserve"> </w:t>
-      </w:r>
-      <w:proofErr w:type="spellStart"/>
-      <w:r>
-        <w:rPr>
-          <w:rFonts w:ascii="Arial" w:eastAsia="Arial" w:hAnsi="Arial" w:cs="Arial"/>
-          <w:sz w:val="20"/>
-          <w:szCs w:val="20"/>
-        </w:rPr>
-        <w:t>crafted</w:t>
-      </w:r>
-      <w:proofErr w:type="spellEnd"/>
-      <w:r>
-        <w:rPr>
-          <w:rFonts w:ascii="Arial" w:eastAsia="Arial" w:hAnsi="Arial" w:cs="Arial"/>
-          <w:sz w:val="20"/>
-          <w:szCs w:val="20"/>
-        </w:rPr>
-        <w:t xml:space="preserve"> </w:t>
-      </w:r>
-      <w:proofErr w:type="spellStart"/>
-      <w:r>
-        <w:rPr>
-          <w:rFonts w:ascii="Arial" w:eastAsia="Arial" w:hAnsi="Arial" w:cs="Arial"/>
-          <w:sz w:val="20"/>
-          <w:szCs w:val="20"/>
-        </w:rPr>
-        <w:t>to</w:t>
-      </w:r>
-      <w:proofErr w:type="spellEnd"/>
-      <w:r>
-        <w:rPr>
-          <w:rFonts w:ascii="Arial" w:eastAsia="Arial" w:hAnsi="Arial" w:cs="Arial"/>
-          <w:sz w:val="20"/>
-          <w:szCs w:val="20"/>
-        </w:rPr>
-        <w:t xml:space="preserve"> </w:t>
-      </w:r>
-      <w:proofErr w:type="spellStart"/>
-      <w:r>
-        <w:rPr>
-          <w:rFonts w:ascii="Arial" w:eastAsia="Arial" w:hAnsi="Arial" w:cs="Arial"/>
-          <w:sz w:val="20"/>
-          <w:szCs w:val="20"/>
-        </w:rPr>
-        <w:t>address</w:t>
-      </w:r>
-      <w:proofErr w:type="spellEnd"/>
-      <w:r>
-        <w:rPr>
-          <w:rFonts w:ascii="Arial" w:eastAsia="Arial" w:hAnsi="Arial" w:cs="Arial"/>
-          <w:sz w:val="20"/>
-          <w:szCs w:val="20"/>
-        </w:rPr>
-        <w:t xml:space="preserve"> </w:t>
-      </w:r>
-      <w:proofErr w:type="spellStart"/>
-      <w:r>
-        <w:rPr>
-          <w:rFonts w:ascii="Arial" w:eastAsia="Arial" w:hAnsi="Arial" w:cs="Arial"/>
-          <w:sz w:val="20"/>
-          <w:szCs w:val="20"/>
-        </w:rPr>
-        <w:t>the</w:t>
-      </w:r>
-      <w:proofErr w:type="spellEnd"/>
-      <w:r>
-        <w:rPr>
-          <w:rFonts w:ascii="Arial" w:eastAsia="Arial" w:hAnsi="Arial" w:cs="Arial"/>
-          <w:sz w:val="20"/>
-          <w:szCs w:val="20"/>
-        </w:rPr>
-        <w:t xml:space="preserve"> </w:t>
-      </w:r>
-      <w:proofErr w:type="spellStart"/>
-      <w:r>
-        <w:rPr>
-          <w:rFonts w:ascii="Arial" w:eastAsia="Arial" w:hAnsi="Arial" w:cs="Arial"/>
-          <w:sz w:val="20"/>
-          <w:szCs w:val="20"/>
-        </w:rPr>
-        <w:t>difficulties</w:t>
-      </w:r>
-      <w:proofErr w:type="spellEnd"/>
-      <w:r>
-        <w:rPr>
-          <w:rFonts w:ascii="Arial" w:eastAsia="Arial" w:hAnsi="Arial" w:cs="Arial"/>
-          <w:sz w:val="20"/>
-          <w:szCs w:val="20"/>
-        </w:rPr>
-        <w:t xml:space="preserve"> </w:t>
-      </w:r>
-      <w:proofErr w:type="spellStart"/>
-      <w:r>
-        <w:rPr>
-          <w:rFonts w:ascii="Arial" w:eastAsia="Arial" w:hAnsi="Arial" w:cs="Arial"/>
-          <w:sz w:val="20"/>
-          <w:szCs w:val="20"/>
-        </w:rPr>
-        <w:t>faced</w:t>
-      </w:r>
-      <w:proofErr w:type="spellEnd"/>
-      <w:r>
-        <w:rPr>
-          <w:rFonts w:ascii="Arial" w:eastAsia="Arial" w:hAnsi="Arial" w:cs="Arial"/>
-          <w:sz w:val="20"/>
-          <w:szCs w:val="20"/>
-        </w:rPr>
-        <w:t xml:space="preserve"> </w:t>
-      </w:r>
-      <w:proofErr w:type="spellStart"/>
-      <w:r>
-        <w:rPr>
-          <w:rFonts w:ascii="Arial" w:eastAsia="Arial" w:hAnsi="Arial" w:cs="Arial"/>
-          <w:sz w:val="20"/>
-          <w:szCs w:val="20"/>
-        </w:rPr>
-        <w:t>by</w:t>
-      </w:r>
-      <w:proofErr w:type="spellEnd"/>
-      <w:r>
-        <w:rPr>
-          <w:rFonts w:ascii="Arial" w:eastAsia="Arial" w:hAnsi="Arial" w:cs="Arial"/>
-          <w:sz w:val="20"/>
-          <w:szCs w:val="20"/>
-        </w:rPr>
-        <w:t xml:space="preserve"> </w:t>
-      </w:r>
-      <w:proofErr w:type="spellStart"/>
-      <w:r>
-        <w:rPr>
-          <w:rFonts w:ascii="Arial" w:eastAsia="Arial" w:hAnsi="Arial" w:cs="Arial"/>
-          <w:sz w:val="20"/>
-          <w:szCs w:val="20"/>
-        </w:rPr>
-        <w:t>children</w:t>
-      </w:r>
-      <w:proofErr w:type="spellEnd"/>
-      <w:r>
-        <w:rPr>
-          <w:rFonts w:ascii="Arial" w:eastAsia="Arial" w:hAnsi="Arial" w:cs="Arial"/>
-          <w:sz w:val="20"/>
-          <w:szCs w:val="20"/>
-        </w:rPr>
-        <w:t xml:space="preserve"> </w:t>
-      </w:r>
-      <w:proofErr w:type="spellStart"/>
-      <w:r>
-        <w:rPr>
-          <w:rFonts w:ascii="Arial" w:eastAsia="Arial" w:hAnsi="Arial" w:cs="Arial"/>
-          <w:sz w:val="20"/>
-          <w:szCs w:val="20"/>
-        </w:rPr>
-        <w:t>with</w:t>
-      </w:r>
-      <w:proofErr w:type="spellEnd"/>
-      <w:r>
-        <w:rPr>
-          <w:rFonts w:ascii="Arial" w:eastAsia="Arial" w:hAnsi="Arial" w:cs="Arial"/>
-          <w:sz w:val="20"/>
-          <w:szCs w:val="20"/>
-        </w:rPr>
-        <w:t xml:space="preserve"> </w:t>
-      </w:r>
-      <w:proofErr w:type="spellStart"/>
-      <w:r>
-        <w:rPr>
-          <w:rFonts w:ascii="Arial" w:eastAsia="Arial" w:hAnsi="Arial" w:cs="Arial"/>
-          <w:sz w:val="20"/>
-          <w:szCs w:val="20"/>
-        </w:rPr>
-        <w:t>dyslexia</w:t>
-      </w:r>
-      <w:proofErr w:type="spellEnd"/>
-      <w:r>
-        <w:rPr>
-          <w:rFonts w:ascii="Arial" w:eastAsia="Arial" w:hAnsi="Arial" w:cs="Arial"/>
-          <w:sz w:val="20"/>
-          <w:szCs w:val="20"/>
-        </w:rPr>
-        <w:t xml:space="preserve">. The </w:t>
-      </w:r>
-      <w:proofErr w:type="spellStart"/>
-      <w:r>
-        <w:rPr>
-          <w:rFonts w:ascii="Arial" w:eastAsia="Arial" w:hAnsi="Arial" w:cs="Arial"/>
-          <w:sz w:val="20"/>
-          <w:szCs w:val="20"/>
-        </w:rPr>
-        <w:t>user</w:t>
-      </w:r>
-      <w:proofErr w:type="spellEnd"/>
-      <w:r>
-        <w:rPr>
-          <w:rFonts w:ascii="Arial" w:eastAsia="Arial" w:hAnsi="Arial" w:cs="Arial"/>
-          <w:sz w:val="20"/>
-          <w:szCs w:val="20"/>
-        </w:rPr>
-        <w:t xml:space="preserve"> interface design </w:t>
-      </w:r>
-      <w:proofErr w:type="spellStart"/>
-      <w:r>
-        <w:rPr>
-          <w:rFonts w:ascii="Arial" w:eastAsia="Arial" w:hAnsi="Arial" w:cs="Arial"/>
-          <w:sz w:val="20"/>
-          <w:szCs w:val="20"/>
-        </w:rPr>
-        <w:t>has</w:t>
-      </w:r>
-      <w:proofErr w:type="spellEnd"/>
-      <w:r>
-        <w:rPr>
-          <w:rFonts w:ascii="Arial" w:eastAsia="Arial" w:hAnsi="Arial" w:cs="Arial"/>
-          <w:sz w:val="20"/>
-          <w:szCs w:val="20"/>
-        </w:rPr>
-        <w:t xml:space="preserve"> </w:t>
-      </w:r>
-      <w:proofErr w:type="spellStart"/>
-      <w:r>
-        <w:rPr>
-          <w:rFonts w:ascii="Arial" w:eastAsia="Arial" w:hAnsi="Arial" w:cs="Arial"/>
-          <w:sz w:val="20"/>
-          <w:szCs w:val="20"/>
-        </w:rPr>
-        <w:t>been</w:t>
-      </w:r>
-      <w:proofErr w:type="spellEnd"/>
-      <w:r>
-        <w:rPr>
-          <w:rFonts w:ascii="Arial" w:eastAsia="Arial" w:hAnsi="Arial" w:cs="Arial"/>
-          <w:sz w:val="20"/>
-          <w:szCs w:val="20"/>
-        </w:rPr>
-        <w:t xml:space="preserve"> </w:t>
-      </w:r>
-      <w:proofErr w:type="spellStart"/>
-      <w:r>
-        <w:rPr>
-          <w:rFonts w:ascii="Arial" w:eastAsia="Arial" w:hAnsi="Arial" w:cs="Arial"/>
-          <w:sz w:val="20"/>
-          <w:szCs w:val="20"/>
-        </w:rPr>
-        <w:t>planned</w:t>
-      </w:r>
-      <w:proofErr w:type="spellEnd"/>
-      <w:r>
-        <w:rPr>
-          <w:rFonts w:ascii="Arial" w:eastAsia="Arial" w:hAnsi="Arial" w:cs="Arial"/>
-          <w:sz w:val="20"/>
-          <w:szCs w:val="20"/>
-        </w:rPr>
-        <w:t xml:space="preserve"> </w:t>
-      </w:r>
-      <w:proofErr w:type="spellStart"/>
-      <w:r>
-        <w:rPr>
-          <w:rFonts w:ascii="Arial" w:eastAsia="Arial" w:hAnsi="Arial" w:cs="Arial"/>
-          <w:sz w:val="20"/>
-          <w:szCs w:val="20"/>
-        </w:rPr>
-        <w:t>to</w:t>
-      </w:r>
-      <w:proofErr w:type="spellEnd"/>
-      <w:r>
-        <w:rPr>
-          <w:rFonts w:ascii="Arial" w:eastAsia="Arial" w:hAnsi="Arial" w:cs="Arial"/>
-          <w:sz w:val="20"/>
-          <w:szCs w:val="20"/>
-        </w:rPr>
-        <w:t xml:space="preserve"> </w:t>
-      </w:r>
-      <w:proofErr w:type="spellStart"/>
-      <w:r>
-        <w:rPr>
-          <w:rFonts w:ascii="Arial" w:eastAsia="Arial" w:hAnsi="Arial" w:cs="Arial"/>
-          <w:sz w:val="20"/>
-          <w:szCs w:val="20"/>
-        </w:rPr>
-        <w:t>ensure</w:t>
-      </w:r>
-      <w:proofErr w:type="spellEnd"/>
-      <w:r>
-        <w:rPr>
-          <w:rFonts w:ascii="Arial" w:eastAsia="Arial" w:hAnsi="Arial" w:cs="Arial"/>
-          <w:sz w:val="20"/>
-          <w:szCs w:val="20"/>
-        </w:rPr>
-        <w:t xml:space="preserve"> </w:t>
-      </w:r>
-      <w:proofErr w:type="spellStart"/>
-      <w:r>
-        <w:rPr>
-          <w:rFonts w:ascii="Arial" w:eastAsia="Arial" w:hAnsi="Arial" w:cs="Arial"/>
-          <w:sz w:val="20"/>
-          <w:szCs w:val="20"/>
-        </w:rPr>
-        <w:t>optimized</w:t>
-      </w:r>
-      <w:proofErr w:type="spellEnd"/>
-      <w:r>
-        <w:rPr>
-          <w:rFonts w:ascii="Arial" w:eastAsia="Arial" w:hAnsi="Arial" w:cs="Arial"/>
-          <w:sz w:val="20"/>
-          <w:szCs w:val="20"/>
-        </w:rPr>
-        <w:t xml:space="preserve"> </w:t>
-      </w:r>
-      <w:proofErr w:type="spellStart"/>
-      <w:r>
-        <w:rPr>
-          <w:rFonts w:ascii="Arial" w:eastAsia="Arial" w:hAnsi="Arial" w:cs="Arial"/>
-          <w:sz w:val="20"/>
-          <w:szCs w:val="20"/>
-        </w:rPr>
-        <w:t>accessibility</w:t>
-      </w:r>
-      <w:proofErr w:type="spellEnd"/>
-      <w:r>
-        <w:rPr>
-          <w:rFonts w:ascii="Arial" w:eastAsia="Arial" w:hAnsi="Arial" w:cs="Arial"/>
-          <w:sz w:val="20"/>
-          <w:szCs w:val="20"/>
-        </w:rPr>
-        <w:t xml:space="preserve"> </w:t>
-      </w:r>
-      <w:proofErr w:type="spellStart"/>
-      <w:r>
-        <w:rPr>
-          <w:rFonts w:ascii="Arial" w:eastAsia="Arial" w:hAnsi="Arial" w:cs="Arial"/>
-          <w:sz w:val="20"/>
-          <w:szCs w:val="20"/>
-        </w:rPr>
-        <w:t>and</w:t>
-      </w:r>
-      <w:proofErr w:type="spellEnd"/>
-      <w:r>
-        <w:rPr>
-          <w:rFonts w:ascii="Arial" w:eastAsia="Arial" w:hAnsi="Arial" w:cs="Arial"/>
-          <w:sz w:val="20"/>
-          <w:szCs w:val="20"/>
-        </w:rPr>
-        <w:t xml:space="preserve"> </w:t>
-      </w:r>
-      <w:proofErr w:type="spellStart"/>
-      <w:r>
-        <w:rPr>
-          <w:rFonts w:ascii="Arial" w:eastAsia="Arial" w:hAnsi="Arial" w:cs="Arial"/>
-          <w:sz w:val="20"/>
-          <w:szCs w:val="20"/>
-        </w:rPr>
-        <w:t>usability</w:t>
-      </w:r>
-      <w:proofErr w:type="spellEnd"/>
-      <w:r>
-        <w:rPr>
-          <w:rFonts w:ascii="Arial" w:eastAsia="Arial" w:hAnsi="Arial" w:cs="Arial"/>
-          <w:sz w:val="20"/>
-          <w:szCs w:val="20"/>
-        </w:rPr>
-        <w:t xml:space="preserve">, </w:t>
-      </w:r>
-      <w:proofErr w:type="spellStart"/>
-      <w:r>
-        <w:rPr>
-          <w:rFonts w:ascii="Arial" w:eastAsia="Arial" w:hAnsi="Arial" w:cs="Arial"/>
-          <w:sz w:val="20"/>
-          <w:szCs w:val="20"/>
-        </w:rPr>
-        <w:t>using</w:t>
-      </w:r>
-      <w:proofErr w:type="spellEnd"/>
-      <w:r>
-        <w:rPr>
-          <w:rFonts w:ascii="Arial" w:eastAsia="Arial" w:hAnsi="Arial" w:cs="Arial"/>
-          <w:sz w:val="20"/>
-          <w:szCs w:val="20"/>
-        </w:rPr>
-        <w:t xml:space="preserve"> </w:t>
-      </w:r>
-      <w:proofErr w:type="spellStart"/>
-      <w:r>
-        <w:rPr>
-          <w:rFonts w:ascii="Arial" w:eastAsia="Arial" w:hAnsi="Arial" w:cs="Arial"/>
-          <w:sz w:val="20"/>
-          <w:szCs w:val="20"/>
-        </w:rPr>
-        <w:t>colors</w:t>
-      </w:r>
-      <w:proofErr w:type="spellEnd"/>
-      <w:r>
-        <w:rPr>
-          <w:rFonts w:ascii="Arial" w:eastAsia="Arial" w:hAnsi="Arial" w:cs="Arial"/>
-          <w:sz w:val="20"/>
-          <w:szCs w:val="20"/>
-        </w:rPr>
-        <w:t xml:space="preserve">, </w:t>
-      </w:r>
-      <w:proofErr w:type="spellStart"/>
-      <w:r>
-        <w:rPr>
-          <w:rFonts w:ascii="Arial" w:eastAsia="Arial" w:hAnsi="Arial" w:cs="Arial"/>
-          <w:sz w:val="20"/>
-          <w:szCs w:val="20"/>
-        </w:rPr>
-        <w:t>fonts</w:t>
-      </w:r>
-      <w:proofErr w:type="spellEnd"/>
-      <w:r>
-        <w:rPr>
-          <w:rFonts w:ascii="Arial" w:eastAsia="Arial" w:hAnsi="Arial" w:cs="Arial"/>
-          <w:sz w:val="20"/>
-          <w:szCs w:val="20"/>
-        </w:rPr>
-        <w:t xml:space="preserve">, </w:t>
-      </w:r>
-      <w:proofErr w:type="spellStart"/>
-      <w:r>
-        <w:rPr>
-          <w:rFonts w:ascii="Arial" w:eastAsia="Arial" w:hAnsi="Arial" w:cs="Arial"/>
-          <w:sz w:val="20"/>
-          <w:szCs w:val="20"/>
-        </w:rPr>
-        <w:t>and</w:t>
-      </w:r>
-      <w:proofErr w:type="spellEnd"/>
-      <w:r>
-        <w:rPr>
-          <w:rFonts w:ascii="Arial" w:eastAsia="Arial" w:hAnsi="Arial" w:cs="Arial"/>
-          <w:sz w:val="20"/>
-          <w:szCs w:val="20"/>
-        </w:rPr>
-        <w:t xml:space="preserve"> layout </w:t>
-      </w:r>
-      <w:proofErr w:type="spellStart"/>
-      <w:r>
-        <w:rPr>
-          <w:rFonts w:ascii="Arial" w:eastAsia="Arial" w:hAnsi="Arial" w:cs="Arial"/>
-          <w:sz w:val="20"/>
-          <w:szCs w:val="20"/>
-        </w:rPr>
-        <w:t>that</w:t>
-      </w:r>
-      <w:proofErr w:type="spellEnd"/>
-      <w:r>
-        <w:rPr>
-          <w:rFonts w:ascii="Arial" w:eastAsia="Arial" w:hAnsi="Arial" w:cs="Arial"/>
-          <w:sz w:val="20"/>
-          <w:szCs w:val="20"/>
-        </w:rPr>
-        <w:t xml:space="preserve"> </w:t>
-      </w:r>
-      <w:proofErr w:type="spellStart"/>
-      <w:r>
-        <w:rPr>
-          <w:rFonts w:ascii="Arial" w:eastAsia="Arial" w:hAnsi="Arial" w:cs="Arial"/>
-          <w:sz w:val="20"/>
-          <w:szCs w:val="20"/>
-        </w:rPr>
-        <w:t>facilitate</w:t>
-      </w:r>
-      <w:proofErr w:type="spellEnd"/>
-      <w:r>
-        <w:rPr>
-          <w:rFonts w:ascii="Arial" w:eastAsia="Arial" w:hAnsi="Arial" w:cs="Arial"/>
-          <w:sz w:val="20"/>
-          <w:szCs w:val="20"/>
-        </w:rPr>
-        <w:t xml:space="preserve"> </w:t>
-      </w:r>
-      <w:proofErr w:type="spellStart"/>
-      <w:r>
-        <w:rPr>
-          <w:rFonts w:ascii="Arial" w:eastAsia="Arial" w:hAnsi="Arial" w:cs="Arial"/>
-          <w:sz w:val="20"/>
-          <w:szCs w:val="20"/>
-        </w:rPr>
-        <w:t>the</w:t>
-      </w:r>
-      <w:proofErr w:type="spellEnd"/>
-      <w:r>
-        <w:rPr>
-          <w:rFonts w:ascii="Arial" w:eastAsia="Arial" w:hAnsi="Arial" w:cs="Arial"/>
-          <w:sz w:val="20"/>
-          <w:szCs w:val="20"/>
-        </w:rPr>
-        <w:t xml:space="preserve"> </w:t>
-      </w:r>
-      <w:proofErr w:type="spellStart"/>
-      <w:r>
-        <w:rPr>
-          <w:rFonts w:ascii="Arial" w:eastAsia="Arial" w:hAnsi="Arial" w:cs="Arial"/>
-          <w:sz w:val="20"/>
-          <w:szCs w:val="20"/>
-        </w:rPr>
-        <w:t>learning</w:t>
-      </w:r>
-      <w:proofErr w:type="spellEnd"/>
-      <w:r>
-        <w:rPr>
-          <w:rFonts w:ascii="Arial" w:eastAsia="Arial" w:hAnsi="Arial" w:cs="Arial"/>
-          <w:sz w:val="20"/>
-          <w:szCs w:val="20"/>
-        </w:rPr>
-        <w:t xml:space="preserve"> </w:t>
-      </w:r>
-      <w:proofErr w:type="spellStart"/>
-      <w:r>
-        <w:rPr>
-          <w:rFonts w:ascii="Arial" w:eastAsia="Arial" w:hAnsi="Arial" w:cs="Arial"/>
-          <w:sz w:val="20"/>
-          <w:szCs w:val="20"/>
-        </w:rPr>
-        <w:t>experience</w:t>
-      </w:r>
-      <w:proofErr w:type="spellEnd"/>
-      <w:r>
-        <w:rPr>
-          <w:rFonts w:ascii="Arial" w:eastAsia="Arial" w:hAnsi="Arial" w:cs="Arial"/>
-          <w:sz w:val="20"/>
-          <w:szCs w:val="20"/>
-        </w:rPr>
-        <w:t>.</w:t>
+      <w:r>
+        <w:rPr>
+          <w:rFonts w:ascii="Arial" w:eastAsia="Arial" w:hAnsi="Arial" w:cs="Arial"/>
+          <w:sz w:val="20"/>
+          <w:szCs w:val="20"/>
+        </w:rPr>
+        <w:t>This application offers a series of reading and writing reinforcement activities, carefully crafted to address the difficulties faced by children with dyslexia. The user interface design has been planned to ensure optimized accessibility and usability, using colors, fonts, and layout that facilitate the learning experience.</w:t>
       </w:r>
     </w:p>
     <w:p>
@@ -3079,707 +1578,13 @@
           <w:szCs w:val="20"/>
         </w:rPr>
       </w:pPr>
-      <w:proofErr w:type="spellStart"/>
-      <w:r>
-        <w:rPr>
-          <w:rFonts w:ascii="Arial" w:eastAsia="Arial" w:hAnsi="Arial" w:cs="Arial"/>
-          <w:sz w:val="20"/>
-          <w:szCs w:val="20"/>
-        </w:rPr>
-        <w:t>Additionally</w:t>
-      </w:r>
-      <w:proofErr w:type="spellEnd"/>
-      <w:r>
-        <w:rPr>
-          <w:rFonts w:ascii="Arial" w:eastAsia="Arial" w:hAnsi="Arial" w:cs="Arial"/>
-          <w:sz w:val="20"/>
-          <w:szCs w:val="20"/>
-        </w:rPr>
-        <w:t>, "</w:t>
-      </w:r>
-      <w:proofErr w:type="spellStart"/>
-      <w:r>
-        <w:rPr>
-          <w:rFonts w:ascii="Arial" w:eastAsia="Arial" w:hAnsi="Arial" w:cs="Arial"/>
-          <w:sz w:val="20"/>
-          <w:szCs w:val="20"/>
-        </w:rPr>
-        <w:t>Guelexia</w:t>
-      </w:r>
-      <w:proofErr w:type="spellEnd"/>
-      <w:r>
-        <w:rPr>
-          <w:rFonts w:ascii="Arial" w:eastAsia="Arial" w:hAnsi="Arial" w:cs="Arial"/>
-          <w:sz w:val="20"/>
-          <w:szCs w:val="20"/>
-        </w:rPr>
-        <w:t xml:space="preserve">" </w:t>
-      </w:r>
-      <w:proofErr w:type="spellStart"/>
-      <w:r>
-        <w:rPr>
-          <w:rFonts w:ascii="Arial" w:eastAsia="Arial" w:hAnsi="Arial" w:cs="Arial"/>
-          <w:sz w:val="20"/>
-          <w:szCs w:val="20"/>
-        </w:rPr>
-        <w:t>provides</w:t>
-      </w:r>
-      <w:proofErr w:type="spellEnd"/>
-      <w:r>
-        <w:rPr>
-          <w:rFonts w:ascii="Arial" w:eastAsia="Arial" w:hAnsi="Arial" w:cs="Arial"/>
-          <w:sz w:val="20"/>
-          <w:szCs w:val="20"/>
-        </w:rPr>
-        <w:t xml:space="preserve"> </w:t>
-      </w:r>
-      <w:proofErr w:type="spellStart"/>
-      <w:r>
-        <w:rPr>
-          <w:rFonts w:ascii="Arial" w:eastAsia="Arial" w:hAnsi="Arial" w:cs="Arial"/>
-          <w:sz w:val="20"/>
-          <w:szCs w:val="20"/>
-        </w:rPr>
-        <w:t>personalized</w:t>
-      </w:r>
-      <w:proofErr w:type="spellEnd"/>
-      <w:r>
-        <w:rPr>
-          <w:rFonts w:ascii="Arial" w:eastAsia="Arial" w:hAnsi="Arial" w:cs="Arial"/>
-          <w:sz w:val="20"/>
-          <w:szCs w:val="20"/>
-        </w:rPr>
-        <w:t xml:space="preserve"> feedback </w:t>
-      </w:r>
-      <w:proofErr w:type="spellStart"/>
-      <w:r>
-        <w:rPr>
-          <w:rFonts w:ascii="Arial" w:eastAsia="Arial" w:hAnsi="Arial" w:cs="Arial"/>
-          <w:sz w:val="20"/>
-          <w:szCs w:val="20"/>
-        </w:rPr>
-        <w:t>based</w:t>
-      </w:r>
-      <w:proofErr w:type="spellEnd"/>
-      <w:r>
-        <w:rPr>
-          <w:rFonts w:ascii="Arial" w:eastAsia="Arial" w:hAnsi="Arial" w:cs="Arial"/>
-          <w:sz w:val="20"/>
-          <w:szCs w:val="20"/>
-        </w:rPr>
-        <w:t xml:space="preserve"> </w:t>
-      </w:r>
-      <w:proofErr w:type="spellStart"/>
-      <w:r>
-        <w:rPr>
-          <w:rFonts w:ascii="Arial" w:eastAsia="Arial" w:hAnsi="Arial" w:cs="Arial"/>
-          <w:sz w:val="20"/>
-          <w:szCs w:val="20"/>
-        </w:rPr>
-        <w:t>on</w:t>
-      </w:r>
-      <w:proofErr w:type="spellEnd"/>
-      <w:r>
-        <w:rPr>
-          <w:rFonts w:ascii="Arial" w:eastAsia="Arial" w:hAnsi="Arial" w:cs="Arial"/>
-          <w:sz w:val="20"/>
-          <w:szCs w:val="20"/>
-        </w:rPr>
-        <w:t xml:space="preserve"> </w:t>
-      </w:r>
-      <w:proofErr w:type="spellStart"/>
-      <w:r>
-        <w:rPr>
-          <w:rFonts w:ascii="Arial" w:eastAsia="Arial" w:hAnsi="Arial" w:cs="Arial"/>
-          <w:sz w:val="20"/>
-          <w:szCs w:val="20"/>
-        </w:rPr>
-        <w:t>each</w:t>
-      </w:r>
-      <w:proofErr w:type="spellEnd"/>
-      <w:r>
-        <w:rPr>
-          <w:rFonts w:ascii="Arial" w:eastAsia="Arial" w:hAnsi="Arial" w:cs="Arial"/>
-          <w:sz w:val="20"/>
-          <w:szCs w:val="20"/>
-        </w:rPr>
-        <w:t xml:space="preserve"> </w:t>
-      </w:r>
-      <w:proofErr w:type="spellStart"/>
-      <w:r>
-        <w:rPr>
-          <w:rFonts w:ascii="Arial" w:eastAsia="Arial" w:hAnsi="Arial" w:cs="Arial"/>
-          <w:sz w:val="20"/>
-          <w:szCs w:val="20"/>
-        </w:rPr>
-        <w:t>child's</w:t>
-      </w:r>
-      <w:proofErr w:type="spellEnd"/>
-      <w:r>
-        <w:rPr>
-          <w:rFonts w:ascii="Arial" w:eastAsia="Arial" w:hAnsi="Arial" w:cs="Arial"/>
-          <w:sz w:val="20"/>
-          <w:szCs w:val="20"/>
-        </w:rPr>
-        <w:t xml:space="preserve"> </w:t>
-      </w:r>
-      <w:proofErr w:type="spellStart"/>
-      <w:r>
-        <w:rPr>
-          <w:rFonts w:ascii="Arial" w:eastAsia="Arial" w:hAnsi="Arial" w:cs="Arial"/>
-          <w:sz w:val="20"/>
-          <w:szCs w:val="20"/>
-        </w:rPr>
-        <w:t>progress</w:t>
-      </w:r>
-      <w:proofErr w:type="spellEnd"/>
-      <w:r>
-        <w:rPr>
-          <w:rFonts w:ascii="Arial" w:eastAsia="Arial" w:hAnsi="Arial" w:cs="Arial"/>
-          <w:sz w:val="20"/>
-          <w:szCs w:val="20"/>
-        </w:rPr>
-        <w:t xml:space="preserve">, </w:t>
-      </w:r>
-      <w:proofErr w:type="spellStart"/>
-      <w:r>
-        <w:rPr>
-          <w:rFonts w:ascii="Arial" w:eastAsia="Arial" w:hAnsi="Arial" w:cs="Arial"/>
-          <w:sz w:val="20"/>
-          <w:szCs w:val="20"/>
-        </w:rPr>
-        <w:t>allowing</w:t>
-      </w:r>
-      <w:proofErr w:type="spellEnd"/>
-      <w:r>
-        <w:rPr>
-          <w:rFonts w:ascii="Arial" w:eastAsia="Arial" w:hAnsi="Arial" w:cs="Arial"/>
-          <w:sz w:val="20"/>
-          <w:szCs w:val="20"/>
-        </w:rPr>
-        <w:t xml:space="preserve"> for </w:t>
-      </w:r>
-      <w:proofErr w:type="spellStart"/>
-      <w:r>
-        <w:rPr>
-          <w:rFonts w:ascii="Arial" w:eastAsia="Arial" w:hAnsi="Arial" w:cs="Arial"/>
-          <w:sz w:val="20"/>
-          <w:szCs w:val="20"/>
-        </w:rPr>
-        <w:t>an</w:t>
-      </w:r>
-      <w:proofErr w:type="spellEnd"/>
-      <w:r>
-        <w:rPr>
-          <w:rFonts w:ascii="Arial" w:eastAsia="Arial" w:hAnsi="Arial" w:cs="Arial"/>
-          <w:sz w:val="20"/>
-          <w:szCs w:val="20"/>
-        </w:rPr>
-        <w:t xml:space="preserve"> </w:t>
-      </w:r>
-      <w:proofErr w:type="spellStart"/>
-      <w:r>
-        <w:rPr>
-          <w:rFonts w:ascii="Arial" w:eastAsia="Arial" w:hAnsi="Arial" w:cs="Arial"/>
-          <w:sz w:val="20"/>
-          <w:szCs w:val="20"/>
-        </w:rPr>
-        <w:t>individualized</w:t>
-      </w:r>
-      <w:proofErr w:type="spellEnd"/>
-      <w:r>
-        <w:rPr>
-          <w:rFonts w:ascii="Arial" w:eastAsia="Arial" w:hAnsi="Arial" w:cs="Arial"/>
-          <w:sz w:val="20"/>
-          <w:szCs w:val="20"/>
-        </w:rPr>
-        <w:t xml:space="preserve"> approach </w:t>
-      </w:r>
-      <w:proofErr w:type="spellStart"/>
-      <w:r>
-        <w:rPr>
-          <w:rFonts w:ascii="Arial" w:eastAsia="Arial" w:hAnsi="Arial" w:cs="Arial"/>
-          <w:sz w:val="20"/>
-          <w:szCs w:val="20"/>
-        </w:rPr>
-        <w:t>to</w:t>
-      </w:r>
-      <w:proofErr w:type="spellEnd"/>
-      <w:r>
-        <w:rPr>
-          <w:rFonts w:ascii="Arial" w:eastAsia="Arial" w:hAnsi="Arial" w:cs="Arial"/>
-          <w:sz w:val="20"/>
-          <w:szCs w:val="20"/>
-        </w:rPr>
-        <w:t xml:space="preserve"> </w:t>
-      </w:r>
-      <w:proofErr w:type="spellStart"/>
-      <w:r>
-        <w:rPr>
-          <w:rFonts w:ascii="Arial" w:eastAsia="Arial" w:hAnsi="Arial" w:cs="Arial"/>
-          <w:sz w:val="20"/>
-          <w:szCs w:val="20"/>
-        </w:rPr>
-        <w:t>meet</w:t>
-      </w:r>
-      <w:proofErr w:type="spellEnd"/>
-      <w:r>
-        <w:rPr>
-          <w:rFonts w:ascii="Arial" w:eastAsia="Arial" w:hAnsi="Arial" w:cs="Arial"/>
-          <w:sz w:val="20"/>
-          <w:szCs w:val="20"/>
-        </w:rPr>
-        <w:t xml:space="preserve"> </w:t>
-      </w:r>
-      <w:proofErr w:type="spellStart"/>
-      <w:r>
-        <w:rPr>
-          <w:rFonts w:ascii="Arial" w:eastAsia="Arial" w:hAnsi="Arial" w:cs="Arial"/>
-          <w:sz w:val="20"/>
-          <w:szCs w:val="20"/>
-        </w:rPr>
-        <w:t>their</w:t>
-      </w:r>
-      <w:proofErr w:type="spellEnd"/>
-      <w:r>
-        <w:rPr>
-          <w:rFonts w:ascii="Arial" w:eastAsia="Arial" w:hAnsi="Arial" w:cs="Arial"/>
-          <w:sz w:val="20"/>
-          <w:szCs w:val="20"/>
-        </w:rPr>
-        <w:t xml:space="preserve"> </w:t>
-      </w:r>
-      <w:proofErr w:type="spellStart"/>
-      <w:r>
-        <w:rPr>
-          <w:rFonts w:ascii="Arial" w:eastAsia="Arial" w:hAnsi="Arial" w:cs="Arial"/>
-          <w:sz w:val="20"/>
-          <w:szCs w:val="20"/>
-        </w:rPr>
-        <w:t>specific</w:t>
-      </w:r>
-      <w:proofErr w:type="spellEnd"/>
-      <w:r>
-        <w:rPr>
-          <w:rFonts w:ascii="Arial" w:eastAsia="Arial" w:hAnsi="Arial" w:cs="Arial"/>
-          <w:sz w:val="20"/>
-          <w:szCs w:val="20"/>
-        </w:rPr>
-        <w:t xml:space="preserve"> </w:t>
-      </w:r>
-      <w:proofErr w:type="spellStart"/>
-      <w:r>
-        <w:rPr>
-          <w:rFonts w:ascii="Arial" w:eastAsia="Arial" w:hAnsi="Arial" w:cs="Arial"/>
-          <w:sz w:val="20"/>
-          <w:szCs w:val="20"/>
-        </w:rPr>
-        <w:t>learning</w:t>
-      </w:r>
-      <w:proofErr w:type="spellEnd"/>
-      <w:r>
-        <w:rPr>
-          <w:rFonts w:ascii="Arial" w:eastAsia="Arial" w:hAnsi="Arial" w:cs="Arial"/>
-          <w:sz w:val="20"/>
-          <w:szCs w:val="20"/>
-        </w:rPr>
-        <w:t xml:space="preserve"> </w:t>
-      </w:r>
-      <w:proofErr w:type="spellStart"/>
-      <w:r>
-        <w:rPr>
-          <w:rFonts w:ascii="Arial" w:eastAsia="Arial" w:hAnsi="Arial" w:cs="Arial"/>
-          <w:sz w:val="20"/>
-          <w:szCs w:val="20"/>
-        </w:rPr>
-        <w:t>needs</w:t>
-      </w:r>
-      <w:proofErr w:type="spellEnd"/>
-      <w:r>
-        <w:rPr>
-          <w:rFonts w:ascii="Arial" w:eastAsia="Arial" w:hAnsi="Arial" w:cs="Arial"/>
-          <w:sz w:val="20"/>
-          <w:szCs w:val="20"/>
-        </w:rPr>
-        <w:t xml:space="preserve">. </w:t>
-      </w:r>
-      <w:proofErr w:type="spellStart"/>
-      <w:r>
-        <w:rPr>
-          <w:rFonts w:ascii="Arial" w:eastAsia="Arial" w:hAnsi="Arial" w:cs="Arial"/>
-          <w:sz w:val="20"/>
-          <w:szCs w:val="20"/>
-        </w:rPr>
-        <w:t>Parents</w:t>
-      </w:r>
-      <w:proofErr w:type="spellEnd"/>
-      <w:r>
-        <w:rPr>
-          <w:rFonts w:ascii="Arial" w:eastAsia="Arial" w:hAnsi="Arial" w:cs="Arial"/>
-          <w:sz w:val="20"/>
-          <w:szCs w:val="20"/>
-        </w:rPr>
-        <w:t xml:space="preserve"> </w:t>
-      </w:r>
-      <w:proofErr w:type="spellStart"/>
-      <w:r>
-        <w:rPr>
-          <w:rFonts w:ascii="Arial" w:eastAsia="Arial" w:hAnsi="Arial" w:cs="Arial"/>
-          <w:sz w:val="20"/>
-          <w:szCs w:val="20"/>
-        </w:rPr>
-        <w:t>also</w:t>
-      </w:r>
-      <w:proofErr w:type="spellEnd"/>
-      <w:r>
-        <w:rPr>
-          <w:rFonts w:ascii="Arial" w:eastAsia="Arial" w:hAnsi="Arial" w:cs="Arial"/>
-          <w:sz w:val="20"/>
-          <w:szCs w:val="20"/>
-        </w:rPr>
-        <w:t xml:space="preserve"> </w:t>
-      </w:r>
-      <w:proofErr w:type="spellStart"/>
-      <w:r>
-        <w:rPr>
-          <w:rFonts w:ascii="Arial" w:eastAsia="Arial" w:hAnsi="Arial" w:cs="Arial"/>
-          <w:sz w:val="20"/>
-          <w:szCs w:val="20"/>
-        </w:rPr>
-        <w:t>have</w:t>
-      </w:r>
-      <w:proofErr w:type="spellEnd"/>
-      <w:r>
-        <w:rPr>
-          <w:rFonts w:ascii="Arial" w:eastAsia="Arial" w:hAnsi="Arial" w:cs="Arial"/>
-          <w:sz w:val="20"/>
-          <w:szCs w:val="20"/>
-        </w:rPr>
-        <w:t xml:space="preserve"> </w:t>
-      </w:r>
-      <w:proofErr w:type="spellStart"/>
-      <w:r>
-        <w:rPr>
-          <w:rFonts w:ascii="Arial" w:eastAsia="Arial" w:hAnsi="Arial" w:cs="Arial"/>
-          <w:sz w:val="20"/>
-          <w:szCs w:val="20"/>
-        </w:rPr>
-        <w:t>access</w:t>
-      </w:r>
-      <w:proofErr w:type="spellEnd"/>
-      <w:r>
-        <w:rPr>
-          <w:rFonts w:ascii="Arial" w:eastAsia="Arial" w:hAnsi="Arial" w:cs="Arial"/>
-          <w:sz w:val="20"/>
-          <w:szCs w:val="20"/>
-        </w:rPr>
-        <w:t xml:space="preserve"> </w:t>
-      </w:r>
-      <w:proofErr w:type="spellStart"/>
-      <w:r>
-        <w:rPr>
-          <w:rFonts w:ascii="Arial" w:eastAsia="Arial" w:hAnsi="Arial" w:cs="Arial"/>
-          <w:sz w:val="20"/>
-          <w:szCs w:val="20"/>
-        </w:rPr>
-        <w:t>to</w:t>
-      </w:r>
-      <w:proofErr w:type="spellEnd"/>
-      <w:r>
-        <w:rPr>
-          <w:rFonts w:ascii="Arial" w:eastAsia="Arial" w:hAnsi="Arial" w:cs="Arial"/>
-          <w:sz w:val="20"/>
-          <w:szCs w:val="20"/>
-        </w:rPr>
-        <w:t xml:space="preserve"> </w:t>
-      </w:r>
-      <w:proofErr w:type="spellStart"/>
-      <w:r>
-        <w:rPr>
-          <w:rFonts w:ascii="Arial" w:eastAsia="Arial" w:hAnsi="Arial" w:cs="Arial"/>
-          <w:sz w:val="20"/>
-          <w:szCs w:val="20"/>
-        </w:rPr>
-        <w:t>progress</w:t>
-      </w:r>
-      <w:proofErr w:type="spellEnd"/>
-      <w:r>
-        <w:rPr>
-          <w:rFonts w:ascii="Arial" w:eastAsia="Arial" w:hAnsi="Arial" w:cs="Arial"/>
-          <w:sz w:val="20"/>
-          <w:szCs w:val="20"/>
-        </w:rPr>
-        <w:t xml:space="preserve"> </w:t>
-      </w:r>
-      <w:proofErr w:type="spellStart"/>
-      <w:r>
-        <w:rPr>
-          <w:rFonts w:ascii="Arial" w:eastAsia="Arial" w:hAnsi="Arial" w:cs="Arial"/>
-          <w:sz w:val="20"/>
-          <w:szCs w:val="20"/>
-        </w:rPr>
-        <w:t>tracking</w:t>
-      </w:r>
-      <w:proofErr w:type="spellEnd"/>
-      <w:r>
-        <w:rPr>
-          <w:rFonts w:ascii="Arial" w:eastAsia="Arial" w:hAnsi="Arial" w:cs="Arial"/>
-          <w:sz w:val="20"/>
-          <w:szCs w:val="20"/>
-        </w:rPr>
-        <w:t xml:space="preserve"> tools, </w:t>
-      </w:r>
-      <w:proofErr w:type="spellStart"/>
-      <w:r>
-        <w:rPr>
-          <w:rFonts w:ascii="Arial" w:eastAsia="Arial" w:hAnsi="Arial" w:cs="Arial"/>
-          <w:sz w:val="20"/>
-          <w:szCs w:val="20"/>
-        </w:rPr>
-        <w:t>enabling</w:t>
-      </w:r>
-      <w:proofErr w:type="spellEnd"/>
-      <w:r>
-        <w:rPr>
-          <w:rFonts w:ascii="Arial" w:eastAsia="Arial" w:hAnsi="Arial" w:cs="Arial"/>
-          <w:sz w:val="20"/>
-          <w:szCs w:val="20"/>
-        </w:rPr>
-        <w:t xml:space="preserve"> </w:t>
-      </w:r>
-      <w:proofErr w:type="spellStart"/>
-      <w:r>
-        <w:rPr>
-          <w:rFonts w:ascii="Arial" w:eastAsia="Arial" w:hAnsi="Arial" w:cs="Arial"/>
-          <w:sz w:val="20"/>
-          <w:szCs w:val="20"/>
-        </w:rPr>
-        <w:t>effective</w:t>
-      </w:r>
-      <w:proofErr w:type="spellEnd"/>
-      <w:r>
-        <w:rPr>
-          <w:rFonts w:ascii="Arial" w:eastAsia="Arial" w:hAnsi="Arial" w:cs="Arial"/>
-          <w:sz w:val="20"/>
-          <w:szCs w:val="20"/>
-        </w:rPr>
-        <w:t xml:space="preserve"> </w:t>
-      </w:r>
-      <w:proofErr w:type="spellStart"/>
-      <w:r>
-        <w:rPr>
-          <w:rFonts w:ascii="Arial" w:eastAsia="Arial" w:hAnsi="Arial" w:cs="Arial"/>
-          <w:sz w:val="20"/>
-          <w:szCs w:val="20"/>
-        </w:rPr>
-        <w:t>collaboration</w:t>
-      </w:r>
-      <w:proofErr w:type="spellEnd"/>
-      <w:r>
-        <w:rPr>
-          <w:rFonts w:ascii="Arial" w:eastAsia="Arial" w:hAnsi="Arial" w:cs="Arial"/>
-          <w:sz w:val="20"/>
-          <w:szCs w:val="20"/>
-        </w:rPr>
-        <w:t xml:space="preserve"> </w:t>
-      </w:r>
-      <w:proofErr w:type="spellStart"/>
-      <w:r>
-        <w:rPr>
-          <w:rFonts w:ascii="Arial" w:eastAsia="Arial" w:hAnsi="Arial" w:cs="Arial"/>
-          <w:sz w:val="20"/>
-          <w:szCs w:val="20"/>
-        </w:rPr>
-        <w:t>to</w:t>
-      </w:r>
-      <w:proofErr w:type="spellEnd"/>
-      <w:r>
-        <w:rPr>
-          <w:rFonts w:ascii="Arial" w:eastAsia="Arial" w:hAnsi="Arial" w:cs="Arial"/>
-          <w:sz w:val="20"/>
-          <w:szCs w:val="20"/>
-        </w:rPr>
-        <w:t xml:space="preserve"> </w:t>
-      </w:r>
-      <w:proofErr w:type="spellStart"/>
-      <w:r>
-        <w:rPr>
-          <w:rFonts w:ascii="Arial" w:eastAsia="Arial" w:hAnsi="Arial" w:cs="Arial"/>
-          <w:sz w:val="20"/>
-          <w:szCs w:val="20"/>
-        </w:rPr>
-        <w:t>support</w:t>
-      </w:r>
-      <w:proofErr w:type="spellEnd"/>
-      <w:r>
-        <w:rPr>
-          <w:rFonts w:ascii="Arial" w:eastAsia="Arial" w:hAnsi="Arial" w:cs="Arial"/>
-          <w:sz w:val="20"/>
-          <w:szCs w:val="20"/>
-        </w:rPr>
-        <w:t xml:space="preserve"> </w:t>
-      </w:r>
-      <w:proofErr w:type="spellStart"/>
-      <w:r>
-        <w:rPr>
-          <w:rFonts w:ascii="Arial" w:eastAsia="Arial" w:hAnsi="Arial" w:cs="Arial"/>
-          <w:sz w:val="20"/>
-          <w:szCs w:val="20"/>
-        </w:rPr>
-        <w:t>the</w:t>
-      </w:r>
-      <w:proofErr w:type="spellEnd"/>
-      <w:r>
-        <w:rPr>
-          <w:rFonts w:ascii="Arial" w:eastAsia="Arial" w:hAnsi="Arial" w:cs="Arial"/>
-          <w:sz w:val="20"/>
-          <w:szCs w:val="20"/>
-        </w:rPr>
-        <w:t xml:space="preserve"> </w:t>
-      </w:r>
-      <w:proofErr w:type="spellStart"/>
-      <w:r>
-        <w:rPr>
-          <w:rFonts w:ascii="Arial" w:eastAsia="Arial" w:hAnsi="Arial" w:cs="Arial"/>
-          <w:sz w:val="20"/>
-          <w:szCs w:val="20"/>
-        </w:rPr>
-        <w:t>continuous</w:t>
-      </w:r>
-      <w:proofErr w:type="spellEnd"/>
-      <w:r>
-        <w:rPr>
-          <w:rFonts w:ascii="Arial" w:eastAsia="Arial" w:hAnsi="Arial" w:cs="Arial"/>
-          <w:sz w:val="20"/>
-          <w:szCs w:val="20"/>
-        </w:rPr>
-        <w:t xml:space="preserve"> </w:t>
-      </w:r>
-      <w:proofErr w:type="spellStart"/>
-      <w:r>
-        <w:rPr>
-          <w:rFonts w:ascii="Arial" w:eastAsia="Arial" w:hAnsi="Arial" w:cs="Arial"/>
-          <w:sz w:val="20"/>
-          <w:szCs w:val="20"/>
-        </w:rPr>
-        <w:t>development</w:t>
-      </w:r>
-      <w:proofErr w:type="spellEnd"/>
-      <w:r>
-        <w:rPr>
-          <w:rFonts w:ascii="Arial" w:eastAsia="Arial" w:hAnsi="Arial" w:cs="Arial"/>
-          <w:sz w:val="20"/>
-          <w:szCs w:val="20"/>
-        </w:rPr>
-        <w:t xml:space="preserve"> </w:t>
-      </w:r>
-      <w:proofErr w:type="spellStart"/>
-      <w:r>
-        <w:rPr>
-          <w:rFonts w:ascii="Arial" w:eastAsia="Arial" w:hAnsi="Arial" w:cs="Arial"/>
-          <w:sz w:val="20"/>
-          <w:szCs w:val="20"/>
-        </w:rPr>
-        <w:t>of</w:t>
-      </w:r>
-      <w:proofErr w:type="spellEnd"/>
-      <w:r>
-        <w:rPr>
-          <w:rFonts w:ascii="Arial" w:eastAsia="Arial" w:hAnsi="Arial" w:cs="Arial"/>
-          <w:sz w:val="20"/>
-          <w:szCs w:val="20"/>
-        </w:rPr>
-        <w:t xml:space="preserve"> </w:t>
-      </w:r>
-      <w:proofErr w:type="spellStart"/>
-      <w:r>
-        <w:rPr>
-          <w:rFonts w:ascii="Arial" w:eastAsia="Arial" w:hAnsi="Arial" w:cs="Arial"/>
-          <w:sz w:val="20"/>
-          <w:szCs w:val="20"/>
-        </w:rPr>
-        <w:t>the</w:t>
-      </w:r>
-      <w:proofErr w:type="spellEnd"/>
-      <w:r>
-        <w:rPr>
-          <w:rFonts w:ascii="Arial" w:eastAsia="Arial" w:hAnsi="Arial" w:cs="Arial"/>
-          <w:sz w:val="20"/>
-          <w:szCs w:val="20"/>
-        </w:rPr>
-        <w:t xml:space="preserve"> </w:t>
-      </w:r>
-      <w:proofErr w:type="spellStart"/>
-      <w:r>
-        <w:rPr>
-          <w:rFonts w:ascii="Arial" w:eastAsia="Arial" w:hAnsi="Arial" w:cs="Arial"/>
-          <w:sz w:val="20"/>
-          <w:szCs w:val="20"/>
-        </w:rPr>
-        <w:t>child's</w:t>
-      </w:r>
-      <w:proofErr w:type="spellEnd"/>
-      <w:r>
-        <w:rPr>
-          <w:rFonts w:ascii="Arial" w:eastAsia="Arial" w:hAnsi="Arial" w:cs="Arial"/>
-          <w:sz w:val="20"/>
-          <w:szCs w:val="20"/>
-        </w:rPr>
-        <w:t xml:space="preserve"> </w:t>
-      </w:r>
-      <w:proofErr w:type="spellStart"/>
-      <w:r>
-        <w:rPr>
-          <w:rFonts w:ascii="Arial" w:eastAsia="Arial" w:hAnsi="Arial" w:cs="Arial"/>
-          <w:sz w:val="20"/>
-          <w:szCs w:val="20"/>
-        </w:rPr>
-        <w:t>reading</w:t>
-      </w:r>
-      <w:proofErr w:type="spellEnd"/>
-      <w:r>
-        <w:rPr>
-          <w:rFonts w:ascii="Arial" w:eastAsia="Arial" w:hAnsi="Arial" w:cs="Arial"/>
-          <w:sz w:val="20"/>
-          <w:szCs w:val="20"/>
-        </w:rPr>
-        <w:t xml:space="preserve"> </w:t>
-      </w:r>
-      <w:proofErr w:type="spellStart"/>
-      <w:r>
-        <w:rPr>
-          <w:rFonts w:ascii="Arial" w:eastAsia="Arial" w:hAnsi="Arial" w:cs="Arial"/>
-          <w:sz w:val="20"/>
-          <w:szCs w:val="20"/>
-        </w:rPr>
-        <w:t>and</w:t>
-      </w:r>
-      <w:proofErr w:type="spellEnd"/>
-      <w:r>
-        <w:rPr>
-          <w:rFonts w:ascii="Arial" w:eastAsia="Arial" w:hAnsi="Arial" w:cs="Arial"/>
-          <w:sz w:val="20"/>
-          <w:szCs w:val="20"/>
-        </w:rPr>
-        <w:t xml:space="preserve"> </w:t>
-      </w:r>
-      <w:proofErr w:type="spellStart"/>
-      <w:r>
-        <w:rPr>
-          <w:rFonts w:ascii="Arial" w:eastAsia="Arial" w:hAnsi="Arial" w:cs="Arial"/>
-          <w:sz w:val="20"/>
-          <w:szCs w:val="20"/>
-        </w:rPr>
-        <w:t>writing</w:t>
-      </w:r>
-      <w:proofErr w:type="spellEnd"/>
-      <w:r>
-        <w:rPr>
-          <w:rFonts w:ascii="Arial" w:eastAsia="Arial" w:hAnsi="Arial" w:cs="Arial"/>
-          <w:sz w:val="20"/>
-          <w:szCs w:val="20"/>
-        </w:rPr>
-        <w:t xml:space="preserve"> skills.</w:t>
+      <w:r>
+        <w:rPr>
+          <w:rFonts w:ascii="Arial" w:eastAsia="Arial" w:hAnsi="Arial" w:cs="Arial"/>
+          <w:sz w:val="20"/>
+          <w:szCs w:val="20"/>
+        </w:rPr>
+        <w:t>Additionally, "Guelexia" provides personalized feedback based on each child's progress, allowing for an individualized approach to meet their specific learning needs. Parents also have access to progress tracking tools, enabling effective collaboration to support the continuous development of the child's reading and writing skills.</w:t>
       </w:r>
     </w:p>
     <w:p>
@@ -3791,8 +1596,6 @@
       <w:r>
         <w:br w:type="page"/>
       </w:r>
-      <w:bookmarkStart w:id="0" w:name="_GoBack"/>
-      <w:bookmarkEnd w:id="0"/>
     </w:p>
     <w:p>
       <w:pPr>
@@ -3975,19 +1778,7 @@
               <w:rPr>
                 <w:rStyle w:val="Hyperlink"/>
               </w:rPr>
-              <w:t xml:space="preserve">Aplicação Web </w:t>
-            </w:r>
-            <w:r>
-              <w:rPr>
-                <w:rStyle w:val="Hyperlink"/>
-              </w:rPr>
-              <w:t>G</w:t>
-            </w:r>
-            <w:r>
-              <w:rPr>
-                <w:rStyle w:val="Hyperlink"/>
-              </w:rPr>
-              <w:t>uelexia: Objetivos Específicos</w:t>
+              <w:t>Aplicação Web Guelexia: Objetivos Específicos</w:t>
             </w:r>
             <w:r>
               <w:tab/>
@@ -5521,9 +3312,8 @@
           <w:sz w:val="24"/>
           <w:szCs w:val="24"/>
         </w:rPr>
-        <w:t xml:space="preserve">Aplicação Web </w:t>
-      </w:r>
-      <w:proofErr w:type="spellStart"/>
+        <w:t>Aplicação Web Guelexia: Objetivo Gera</w:t>
+      </w:r>
       <w:r>
         <w:rPr>
           <w:rFonts w:ascii="Arial" w:eastAsia="Arial" w:hAnsi="Arial" w:cs="Arial"/>
@@ -5533,29 +3323,6 @@
           <w:sz w:val="24"/>
           <w:szCs w:val="24"/>
         </w:rPr>
-        <w:t>Guelexia</w:t>
-      </w:r>
-      <w:proofErr w:type="spellEnd"/>
-      <w:r>
-        <w:rPr>
-          <w:rFonts w:ascii="Arial" w:eastAsia="Arial" w:hAnsi="Arial" w:cs="Arial"/>
-          <w:b/>
-          <w:bCs/>
-          <w:color w:val="000000" w:themeColor="text1"/>
-          <w:sz w:val="24"/>
-          <w:szCs w:val="24"/>
-        </w:rPr>
-        <w:t>: Objetivo Gera</w:t>
-      </w:r>
-      <w:r>
-        <w:rPr>
-          <w:rFonts w:ascii="Arial" w:eastAsia="Arial" w:hAnsi="Arial" w:cs="Arial"/>
-          <w:b/>
-          <w:bCs/>
-          <w:color w:val="000000" w:themeColor="text1"/>
-          <w:sz w:val="24"/>
-          <w:szCs w:val="24"/>
-        </w:rPr>
         <w:t>l</w:t>
       </w:r>
       <w:bookmarkEnd w:id="2"/>
@@ -5584,33 +3351,15 @@
           <w:sz w:val="20"/>
           <w:szCs w:val="20"/>
         </w:rPr>
-        <w:t>“</w:t>
-      </w:r>
-      <w:proofErr w:type="spellStart"/>
-      <w:r>
-        <w:rPr>
-          <w:rFonts w:ascii="Arial" w:eastAsia="Arial" w:hAnsi="Arial" w:cs="Arial"/>
-          <w:sz w:val="20"/>
-          <w:szCs w:val="20"/>
-        </w:rPr>
-        <w:t>Gue</w:t>
-      </w:r>
-      <w:r>
-        <w:rPr>
-          <w:rFonts w:ascii="Arial" w:eastAsia="Arial" w:hAnsi="Arial" w:cs="Arial"/>
-          <w:sz w:val="20"/>
-          <w:szCs w:val="20"/>
-        </w:rPr>
-        <w:t>lexia</w:t>
-      </w:r>
-      <w:proofErr w:type="spellEnd"/>
-      <w:r>
-        <w:rPr>
-          <w:rFonts w:ascii="Arial" w:eastAsia="Arial" w:hAnsi="Arial" w:cs="Arial"/>
-          <w:sz w:val="20"/>
-          <w:szCs w:val="20"/>
-        </w:rPr>
-        <w:t xml:space="preserve">”, como explicado anteriormente, é uma aplicação web que tem como principal objetivo auxiliar crianças que possuam dislexia no aprendizado da leitura e escrita, desempenhando um papel significativo na abordagem das necessidades educacionais </w:t>
+        <w:t>“Gue</w:t>
+      </w:r>
+      <w:r>
+        <w:rPr>
+          <w:rFonts w:ascii="Arial" w:eastAsia="Arial" w:hAnsi="Arial" w:cs="Arial"/>
+          <w:sz w:val="20"/>
+          <w:szCs w:val="20"/>
+        </w:rPr>
+        <w:t xml:space="preserve">lexia”, como explicado anteriormente, é uma aplicação web que tem como principal objetivo auxiliar crianças que possuam dislexia no aprendizado da leitura e escrita, desempenhando um papel significativo na abordagem das necessidades educacionais </w:t>
       </w:r>
       <w:r>
         <w:rPr>
@@ -5661,82 +3410,56 @@
           <w:sz w:val="24"/>
           <w:szCs w:val="24"/>
         </w:rPr>
-        <w:t xml:space="preserve">Aplicação Web </w:t>
-      </w:r>
-      <w:proofErr w:type="spellStart"/>
+        <w:t>Aplicação Web Guelexia: Objetivos Específicos</w:t>
+      </w:r>
+      <w:bookmarkEnd w:id="3"/>
+    </w:p>
+    <w:p>
+      <w:pPr>
+        <w:rPr>
+          <w:rFonts w:ascii="Arial" w:eastAsia="Arial" w:hAnsi="Arial" w:cs="Arial"/>
+          <w:sz w:val="20"/>
+          <w:szCs w:val="20"/>
+        </w:rPr>
+      </w:pPr>
+    </w:p>
+    <w:p>
+      <w:pPr>
+        <w:spacing w:beforeAutospacing="1" w:afterAutospacing="1" w:line="240" w:lineRule="auto"/>
+        <w:rPr>
+          <w:rFonts w:ascii="Arial" w:eastAsia="Arial" w:hAnsi="Arial" w:cs="Arial"/>
+          <w:sz w:val="20"/>
+          <w:szCs w:val="20"/>
+          <w:lang w:eastAsia="pt-BR"/>
+        </w:rPr>
+      </w:pPr>
+      <w:r>
+        <w:rPr>
+          <w:rFonts w:ascii="Arial" w:eastAsia="Arial" w:hAnsi="Arial" w:cs="Arial"/>
+          <w:sz w:val="20"/>
+          <w:szCs w:val="20"/>
+          <w:lang w:eastAsia="pt-BR"/>
+        </w:rPr>
+        <w:t xml:space="preserve">A aplicação web </w:t>
+      </w:r>
       <w:r>
         <w:rPr>
           <w:rFonts w:ascii="Arial" w:eastAsia="Arial" w:hAnsi="Arial" w:cs="Arial"/>
           <w:b/>
           <w:bCs/>
-          <w:color w:val="auto"/>
-          <w:sz w:val="24"/>
-          <w:szCs w:val="24"/>
+          <w:sz w:val="20"/>
+          <w:szCs w:val="20"/>
+          <w:lang w:eastAsia="pt-BR"/>
         </w:rPr>
         <w:t>Guelexia</w:t>
       </w:r>
-      <w:proofErr w:type="spellEnd"/>
-      <w:r>
-        <w:rPr>
-          <w:rFonts w:ascii="Arial" w:eastAsia="Arial" w:hAnsi="Arial" w:cs="Arial"/>
-          <w:b/>
-          <w:bCs/>
-          <w:color w:val="auto"/>
-          <w:sz w:val="24"/>
-          <w:szCs w:val="24"/>
-        </w:rPr>
-        <w:t>: Objetivos Específicos</w:t>
-      </w:r>
-      <w:bookmarkEnd w:id="3"/>
-    </w:p>
-    <w:p>
-      <w:pPr>
-        <w:rPr>
-          <w:rFonts w:ascii="Arial" w:eastAsia="Arial" w:hAnsi="Arial" w:cs="Arial"/>
-          <w:sz w:val="20"/>
-          <w:szCs w:val="20"/>
-        </w:rPr>
-      </w:pPr>
-    </w:p>
-    <w:p>
-      <w:pPr>
-        <w:spacing w:beforeAutospacing="1" w:afterAutospacing="1" w:line="240" w:lineRule="auto"/>
+      <w:r>
         <w:rPr>
           <w:rFonts w:ascii="Arial" w:eastAsia="Arial" w:hAnsi="Arial" w:cs="Arial"/>
           <w:sz w:val="20"/>
           <w:szCs w:val="20"/>
           <w:lang w:eastAsia="pt-BR"/>
         </w:rPr>
-      </w:pPr>
-      <w:r>
-        <w:rPr>
-          <w:rFonts w:ascii="Arial" w:eastAsia="Arial" w:hAnsi="Arial" w:cs="Arial"/>
-          <w:sz w:val="20"/>
-          <w:szCs w:val="20"/>
-          <w:lang w:eastAsia="pt-BR"/>
-        </w:rPr>
-        <w:t xml:space="preserve">A aplicação web </w:t>
-      </w:r>
-      <w:proofErr w:type="spellStart"/>
-      <w:r>
-        <w:rPr>
-          <w:rFonts w:ascii="Arial" w:eastAsia="Arial" w:hAnsi="Arial" w:cs="Arial"/>
-          <w:b/>
-          <w:bCs/>
-          <w:sz w:val="20"/>
-          <w:szCs w:val="20"/>
-          <w:lang w:eastAsia="pt-BR"/>
-        </w:rPr>
-        <w:t>Guelexia</w:t>
-      </w:r>
-      <w:proofErr w:type="spellEnd"/>
-      <w:r>
-        <w:rPr>
-          <w:rFonts w:ascii="Arial" w:eastAsia="Arial" w:hAnsi="Arial" w:cs="Arial"/>
-          <w:sz w:val="20"/>
-          <w:szCs w:val="20"/>
-          <w:lang w:eastAsia="pt-BR"/>
-        </w:rPr>
         <w:t xml:space="preserve"> foi desenvolvida com o propósito de oferecer uma plataforma interativa e acessível, especialmente focada em auxiliar usuários no desenvolvimento e aprimoramento de habilidades de leitura e escrita. A seguir, estão descritos os objetivos específicos da aplicação, detalhando as funcionalidades principais de cada tela e a navegação entre elas.</w:t>
       </w:r>
     </w:p>
@@ -5778,25 +3501,7 @@
           <w:sz w:val="20"/>
           <w:szCs w:val="20"/>
         </w:rPr>
-        <w:t>A relevância de "</w:t>
-      </w:r>
-      <w:proofErr w:type="spellStart"/>
-      <w:r>
-        <w:rPr>
-          <w:rFonts w:ascii="Arial" w:eastAsia="Arial" w:hAnsi="Arial" w:cs="Arial"/>
-          <w:sz w:val="20"/>
-          <w:szCs w:val="20"/>
-        </w:rPr>
-        <w:t>Guelexia</w:t>
-      </w:r>
-      <w:proofErr w:type="spellEnd"/>
-      <w:r>
-        <w:rPr>
-          <w:rFonts w:ascii="Arial" w:eastAsia="Arial" w:hAnsi="Arial" w:cs="Arial"/>
-          <w:sz w:val="20"/>
-          <w:szCs w:val="20"/>
-        </w:rPr>
-        <w:t xml:space="preserve">" é ainda mais evidente quando consideramos a prevalência da dislexia. </w:t>
+        <w:t xml:space="preserve">A relevância de "Guelexia" é ainda mais evidente quando consideramos a prevalência da dislexia. </w:t>
       </w:r>
       <w:r>
         <w:rPr>
@@ -5867,79 +3572,7 @@
           <w:sz w:val="20"/>
           <w:szCs w:val="20"/>
         </w:rPr>
-        <w:t xml:space="preserve">Além disso, o potencial impacto positivo de intervenções baseadas em tecnologia para crianças com dislexia tem sido amplamente documentado na literatura científica. Um estudo conduzido pela Universidade de Porto feito por Joana </w:t>
-      </w:r>
-      <w:proofErr w:type="spellStart"/>
-      <w:r>
-        <w:rPr>
-          <w:rFonts w:ascii="Arial" w:eastAsia="Arial" w:hAnsi="Arial" w:cs="Arial"/>
-          <w:sz w:val="20"/>
-          <w:szCs w:val="20"/>
-        </w:rPr>
-        <w:t>Muchagata</w:t>
-      </w:r>
-      <w:proofErr w:type="spellEnd"/>
-      <w:r>
-        <w:rPr>
-          <w:rFonts w:ascii="Arial" w:eastAsia="Arial" w:hAnsi="Arial" w:cs="Arial"/>
-          <w:sz w:val="20"/>
-          <w:szCs w:val="20"/>
-        </w:rPr>
-        <w:t xml:space="preserve"> (2009) licenciada em Tecnologias da Comunicação </w:t>
-      </w:r>
-      <w:proofErr w:type="spellStart"/>
-      <w:r>
-        <w:rPr>
-          <w:rFonts w:ascii="Arial" w:eastAsia="Arial" w:hAnsi="Arial" w:cs="Arial"/>
-          <w:sz w:val="20"/>
-          <w:szCs w:val="20"/>
-        </w:rPr>
-        <w:t>Multimédia</w:t>
-      </w:r>
-      <w:proofErr w:type="spellEnd"/>
-      <w:r>
-        <w:rPr>
-          <w:rFonts w:ascii="Arial" w:eastAsia="Arial" w:hAnsi="Arial" w:cs="Arial"/>
-          <w:sz w:val="20"/>
-          <w:szCs w:val="20"/>
-        </w:rPr>
-        <w:t xml:space="preserve">, descobriu que o uso de aplicativos e programas de computador pode melhorar significativamente as habilidades de leitura e escrita em crianças com dislexia, como mostrado em sua tese de mestrado “A </w:t>
-      </w:r>
-      <w:proofErr w:type="spellStart"/>
-      <w:r>
-        <w:rPr>
-          <w:rFonts w:ascii="Arial" w:eastAsia="Arial" w:hAnsi="Arial" w:cs="Arial"/>
-          <w:sz w:val="20"/>
-          <w:szCs w:val="20"/>
-        </w:rPr>
-        <w:t>multimédia</w:t>
-      </w:r>
-      <w:proofErr w:type="spellEnd"/>
-      <w:r>
-        <w:rPr>
-          <w:rFonts w:ascii="Arial" w:eastAsia="Arial" w:hAnsi="Arial" w:cs="Arial"/>
-          <w:sz w:val="20"/>
-          <w:szCs w:val="20"/>
-        </w:rPr>
-        <w:t xml:space="preserve"> na dislexia: tecnologia </w:t>
-      </w:r>
-      <w:proofErr w:type="spellStart"/>
-      <w:r>
-        <w:rPr>
-          <w:rFonts w:ascii="Arial" w:eastAsia="Arial" w:hAnsi="Arial" w:cs="Arial"/>
-          <w:sz w:val="20"/>
-          <w:szCs w:val="20"/>
-        </w:rPr>
-        <w:t>multimédia</w:t>
-      </w:r>
-      <w:proofErr w:type="spellEnd"/>
-      <w:r>
-        <w:rPr>
-          <w:rFonts w:ascii="Arial" w:eastAsia="Arial" w:hAnsi="Arial" w:cs="Arial"/>
-          <w:sz w:val="20"/>
-          <w:szCs w:val="20"/>
-        </w:rPr>
-        <w:t xml:space="preserve"> na reeducação da dislexia”. Essas intervenções baseadas em tecnologia são frequentemente elogiadas por sua </w:t>
+        <w:t xml:space="preserve">Além disso, o potencial impacto positivo de intervenções baseadas em tecnologia para crianças com dislexia tem sido amplamente documentado na literatura científica. Um estudo conduzido pela Universidade de Porto feito por Joana Muchagata (2009) licenciada em Tecnologias da Comunicação Multimédia, descobriu que o uso de aplicativos e programas de computador pode melhorar significativamente as habilidades de leitura e escrita em crianças com dislexia, como mostrado em sua tese de mestrado “A multimédia na dislexia: tecnologia multimédia na reeducação da dislexia”. Essas intervenções baseadas em tecnologia são frequentemente elogiadas por sua </w:t>
       </w:r>
       <w:r>
         <w:rPr>
@@ -5966,25 +3599,7 @@
           <w:sz w:val="20"/>
           <w:szCs w:val="20"/>
         </w:rPr>
-        <w:t>Por fim, "</w:t>
-      </w:r>
-      <w:proofErr w:type="spellStart"/>
-      <w:r>
-        <w:rPr>
-          <w:rFonts w:ascii="Arial" w:eastAsia="Arial" w:hAnsi="Arial" w:cs="Arial"/>
-          <w:sz w:val="20"/>
-          <w:szCs w:val="20"/>
-        </w:rPr>
-        <w:t>Guelexia</w:t>
-      </w:r>
-      <w:proofErr w:type="spellEnd"/>
-      <w:r>
-        <w:rPr>
-          <w:rFonts w:ascii="Arial" w:eastAsia="Arial" w:hAnsi="Arial" w:cs="Arial"/>
-          <w:sz w:val="20"/>
-          <w:szCs w:val="20"/>
-        </w:rPr>
-        <w:t>" desempenha um papel importante na capacitação de pais e educadores para apoiar crianças com dislexia em seu processo de aprendizado. A plataforma oferece ferramentas de acompanhamento de progresso que permitem aos pais e educadores monitorarem o desempenho das crianças e identificar áreas de dificuldade. Além disso, fornece recursos educacionais e orientações para ajudar os pais e educadores a entenderem melhor a dislexia e implementar estratégias eficazes de suporte. Essas informações são consistentes com os achados de estudos sobre intervenções educacionais para crianças com dislexia, que destacam a importância do envolvimento dos pais e educadores no processo de aprendizado.</w:t>
+        <w:t>Por fim, "Guelexia" desempenha um papel importante na capacitação de pais e educadores para apoiar crianças com dislexia em seu processo de aprendizado. A plataforma oferece ferramentas de acompanhamento de progresso que permitem aos pais e educadores monitorarem o desempenho das crianças e identificar áreas de dificuldade. Além disso, fornece recursos educacionais e orientações para ajudar os pais e educadores a entenderem melhor a dislexia e implementar estratégias eficazes de suporte. Essas informações são consistentes com os achados de estudos sobre intervenções educacionais para crianças com dislexia, que destacam a importância do envolvimento dos pais e educadores no processo de aprendizado.</w:t>
       </w:r>
     </w:p>
     <w:p>
@@ -6231,25 +3846,7 @@
           <w:sz w:val="20"/>
           <w:szCs w:val="20"/>
         </w:rPr>
-        <w:t>O "</w:t>
-      </w:r>
-      <w:proofErr w:type="spellStart"/>
-      <w:r>
-        <w:rPr>
-          <w:rFonts w:ascii="Arial" w:eastAsia="Arial" w:hAnsi="Arial" w:cs="Arial"/>
-          <w:sz w:val="20"/>
-          <w:szCs w:val="20"/>
-        </w:rPr>
-        <w:t>Guelexia</w:t>
-      </w:r>
-      <w:proofErr w:type="spellEnd"/>
-      <w:r>
-        <w:rPr>
-          <w:rFonts w:ascii="Arial" w:eastAsia="Arial" w:hAnsi="Arial" w:cs="Arial"/>
-          <w:sz w:val="20"/>
-          <w:szCs w:val="20"/>
-        </w:rPr>
-        <w:t>" é uma aplicação web que se distingue por seu design interativo e atraente, inspirado em jogos eletrônicos, o que o torna visualmente interessante para o público infantil. O ambiente lúdico do site é estrategicamente pensado para engajar as crianças e transformar o processo de aprendizado em uma experiência mais agradável e menos intimidante. A interface utiliza cores vibrantes, personagens amigáveis e uma navegação intuitiva, que capturam a atenção das crianças e as incentivam a participar ativamente das atividades propostas.</w:t>
+        <w:t>O "Guelexia" é uma aplicação web que se distingue por seu design interativo e atraente, inspirado em jogos eletrônicos, o que o torna visualmente interessante para o público infantil. O ambiente lúdico do site é estrategicamente pensado para engajar as crianças e transformar o processo de aprendizado em uma experiência mais agradável e menos intimidante. A interface utiliza cores vibrantes, personagens amigáveis e uma navegação intuitiva, que capturam a atenção das crianças e as incentivam a participar ativamente das atividades propostas.</w:t>
       </w:r>
     </w:p>
     <w:p>
@@ -6291,25 +3888,7 @@
           <w:sz w:val="20"/>
           <w:szCs w:val="20"/>
         </w:rPr>
-        <w:t>Uma característica crucial do "</w:t>
-      </w:r>
-      <w:proofErr w:type="spellStart"/>
-      <w:r>
-        <w:rPr>
-          <w:rFonts w:ascii="Arial" w:eastAsia="Arial" w:hAnsi="Arial" w:cs="Arial"/>
-          <w:sz w:val="20"/>
-          <w:szCs w:val="20"/>
-        </w:rPr>
-        <w:t>Guelexia</w:t>
-      </w:r>
-      <w:proofErr w:type="spellEnd"/>
-      <w:r>
-        <w:rPr>
-          <w:rFonts w:ascii="Arial" w:eastAsia="Arial" w:hAnsi="Arial" w:cs="Arial"/>
-          <w:sz w:val="20"/>
-          <w:szCs w:val="20"/>
-        </w:rPr>
-        <w:t>" é a repetição controlada e a prática constante, elementos chave no processo de aprendizado para crianças com dislexia. As atividades são estruturadas de forma a permitir que os alunos pratiquem repetidamente as habilidades de escrita de maneira incremental, o que facilita a consolidação de novos conhecimentos. Essa abordagem repetitiva é essencial para crianças com dislexia, que frequentemente necessitam de mais tempo e prática para internalizar conceitos básicos de leitura e escrita.</w:t>
+        <w:t>Uma característica crucial do "Guelexia" é a repetição controlada e a prática constante, elementos chave no processo de aprendizado para crianças com dislexia. As atividades são estruturadas de forma a permitir que os alunos pratiquem repetidamente as habilidades de escrita de maneira incremental, o que facilita a consolidação de novos conhecimentos. Essa abordagem repetitiva é essencial para crianças com dislexia, que frequentemente necessitam de mais tempo e prática para internalizar conceitos básicos de leitura e escrita.</w:t>
       </w:r>
     </w:p>
     <w:p>
@@ -7294,7 +4873,6 @@
         <w:t xml:space="preserve">O que é </w:t>
       </w:r>
       <w:bookmarkStart w:id="15" w:name="_Int_UBQA8u1V"/>
-      <w:proofErr w:type="gramStart"/>
       <w:r>
         <w:rPr>
           <w:rFonts w:ascii="Arial" w:eastAsia="Arial" w:hAnsi="Arial" w:cs="Arial"/>
@@ -7310,7 +4888,6 @@
       </w:r>
       <w:bookmarkEnd w:id="14"/>
       <w:bookmarkEnd w:id="15"/>
-      <w:proofErr w:type="gramEnd"/>
       <w:r>
         <w:rPr>
           <w:rFonts w:ascii="Arial" w:eastAsia="Arial" w:hAnsi="Arial" w:cs="Arial"/>
@@ -7755,18 +5332,8 @@
           <w:sz w:val="20"/>
           <w:szCs w:val="20"/>
         </w:rPr>
-        <w:t xml:space="preserve"> HTML, CSS, </w:t>
-      </w:r>
-      <w:proofErr w:type="spellStart"/>
-      <w:r>
-        <w:rPr>
-          <w:rFonts w:ascii="Arial" w:eastAsia="Arial" w:hAnsi="Arial" w:cs="Arial"/>
-          <w:sz w:val="20"/>
-          <w:szCs w:val="20"/>
-        </w:rPr>
-        <w:t>JavaScript</w:t>
-      </w:r>
-      <w:proofErr w:type="spellEnd"/>
+        <w:t xml:space="preserve"> HTML, CSS, JavaScript</w:t>
+      </w:r>
     </w:p>
     <w:p>
       <w:pPr>
@@ -7790,51 +5357,7 @@
           <w:sz w:val="20"/>
           <w:szCs w:val="20"/>
         </w:rPr>
-        <w:t>HTML (</w:t>
-      </w:r>
-      <w:proofErr w:type="spellStart"/>
-      <w:r>
-        <w:rPr>
-          <w:rFonts w:ascii="Arial" w:eastAsia="Arial" w:hAnsi="Arial" w:cs="Arial"/>
-          <w:b/>
-          <w:bCs/>
-          <w:sz w:val="20"/>
-          <w:szCs w:val="20"/>
-        </w:rPr>
-        <w:t>HyperText</w:t>
-      </w:r>
-      <w:proofErr w:type="spellEnd"/>
-      <w:r>
-        <w:rPr>
-          <w:rFonts w:ascii="Arial" w:eastAsia="Arial" w:hAnsi="Arial" w:cs="Arial"/>
-          <w:b/>
-          <w:bCs/>
-          <w:sz w:val="20"/>
-          <w:szCs w:val="20"/>
-        </w:rPr>
-        <w:t xml:space="preserve"> Markup </w:t>
-      </w:r>
-      <w:proofErr w:type="spellStart"/>
-      <w:r>
-        <w:rPr>
-          <w:rFonts w:ascii="Arial" w:eastAsia="Arial" w:hAnsi="Arial" w:cs="Arial"/>
-          <w:b/>
-          <w:bCs/>
-          <w:sz w:val="20"/>
-          <w:szCs w:val="20"/>
-        </w:rPr>
-        <w:t>Language</w:t>
-      </w:r>
-      <w:proofErr w:type="spellEnd"/>
-      <w:r>
-        <w:rPr>
-          <w:rFonts w:ascii="Arial" w:eastAsia="Arial" w:hAnsi="Arial" w:cs="Arial"/>
-          <w:b/>
-          <w:bCs/>
-          <w:sz w:val="20"/>
-          <w:szCs w:val="20"/>
-        </w:rPr>
-        <w:t>):</w:t>
+        <w:t>HTML (HyperText Markup Language):</w:t>
       </w:r>
       <w:r>
         <w:rPr>
@@ -7867,73 +5390,7 @@
           <w:sz w:val="20"/>
           <w:szCs w:val="20"/>
         </w:rPr>
-        <w:t>CSS (</w:t>
-      </w:r>
-      <w:proofErr w:type="spellStart"/>
-      <w:r>
-        <w:rPr>
-          <w:rFonts w:ascii="Arial" w:eastAsia="Arial" w:hAnsi="Arial" w:cs="Arial"/>
-          <w:b/>
-          <w:bCs/>
-          <w:sz w:val="20"/>
-          <w:szCs w:val="20"/>
-        </w:rPr>
-        <w:t>Cascading</w:t>
-      </w:r>
-      <w:proofErr w:type="spellEnd"/>
-      <w:r>
-        <w:rPr>
-          <w:rFonts w:ascii="Arial" w:eastAsia="Arial" w:hAnsi="Arial" w:cs="Arial"/>
-          <w:b/>
-          <w:bCs/>
-          <w:sz w:val="20"/>
-          <w:szCs w:val="20"/>
-        </w:rPr>
-        <w:t xml:space="preserve"> </w:t>
-      </w:r>
-      <w:proofErr w:type="spellStart"/>
-      <w:r>
-        <w:rPr>
-          <w:rFonts w:ascii="Arial" w:eastAsia="Arial" w:hAnsi="Arial" w:cs="Arial"/>
-          <w:b/>
-          <w:bCs/>
-          <w:sz w:val="20"/>
-          <w:szCs w:val="20"/>
-        </w:rPr>
-        <w:t>Style</w:t>
-      </w:r>
-      <w:proofErr w:type="spellEnd"/>
-      <w:r>
-        <w:rPr>
-          <w:rFonts w:ascii="Arial" w:eastAsia="Arial" w:hAnsi="Arial" w:cs="Arial"/>
-          <w:b/>
-          <w:bCs/>
-          <w:sz w:val="20"/>
-          <w:szCs w:val="20"/>
-        </w:rPr>
-        <w:t xml:space="preserve"> </w:t>
-      </w:r>
-      <w:proofErr w:type="spellStart"/>
-      <w:r>
-        <w:rPr>
-          <w:rFonts w:ascii="Arial" w:eastAsia="Arial" w:hAnsi="Arial" w:cs="Arial"/>
-          <w:b/>
-          <w:bCs/>
-          <w:sz w:val="20"/>
-          <w:szCs w:val="20"/>
-        </w:rPr>
-        <w:t>Sheets</w:t>
-      </w:r>
-      <w:proofErr w:type="spellEnd"/>
-      <w:r>
-        <w:rPr>
-          <w:rFonts w:ascii="Arial" w:eastAsia="Arial" w:hAnsi="Arial" w:cs="Arial"/>
-          <w:b/>
-          <w:bCs/>
-          <w:sz w:val="20"/>
-          <w:szCs w:val="20"/>
-        </w:rPr>
-        <w:t>):</w:t>
+        <w:t>CSS (Cascading Style Sheets):</w:t>
       </w:r>
       <w:r>
         <w:rPr>
@@ -7958,7 +5415,6 @@
           <w:szCs w:val="20"/>
         </w:rPr>
       </w:pPr>
-      <w:proofErr w:type="spellStart"/>
       <w:r>
         <w:rPr>
           <w:rFonts w:ascii="Arial" w:eastAsia="Arial" w:hAnsi="Arial" w:cs="Arial"/>
@@ -7967,18 +5423,7 @@
           <w:sz w:val="20"/>
           <w:szCs w:val="20"/>
         </w:rPr>
-        <w:t>JavaScript</w:t>
-      </w:r>
-      <w:proofErr w:type="spellEnd"/>
-      <w:r>
-        <w:rPr>
-          <w:rFonts w:ascii="Arial" w:eastAsia="Arial" w:hAnsi="Arial" w:cs="Arial"/>
-          <w:b/>
-          <w:bCs/>
-          <w:sz w:val="20"/>
-          <w:szCs w:val="20"/>
-        </w:rPr>
-        <w:t>:</w:t>
+        <w:t>JavaScript:</w:t>
       </w:r>
       <w:r>
         <w:rPr>
@@ -8060,25 +5505,7 @@
           <w:sz w:val="20"/>
           <w:szCs w:val="20"/>
         </w:rPr>
-        <w:t xml:space="preserve"> HTML, CSS, </w:t>
-      </w:r>
-      <w:proofErr w:type="spellStart"/>
-      <w:r>
-        <w:rPr>
-          <w:rFonts w:ascii="Arial" w:eastAsia="Arial" w:hAnsi="Arial" w:cs="Arial"/>
-          <w:sz w:val="20"/>
-          <w:szCs w:val="20"/>
-        </w:rPr>
-        <w:t>JavaScript</w:t>
-      </w:r>
-      <w:proofErr w:type="spellEnd"/>
-      <w:r>
-        <w:rPr>
-          <w:rFonts w:ascii="Arial" w:eastAsia="Arial" w:hAnsi="Arial" w:cs="Arial"/>
-          <w:sz w:val="20"/>
-          <w:szCs w:val="20"/>
-        </w:rPr>
-        <w:t>, PHP, MySQL</w:t>
+        <w:t xml:space="preserve"> HTML, CSS, JavaScript, PHP, MySQL</w:t>
       </w:r>
     </w:p>
     <w:p>
@@ -8161,7 +5588,6 @@
           <w:szCs w:val="20"/>
         </w:rPr>
       </w:pPr>
-      <w:proofErr w:type="spellStart"/>
       <w:r>
         <w:rPr>
           <w:rFonts w:ascii="Arial" w:eastAsia="Arial" w:hAnsi="Arial" w:cs="Arial"/>
@@ -8170,18 +5596,7 @@
           <w:sz w:val="20"/>
           <w:szCs w:val="20"/>
         </w:rPr>
-        <w:t>JavaScript</w:t>
-      </w:r>
-      <w:proofErr w:type="spellEnd"/>
-      <w:r>
-        <w:rPr>
-          <w:rFonts w:ascii="Arial" w:eastAsia="Arial" w:hAnsi="Arial" w:cs="Arial"/>
-          <w:b/>
-          <w:bCs/>
-          <w:sz w:val="20"/>
-          <w:szCs w:val="20"/>
-        </w:rPr>
-        <w:t>:</w:t>
+        <w:t>JavaScript:</w:t>
       </w:r>
       <w:r>
         <w:rPr>
@@ -8214,29 +5629,7 @@
           <w:sz w:val="20"/>
           <w:szCs w:val="20"/>
         </w:rPr>
-        <w:t xml:space="preserve">PHP (Hypertext </w:t>
-      </w:r>
-      <w:proofErr w:type="spellStart"/>
-      <w:r>
-        <w:rPr>
-          <w:rFonts w:ascii="Arial" w:eastAsia="Arial" w:hAnsi="Arial" w:cs="Arial"/>
-          <w:b/>
-          <w:bCs/>
-          <w:sz w:val="20"/>
-          <w:szCs w:val="20"/>
-        </w:rPr>
-        <w:t>Preprocessor</w:t>
-      </w:r>
-      <w:proofErr w:type="spellEnd"/>
-      <w:r>
-        <w:rPr>
-          <w:rFonts w:ascii="Arial" w:eastAsia="Arial" w:hAnsi="Arial" w:cs="Arial"/>
-          <w:b/>
-          <w:bCs/>
-          <w:sz w:val="20"/>
-          <w:szCs w:val="20"/>
-        </w:rPr>
-        <w:t>):</w:t>
+        <w:t>PHP (Hypertext Preprocessor):</w:t>
       </w:r>
       <w:r>
         <w:rPr>
@@ -8355,25 +5748,7 @@
           <w:sz w:val="20"/>
           <w:szCs w:val="20"/>
         </w:rPr>
-        <w:t xml:space="preserve"> HTML, CSS, </w:t>
-      </w:r>
-      <w:proofErr w:type="spellStart"/>
-      <w:r>
-        <w:rPr>
-          <w:rFonts w:ascii="Arial" w:eastAsia="Arial" w:hAnsi="Arial" w:cs="Arial"/>
-          <w:sz w:val="20"/>
-          <w:szCs w:val="20"/>
-        </w:rPr>
-        <w:t>JavaScript</w:t>
-      </w:r>
-      <w:proofErr w:type="spellEnd"/>
-      <w:r>
-        <w:rPr>
-          <w:rFonts w:ascii="Arial" w:eastAsia="Arial" w:hAnsi="Arial" w:cs="Arial"/>
-          <w:sz w:val="20"/>
-          <w:szCs w:val="20"/>
-        </w:rPr>
-        <w:t>, PHP, MySQL</w:t>
+        <w:t xml:space="preserve"> HTML, CSS, JavaScript, PHP, MySQL</w:t>
       </w:r>
     </w:p>
     <w:p>
@@ -8456,7 +5831,6 @@
           <w:szCs w:val="20"/>
         </w:rPr>
       </w:pPr>
-      <w:proofErr w:type="spellStart"/>
       <w:r>
         <w:rPr>
           <w:rFonts w:ascii="Arial" w:eastAsia="Arial" w:hAnsi="Arial" w:cs="Arial"/>
@@ -8465,18 +5839,7 @@
           <w:sz w:val="20"/>
           <w:szCs w:val="20"/>
         </w:rPr>
-        <w:t>JavaScript</w:t>
-      </w:r>
-      <w:proofErr w:type="spellEnd"/>
-      <w:r>
-        <w:rPr>
-          <w:rFonts w:ascii="Arial" w:eastAsia="Arial" w:hAnsi="Arial" w:cs="Arial"/>
-          <w:b/>
-          <w:bCs/>
-          <w:sz w:val="20"/>
-          <w:szCs w:val="20"/>
-        </w:rPr>
-        <w:t>:</w:t>
+        <w:t>JavaScript:</w:t>
       </w:r>
       <w:r>
         <w:rPr>
@@ -8629,25 +5992,7 @@
           <w:sz w:val="20"/>
           <w:szCs w:val="20"/>
         </w:rPr>
-        <w:t xml:space="preserve"> HTML, CSS, </w:t>
-      </w:r>
-      <w:proofErr w:type="spellStart"/>
-      <w:r>
-        <w:rPr>
-          <w:rFonts w:ascii="Arial" w:eastAsia="Arial" w:hAnsi="Arial" w:cs="Arial"/>
-          <w:sz w:val="20"/>
-          <w:szCs w:val="20"/>
-        </w:rPr>
-        <w:t>JavaScript</w:t>
-      </w:r>
-      <w:proofErr w:type="spellEnd"/>
-      <w:r>
-        <w:rPr>
-          <w:rFonts w:ascii="Arial" w:eastAsia="Arial" w:hAnsi="Arial" w:cs="Arial"/>
-          <w:sz w:val="20"/>
-          <w:szCs w:val="20"/>
-        </w:rPr>
-        <w:t>, PHP, MySQL</w:t>
+        <w:t xml:space="preserve"> HTML, CSS, JavaScript, PHP, MySQL</w:t>
       </w:r>
     </w:p>
     <w:p>
@@ -8730,7 +6075,6 @@
           <w:szCs w:val="20"/>
         </w:rPr>
       </w:pPr>
-      <w:proofErr w:type="spellStart"/>
       <w:r>
         <w:rPr>
           <w:rFonts w:ascii="Arial" w:eastAsia="Arial" w:hAnsi="Arial" w:cs="Arial"/>
@@ -8739,18 +6083,7 @@
           <w:sz w:val="20"/>
           <w:szCs w:val="20"/>
         </w:rPr>
-        <w:t>JavaScript</w:t>
-      </w:r>
-      <w:proofErr w:type="spellEnd"/>
-      <w:r>
-        <w:rPr>
-          <w:rFonts w:ascii="Arial" w:eastAsia="Arial" w:hAnsi="Arial" w:cs="Arial"/>
-          <w:b/>
-          <w:bCs/>
-          <w:sz w:val="20"/>
-          <w:szCs w:val="20"/>
-        </w:rPr>
-        <w:t>:</w:t>
+        <w:t>JavaScript:</w:t>
       </w:r>
       <w:r>
         <w:rPr>
@@ -8898,25 +6231,7 @@
           <w:sz w:val="20"/>
           <w:szCs w:val="20"/>
         </w:rPr>
-        <w:t xml:space="preserve"> HTML, CSS, </w:t>
-      </w:r>
-      <w:proofErr w:type="spellStart"/>
-      <w:r>
-        <w:rPr>
-          <w:rFonts w:ascii="Arial" w:eastAsia="Arial" w:hAnsi="Arial" w:cs="Arial"/>
-          <w:sz w:val="20"/>
-          <w:szCs w:val="20"/>
-        </w:rPr>
-        <w:t>JavaScript</w:t>
-      </w:r>
-      <w:proofErr w:type="spellEnd"/>
-      <w:r>
-        <w:rPr>
-          <w:rFonts w:ascii="Arial" w:eastAsia="Arial" w:hAnsi="Arial" w:cs="Arial"/>
-          <w:sz w:val="20"/>
-          <w:szCs w:val="20"/>
-        </w:rPr>
-        <w:t>, PHP, MySQL</w:t>
+        <w:t xml:space="preserve"> HTML, CSS, JavaScript, PHP, MySQL</w:t>
       </w:r>
     </w:p>
     <w:p>
@@ -8999,7 +6314,6 @@
           <w:szCs w:val="20"/>
         </w:rPr>
       </w:pPr>
-      <w:proofErr w:type="spellStart"/>
       <w:r>
         <w:rPr>
           <w:rFonts w:ascii="Arial" w:eastAsia="Arial" w:hAnsi="Arial" w:cs="Arial"/>
@@ -9008,18 +6322,7 @@
           <w:sz w:val="20"/>
           <w:szCs w:val="20"/>
         </w:rPr>
-        <w:t>JavaScript</w:t>
-      </w:r>
-      <w:proofErr w:type="spellEnd"/>
-      <w:r>
-        <w:rPr>
-          <w:rFonts w:ascii="Arial" w:eastAsia="Arial" w:hAnsi="Arial" w:cs="Arial"/>
-          <w:b/>
-          <w:bCs/>
-          <w:sz w:val="20"/>
-          <w:szCs w:val="20"/>
-        </w:rPr>
-        <w:t>:</w:t>
+        <w:t>JavaScript:</w:t>
       </w:r>
       <w:r>
         <w:rPr>
@@ -9179,25 +6482,7 @@
           <w:sz w:val="20"/>
           <w:szCs w:val="20"/>
         </w:rPr>
-        <w:t xml:space="preserve"> HTML, CSS, </w:t>
-      </w:r>
-      <w:proofErr w:type="spellStart"/>
-      <w:r>
-        <w:rPr>
-          <w:rFonts w:ascii="Arial" w:eastAsia="Arial" w:hAnsi="Arial" w:cs="Arial"/>
-          <w:sz w:val="20"/>
-          <w:szCs w:val="20"/>
-        </w:rPr>
-        <w:t>JavaScript</w:t>
-      </w:r>
-      <w:proofErr w:type="spellEnd"/>
-      <w:r>
-        <w:rPr>
-          <w:rFonts w:ascii="Arial" w:eastAsia="Arial" w:hAnsi="Arial" w:cs="Arial"/>
-          <w:sz w:val="20"/>
-          <w:szCs w:val="20"/>
-        </w:rPr>
-        <w:t>, PHP, MySQL</w:t>
+        <w:t xml:space="preserve"> HTML, CSS, JavaScript, PHP, MySQL</w:t>
       </w:r>
     </w:p>
     <w:p>
@@ -9280,7 +6565,6 @@
           <w:szCs w:val="20"/>
         </w:rPr>
       </w:pPr>
-      <w:proofErr w:type="spellStart"/>
       <w:r>
         <w:rPr>
           <w:rFonts w:ascii="Arial" w:eastAsia="Arial" w:hAnsi="Arial" w:cs="Arial"/>
@@ -9289,18 +6573,7 @@
           <w:sz w:val="20"/>
           <w:szCs w:val="20"/>
         </w:rPr>
-        <w:t>JavaScript</w:t>
-      </w:r>
-      <w:proofErr w:type="spellEnd"/>
-      <w:r>
-        <w:rPr>
-          <w:rFonts w:ascii="Arial" w:eastAsia="Arial" w:hAnsi="Arial" w:cs="Arial"/>
-          <w:b/>
-          <w:bCs/>
-          <w:sz w:val="20"/>
-          <w:szCs w:val="20"/>
-        </w:rPr>
-        <w:t>:</w:t>
+        <w:t>JavaScript:</w:t>
       </w:r>
       <w:r>
         <w:rPr>
@@ -9460,25 +6733,7 @@
           <w:sz w:val="20"/>
           <w:szCs w:val="20"/>
         </w:rPr>
-        <w:t xml:space="preserve"> HTML, CSS, </w:t>
-      </w:r>
-      <w:proofErr w:type="spellStart"/>
-      <w:r>
-        <w:rPr>
-          <w:rFonts w:ascii="Arial" w:eastAsia="Arial" w:hAnsi="Arial" w:cs="Arial"/>
-          <w:sz w:val="20"/>
-          <w:szCs w:val="20"/>
-        </w:rPr>
-        <w:t>JavaScript</w:t>
-      </w:r>
-      <w:proofErr w:type="spellEnd"/>
-      <w:r>
-        <w:rPr>
-          <w:rFonts w:ascii="Arial" w:eastAsia="Arial" w:hAnsi="Arial" w:cs="Arial"/>
-          <w:sz w:val="20"/>
-          <w:szCs w:val="20"/>
-        </w:rPr>
-        <w:t>, PHP, MySQL</w:t>
+        <w:t xml:space="preserve"> HTML, CSS, JavaScript, PHP, MySQL</w:t>
       </w:r>
     </w:p>
     <w:p>
@@ -9562,7 +6817,6 @@
           <w:szCs w:val="20"/>
         </w:rPr>
       </w:pPr>
-      <w:proofErr w:type="spellStart"/>
       <w:r>
         <w:rPr>
           <w:rFonts w:ascii="Arial" w:eastAsia="Arial" w:hAnsi="Arial" w:cs="Arial"/>
@@ -9571,18 +6825,7 @@
           <w:sz w:val="20"/>
           <w:szCs w:val="20"/>
         </w:rPr>
-        <w:t>JavaScript</w:t>
-      </w:r>
-      <w:proofErr w:type="spellEnd"/>
-      <w:r>
-        <w:rPr>
-          <w:rFonts w:ascii="Arial" w:eastAsia="Arial" w:hAnsi="Arial" w:cs="Arial"/>
-          <w:b/>
-          <w:bCs/>
-          <w:sz w:val="20"/>
-          <w:szCs w:val="20"/>
-        </w:rPr>
-        <w:t>:</w:t>
+        <w:t>JavaScript:</w:t>
       </w:r>
       <w:r>
         <w:rPr>
@@ -9743,18 +6986,8 @@
           <w:sz w:val="20"/>
           <w:szCs w:val="20"/>
         </w:rPr>
-        <w:t xml:space="preserve"> HTML, CSS, </w:t>
-      </w:r>
-      <w:proofErr w:type="spellStart"/>
-      <w:r>
-        <w:rPr>
-          <w:rFonts w:ascii="Arial" w:eastAsia="Arial" w:hAnsi="Arial" w:cs="Arial"/>
-          <w:sz w:val="20"/>
-          <w:szCs w:val="20"/>
-        </w:rPr>
-        <w:t>JavaScript</w:t>
-      </w:r>
-      <w:proofErr w:type="spellEnd"/>
+        <w:t xml:space="preserve"> HTML, CSS, JavaScript</w:t>
+      </w:r>
     </w:p>
     <w:p>
       <w:pPr>
@@ -9836,7 +7069,6 @@
           <w:szCs w:val="20"/>
         </w:rPr>
       </w:pPr>
-      <w:proofErr w:type="spellStart"/>
       <w:r>
         <w:rPr>
           <w:rFonts w:ascii="Arial" w:eastAsia="Arial" w:hAnsi="Arial" w:cs="Arial"/>
@@ -9845,18 +7077,7 @@
           <w:sz w:val="20"/>
           <w:szCs w:val="20"/>
         </w:rPr>
-        <w:t>JavaScript</w:t>
-      </w:r>
-      <w:proofErr w:type="spellEnd"/>
-      <w:r>
-        <w:rPr>
-          <w:rFonts w:ascii="Arial" w:eastAsia="Arial" w:hAnsi="Arial" w:cs="Arial"/>
-          <w:b/>
-          <w:bCs/>
-          <w:sz w:val="20"/>
-          <w:szCs w:val="20"/>
-        </w:rPr>
-        <w:t>:</w:t>
+        <w:t>JavaScript:</w:t>
       </w:r>
       <w:r>
         <w:rPr>
@@ -9950,25 +7171,7 @@
           <w:sz w:val="20"/>
           <w:szCs w:val="20"/>
         </w:rPr>
-        <w:t xml:space="preserve"> HTML, CSS, </w:t>
-      </w:r>
-      <w:proofErr w:type="spellStart"/>
-      <w:r>
-        <w:rPr>
-          <w:rFonts w:ascii="Arial" w:eastAsia="Arial" w:hAnsi="Arial" w:cs="Arial"/>
-          <w:sz w:val="20"/>
-          <w:szCs w:val="20"/>
-        </w:rPr>
-        <w:t>JavaScript</w:t>
-      </w:r>
-      <w:proofErr w:type="spellEnd"/>
-      <w:r>
-        <w:rPr>
-          <w:rFonts w:ascii="Arial" w:eastAsia="Arial" w:hAnsi="Arial" w:cs="Arial"/>
-          <w:sz w:val="20"/>
-          <w:szCs w:val="20"/>
-        </w:rPr>
-        <w:t>, PHP, MySQL</w:t>
+        <w:t xml:space="preserve"> HTML, CSS, JavaScript, PHP, MySQL</w:t>
       </w:r>
     </w:p>
     <w:p>
@@ -10051,7 +7254,6 @@
           <w:szCs w:val="20"/>
         </w:rPr>
       </w:pPr>
-      <w:proofErr w:type="spellStart"/>
       <w:r>
         <w:rPr>
           <w:rFonts w:ascii="Arial" w:eastAsia="Arial" w:hAnsi="Arial" w:cs="Arial"/>
@@ -10060,18 +7262,7 @@
           <w:sz w:val="20"/>
           <w:szCs w:val="20"/>
         </w:rPr>
-        <w:t>JavaScript</w:t>
-      </w:r>
-      <w:proofErr w:type="spellEnd"/>
-      <w:r>
-        <w:rPr>
-          <w:rFonts w:ascii="Arial" w:eastAsia="Arial" w:hAnsi="Arial" w:cs="Arial"/>
-          <w:b/>
-          <w:bCs/>
-          <w:sz w:val="20"/>
-          <w:szCs w:val="20"/>
-        </w:rPr>
-        <w:t>:</w:t>
+        <w:t>JavaScript:</w:t>
       </w:r>
       <w:r>
         <w:rPr>
@@ -10212,25 +7403,7 @@
           <w:sz w:val="20"/>
           <w:szCs w:val="20"/>
         </w:rPr>
-        <w:t xml:space="preserve">A plataforma </w:t>
-      </w:r>
-      <w:proofErr w:type="spellStart"/>
-      <w:r>
-        <w:rPr>
-          <w:rFonts w:ascii="Arial" w:eastAsia="Arial" w:hAnsi="Arial" w:cs="Arial"/>
-          <w:sz w:val="20"/>
-          <w:szCs w:val="20"/>
-        </w:rPr>
-        <w:t>Guelexia</w:t>
-      </w:r>
-      <w:proofErr w:type="spellEnd"/>
-      <w:r>
-        <w:rPr>
-          <w:rFonts w:ascii="Arial" w:eastAsia="Arial" w:hAnsi="Arial" w:cs="Arial"/>
-          <w:sz w:val="20"/>
-          <w:szCs w:val="20"/>
-        </w:rPr>
-        <w:t xml:space="preserve"> foi desenhada para facilitar a navegação entre as diferentes funcionalidades, proporcionando uma experiência fluida e intuitiva. O acesso às principais seções — Tarefas, Configurações e Dicionário — é simplificado através de botões claramente identificáveis na tela inicial. Cada seção está estruturada para oferecer interatividade e promover o aprendizado de maneira envolvente.</w:t>
+        <w:t>A plataforma Guelexia foi desenhada para facilitar a navegação entre as diferentes funcionalidades, proporcionando uma experiência fluida e intuitiva. O acesso às principais seções — Tarefas, Configurações e Dicionário — é simplificado através de botões claramente identificáveis na tela inicial. Cada seção está estruturada para oferecer interatividade e promover o aprendizado de maneira envolvente.</w:t>
       </w:r>
     </w:p>
     <w:p>
@@ -10248,25 +7421,7 @@
           <w:sz w:val="20"/>
           <w:szCs w:val="20"/>
         </w:rPr>
-        <w:t xml:space="preserve">Os objetivos específicos da aplicação </w:t>
-      </w:r>
-      <w:proofErr w:type="spellStart"/>
-      <w:r>
-        <w:rPr>
-          <w:rFonts w:ascii="Arial" w:eastAsia="Arial" w:hAnsi="Arial" w:cs="Arial"/>
-          <w:sz w:val="20"/>
-          <w:szCs w:val="20"/>
-        </w:rPr>
-        <w:t>Guelexia</w:t>
-      </w:r>
-      <w:proofErr w:type="spellEnd"/>
-      <w:r>
-        <w:rPr>
-          <w:rFonts w:ascii="Arial" w:eastAsia="Arial" w:hAnsi="Arial" w:cs="Arial"/>
-          <w:sz w:val="20"/>
-          <w:szCs w:val="20"/>
-        </w:rPr>
-        <w:t xml:space="preserve"> visam criar um ambiente de aprendizagem acessível e eficaz. Através de atividades diárias, opções de personalização e ferramentas educacionais integradas, a plataforma busca não apenas melhorar as habilidades linguísticas dos usuários, mas também tornar o processo de aprendizado agradável e motivador.</w:t>
+        <w:t>Os objetivos específicos da aplicação Guelexia visam criar um ambiente de aprendizagem acessível e eficaz. Através de atividades diárias, opções de personalização e ferramentas educacionais integradas, a plataforma busca não apenas melhorar as habilidades linguísticas dos usuários, mas também tornar o processo de aprendizado agradável e motivador.</w:t>
       </w:r>
     </w:p>
     <w:p/>
@@ -10355,25 +7510,7 @@
           <w:sz w:val="20"/>
           <w:szCs w:val="20"/>
         </w:rPr>
-        <w:t xml:space="preserve"> (2020), divulgado pela revista “</w:t>
-      </w:r>
-      <w:proofErr w:type="spellStart"/>
-      <w:r>
-        <w:rPr>
-          <w:rFonts w:ascii="Arial" w:eastAsia="Arial" w:hAnsi="Arial" w:cs="Arial"/>
-          <w:sz w:val="20"/>
-          <w:szCs w:val="20"/>
-        </w:rPr>
-        <w:t>prociênci@s</w:t>
-      </w:r>
-      <w:proofErr w:type="spellEnd"/>
-      <w:r>
-        <w:rPr>
-          <w:rFonts w:ascii="Arial" w:eastAsia="Arial" w:hAnsi="Arial" w:cs="Arial"/>
-          <w:sz w:val="20"/>
-          <w:szCs w:val="20"/>
-        </w:rPr>
-        <w:t>”, no mesmo ano, em dezembro</w:t>
+        <w:t xml:space="preserve"> (2020), divulgado pela revista “prociênci@s”, no mesmo ano, em dezembro</w:t>
       </w:r>
       <w:r>
         <w:rPr>
@@ -10445,18 +7582,99 @@
           <w:sz w:val="20"/>
           <w:szCs w:val="20"/>
         </w:rPr>
-        <w:t xml:space="preserve">, um estudo como esse, incrivelmente informativo e interessante, produzido por </w:t>
-      </w:r>
-      <w:proofErr w:type="spellStart"/>
-      <w:r>
-        <w:rPr>
-          <w:rFonts w:ascii="Arial" w:eastAsia="Arial" w:hAnsi="Arial" w:cs="Arial"/>
-          <w:sz w:val="20"/>
-          <w:szCs w:val="20"/>
-        </w:rPr>
-        <w:t>Maryne</w:t>
-      </w:r>
-      <w:proofErr w:type="spellEnd"/>
+        <w:t>, um estudo como esse, incrivelmente informativo e interessante, produzido por Maryne Tomoko e Simone Aparecida (</w:t>
+      </w:r>
+      <w:r>
+        <w:rPr>
+          <w:rFonts w:ascii="Arial" w:eastAsia="Arial" w:hAnsi="Arial" w:cs="Arial"/>
+          <w:sz w:val="20"/>
+          <w:szCs w:val="20"/>
+        </w:rPr>
+        <w:t>2013</w:t>
+      </w:r>
+      <w:r>
+        <w:rPr>
+          <w:rFonts w:ascii="Arial" w:eastAsia="Arial" w:hAnsi="Arial" w:cs="Arial"/>
+          <w:sz w:val="20"/>
+          <w:szCs w:val="20"/>
+        </w:rPr>
+        <w:t>, UNESP</w:t>
+      </w:r>
+      <w:r>
+        <w:rPr>
+          <w:rFonts w:ascii="Arial" w:eastAsia="Arial" w:hAnsi="Arial" w:cs="Arial"/>
+          <w:sz w:val="20"/>
+          <w:szCs w:val="20"/>
+          <w:u w:val="single"/>
+        </w:rPr>
+        <w:t>)</w:t>
+      </w:r>
+      <w:r>
+        <w:rPr>
+          <w:rFonts w:ascii="Arial" w:eastAsia="Arial" w:hAnsi="Arial" w:cs="Arial"/>
+          <w:sz w:val="20"/>
+          <w:szCs w:val="20"/>
+          <w:u w:val="single"/>
+        </w:rPr>
+        <w:t>,</w:t>
+      </w:r>
+      <w:r>
+        <w:rPr>
+          <w:rFonts w:ascii="Arial" w:eastAsia="Arial" w:hAnsi="Arial" w:cs="Arial"/>
+          <w:sz w:val="20"/>
+          <w:szCs w:val="20"/>
+        </w:rPr>
+        <w:t xml:space="preserve"> aqui no Brasil, chamado “Programa de intervenção fonológica associado à correspondência grafema-fonema em escolares de risco para a dislexia</w:t>
+      </w:r>
+      <w:r>
+        <w:rPr>
+          <w:rFonts w:ascii="Arial" w:eastAsia="Arial" w:hAnsi="Arial" w:cs="Arial"/>
+          <w:sz w:val="20"/>
+          <w:szCs w:val="20"/>
+        </w:rPr>
+        <w:t>”</w:t>
+      </w:r>
+      <w:r>
+        <w:rPr>
+          <w:rFonts w:ascii="Arial" w:eastAsia="Arial" w:hAnsi="Arial" w:cs="Arial"/>
+          <w:sz w:val="20"/>
+          <w:szCs w:val="20"/>
+        </w:rPr>
+        <w:t>.</w:t>
+      </w:r>
+      <w:r>
+        <w:rPr>
+          <w:rFonts w:ascii="Arial" w:eastAsia="Arial" w:hAnsi="Arial" w:cs="Arial"/>
+          <w:sz w:val="20"/>
+          <w:szCs w:val="20"/>
+        </w:rPr>
+        <w:t xml:space="preserve"> A interatividade desses programas pode estimular a participação ativa, um aspecto crucial para a aprendizagem efetiva. Além disso, a capacidade de esses softwares oferecerem feedback instantâneo e individualizado permite que as crianças aprendam no seu próprio ritmo e recebam suporte imediato para corrigir erros, o que é menos viável em contextos educativos tradicionais com grandes grupos de alunos. </w:t>
+      </w:r>
+    </w:p>
+    <w:p>
+      <w:pPr>
+        <w:rPr>
+          <w:rFonts w:ascii="Arial" w:eastAsia="Arial" w:hAnsi="Arial" w:cs="Arial"/>
+          <w:sz w:val="20"/>
+          <w:szCs w:val="20"/>
+        </w:rPr>
+      </w:pPr>
+      <w:r>
+        <w:rPr>
+          <w:rFonts w:ascii="Arial" w:eastAsia="Arial" w:hAnsi="Arial" w:cs="Arial"/>
+          <w:sz w:val="20"/>
+          <w:szCs w:val="20"/>
+        </w:rPr>
+        <w:t>A personalização é outro benefício significativo dos softwares educacionais para crianças com dislexia. Cada criança apresenta um perfil único de desafios e forças. Softwares adaptativos ajustam o nível de dificuldade e a abordagem didática com base no progresso e nas necessidades individuais da criança, proporcionando uma experiência de aprendizado sob medida. Esse aspecto é fundamental para crianças com dislexia, que podem se sentir sobrecarregadas ou desmotivadas quando submetidas a métodos de ensino padronizados que não consideram suas dificuldades específicas. Além disso, a utilização de tecnologias assistivas, como a conversão de texto em fala e o uso de fontes específicas que melhoram a legibilidade, pode facilitar significativamente a interação das crianças com textos. Essas tecnologias podem reduzir a ansiedade e a frustração associadas à leitura, permitindo que as crianças se concentrem no conteúdo e na compreensão, em vez de serem impedidas por suas dificuldades de decodificação.</w:t>
+      </w:r>
+      <w:r>
+        <w:rPr>
+          <w:rFonts w:ascii="Arial" w:eastAsia="Arial" w:hAnsi="Arial" w:cs="Arial"/>
+          <w:sz w:val="20"/>
+          <w:szCs w:val="20"/>
+        </w:rPr>
+        <w:t xml:space="preserve"> Não é apenas de conhecimento comum</w:t>
+      </w:r>
       <w:r>
         <w:rPr>
           <w:rFonts w:ascii="Arial" w:eastAsia="Arial" w:hAnsi="Arial" w:cs="Arial"/>
@@ -10465,123 +7683,6 @@
         </w:rPr>
         <w:t xml:space="preserve"> </w:t>
       </w:r>
-      <w:proofErr w:type="spellStart"/>
-      <w:r>
-        <w:rPr>
-          <w:rFonts w:ascii="Arial" w:eastAsia="Arial" w:hAnsi="Arial" w:cs="Arial"/>
-          <w:sz w:val="20"/>
-          <w:szCs w:val="20"/>
-        </w:rPr>
-        <w:t>Tomoko</w:t>
-      </w:r>
-      <w:proofErr w:type="spellEnd"/>
-      <w:r>
-        <w:rPr>
-          <w:rFonts w:ascii="Arial" w:eastAsia="Arial" w:hAnsi="Arial" w:cs="Arial"/>
-          <w:sz w:val="20"/>
-          <w:szCs w:val="20"/>
-        </w:rPr>
-        <w:t xml:space="preserve"> e Simone Aparecida (</w:t>
-      </w:r>
-      <w:r>
-        <w:rPr>
-          <w:rFonts w:ascii="Arial" w:eastAsia="Arial" w:hAnsi="Arial" w:cs="Arial"/>
-          <w:sz w:val="20"/>
-          <w:szCs w:val="20"/>
-        </w:rPr>
-        <w:t>2013</w:t>
-      </w:r>
-      <w:r>
-        <w:rPr>
-          <w:rFonts w:ascii="Arial" w:eastAsia="Arial" w:hAnsi="Arial" w:cs="Arial"/>
-          <w:sz w:val="20"/>
-          <w:szCs w:val="20"/>
-        </w:rPr>
-        <w:t>, UNESP</w:t>
-      </w:r>
-      <w:r>
-        <w:rPr>
-          <w:rFonts w:ascii="Arial" w:eastAsia="Arial" w:hAnsi="Arial" w:cs="Arial"/>
-          <w:sz w:val="20"/>
-          <w:szCs w:val="20"/>
-          <w:u w:val="single"/>
-        </w:rPr>
-        <w:t>)</w:t>
-      </w:r>
-      <w:r>
-        <w:rPr>
-          <w:rFonts w:ascii="Arial" w:eastAsia="Arial" w:hAnsi="Arial" w:cs="Arial"/>
-          <w:sz w:val="20"/>
-          <w:szCs w:val="20"/>
-          <w:u w:val="single"/>
-        </w:rPr>
-        <w:t>,</w:t>
-      </w:r>
-      <w:r>
-        <w:rPr>
-          <w:rFonts w:ascii="Arial" w:eastAsia="Arial" w:hAnsi="Arial" w:cs="Arial"/>
-          <w:sz w:val="20"/>
-          <w:szCs w:val="20"/>
-        </w:rPr>
-        <w:t xml:space="preserve"> aqui no Brasil, chamado “Programa de intervenção fonológica associado à correspondência grafema-fonema em escolares de risco para a dislexia</w:t>
-      </w:r>
-      <w:r>
-        <w:rPr>
-          <w:rFonts w:ascii="Arial" w:eastAsia="Arial" w:hAnsi="Arial" w:cs="Arial"/>
-          <w:sz w:val="20"/>
-          <w:szCs w:val="20"/>
-        </w:rPr>
-        <w:t>”</w:t>
-      </w:r>
-      <w:r>
-        <w:rPr>
-          <w:rFonts w:ascii="Arial" w:eastAsia="Arial" w:hAnsi="Arial" w:cs="Arial"/>
-          <w:sz w:val="20"/>
-          <w:szCs w:val="20"/>
-        </w:rPr>
-        <w:t>.</w:t>
-      </w:r>
-      <w:r>
-        <w:rPr>
-          <w:rFonts w:ascii="Arial" w:eastAsia="Arial" w:hAnsi="Arial" w:cs="Arial"/>
-          <w:sz w:val="20"/>
-          <w:szCs w:val="20"/>
-        </w:rPr>
-        <w:t xml:space="preserve"> A interatividade desses programas pode estimular a participação ativa, um aspecto crucial para a aprendizagem efetiva. Além disso, a capacidade de esses softwares oferecerem feedback instantâneo e individualizado permite que as crianças aprendam no seu próprio ritmo e recebam suporte imediato para corrigir erros, o que é menos viável em contextos educativos tradicionais com grandes grupos de alunos. </w:t>
-      </w:r>
-    </w:p>
-    <w:p>
-      <w:pPr>
-        <w:rPr>
-          <w:rFonts w:ascii="Arial" w:eastAsia="Arial" w:hAnsi="Arial" w:cs="Arial"/>
-          <w:sz w:val="20"/>
-          <w:szCs w:val="20"/>
-        </w:rPr>
-      </w:pPr>
-      <w:r>
-        <w:rPr>
-          <w:rFonts w:ascii="Arial" w:eastAsia="Arial" w:hAnsi="Arial" w:cs="Arial"/>
-          <w:sz w:val="20"/>
-          <w:szCs w:val="20"/>
-        </w:rPr>
-        <w:t>A personalização é outro benefício significativo dos softwares educacionais para crianças com dislexia. Cada criança apresenta um perfil único de desafios e forças. Softwares adaptativos ajustam o nível de dificuldade e a abordagem didática com base no progresso e nas necessidades individuais da criança, proporcionando uma experiência de aprendizado sob medida. Esse aspecto é fundamental para crianças com dislexia, que podem se sentir sobrecarregadas ou desmotivadas quando submetidas a métodos de ensino padronizados que não consideram suas dificuldades específicas. Além disso, a utilização de tecnologias assistivas, como a conversão de texto em fala e o uso de fontes específicas que melhoram a legibilidade, pode facilitar significativamente a interação das crianças com textos. Essas tecnologias podem reduzir a ansiedade e a frustração associadas à leitura, permitindo que as crianças se concentrem no conteúdo e na compreensão, em vez de serem impedidas por suas dificuldades de decodificação.</w:t>
-      </w:r>
-      <w:r>
-        <w:rPr>
-          <w:rFonts w:ascii="Arial" w:eastAsia="Arial" w:hAnsi="Arial" w:cs="Arial"/>
-          <w:sz w:val="20"/>
-          <w:szCs w:val="20"/>
-        </w:rPr>
-        <w:t xml:space="preserve"> Não é apenas de conhecimento comum</w:t>
-      </w:r>
-      <w:r>
-        <w:rPr>
-          <w:rFonts w:ascii="Arial" w:eastAsia="Arial" w:hAnsi="Arial" w:cs="Arial"/>
-          <w:sz w:val="20"/>
-          <w:szCs w:val="20"/>
-        </w:rPr>
-        <w:t xml:space="preserve"> </w:t>
-      </w:r>
       <w:r>
         <w:rPr>
           <w:rFonts w:ascii="Arial" w:eastAsia="Arial" w:hAnsi="Arial" w:cs="Arial"/>
@@ -10628,25 +7729,7 @@
           <w:sz w:val="20"/>
           <w:szCs w:val="20"/>
         </w:rPr>
-        <w:t xml:space="preserve">: “MATERIAIS EDUCACIONAIS VOLTADOS À CRIANÇAS COM TRANSTORNO DE APRENDIZAGEM: DIRETRIZES SOB A ÓTICA DO DESIGN GRÁFICO INCLUSIVO”, escrito por Vania </w:t>
-      </w:r>
-      <w:proofErr w:type="spellStart"/>
-      <w:r>
-        <w:rPr>
-          <w:rFonts w:ascii="Arial" w:eastAsia="Arial" w:hAnsi="Arial" w:cs="Arial"/>
-          <w:sz w:val="20"/>
-          <w:szCs w:val="20"/>
-        </w:rPr>
-        <w:t>Bitencour</w:t>
-      </w:r>
-      <w:proofErr w:type="spellEnd"/>
-      <w:r>
-        <w:rPr>
-          <w:rFonts w:ascii="Arial" w:eastAsia="Arial" w:hAnsi="Arial" w:cs="Arial"/>
-          <w:sz w:val="20"/>
-          <w:szCs w:val="20"/>
-        </w:rPr>
-        <w:t xml:space="preserve"> (2018); </w:t>
+        <w:t xml:space="preserve">: “MATERIAIS EDUCACIONAIS VOLTADOS À CRIANÇAS COM TRANSTORNO DE APRENDIZAGEM: DIRETRIZES SOB A ÓTICA DO DESIGN GRÁFICO INCLUSIVO”, escrito por Vania Bitencour (2018); </w:t>
       </w:r>
       <w:r>
         <w:rPr>
@@ -10871,29 +7954,7 @@
           <w:sz w:val="20"/>
           <w:szCs w:val="20"/>
         </w:rPr>
-        <w:t xml:space="preserve">DUARTE, Joana </w:t>
-      </w:r>
-      <w:proofErr w:type="spellStart"/>
-      <w:r>
-        <w:rPr>
-          <w:rFonts w:ascii="Arial" w:eastAsia="Arial" w:hAnsi="Arial" w:cs="Arial"/>
-          <w:b/>
-          <w:bCs/>
-          <w:sz w:val="20"/>
-          <w:szCs w:val="20"/>
-        </w:rPr>
-        <w:t>Muchagata</w:t>
-      </w:r>
-      <w:proofErr w:type="spellEnd"/>
-      <w:r>
-        <w:rPr>
-          <w:rFonts w:ascii="Arial" w:eastAsia="Arial" w:hAnsi="Arial" w:cs="Arial"/>
-          <w:b/>
-          <w:bCs/>
-          <w:sz w:val="20"/>
-          <w:szCs w:val="20"/>
-        </w:rPr>
-        <w:t xml:space="preserve"> Madeira.</w:t>
+        <w:t>DUARTE, Joana Muchagata Madeira.</w:t>
       </w:r>
       <w:r>
         <w:rPr>
@@ -10911,9 +7972,39 @@
           <w:sz w:val="20"/>
           <w:szCs w:val="20"/>
         </w:rPr>
-        <w:t xml:space="preserve">A </w:t>
-      </w:r>
-      <w:proofErr w:type="spellStart"/>
+        <w:t>A multimédia na Dislexia</w:t>
+      </w:r>
+      <w:r>
+        <w:rPr>
+          <w:rFonts w:ascii="Arial" w:eastAsia="Arial" w:hAnsi="Arial" w:cs="Arial"/>
+          <w:sz w:val="20"/>
+          <w:szCs w:val="20"/>
+        </w:rPr>
+        <w:t>. 2009. Dissertação (Mestrado em Tecnologias de Comunicação Multimédia) – Faculdade de Engenharia, Universidade do Porto, Porto, 2009.</w:t>
+      </w:r>
+    </w:p>
+    <w:p>
+      <w:pPr>
+        <w:spacing w:before="240" w:after="240"/>
+      </w:pPr>
+      <w:r>
+        <w:rPr>
+          <w:rFonts w:ascii="Arial" w:eastAsia="Arial" w:hAnsi="Arial" w:cs="Arial"/>
+          <w:b/>
+          <w:bCs/>
+          <w:sz w:val="20"/>
+          <w:szCs w:val="20"/>
+        </w:rPr>
+        <w:t>FÁVERO, Osmar; FERREIRA, Windyz; IRELAND, Timothy; BARREIROS, Débora.</w:t>
+      </w:r>
+      <w:r>
+        <w:rPr>
+          <w:rFonts w:ascii="Arial" w:eastAsia="Arial" w:hAnsi="Arial" w:cs="Arial"/>
+          <w:sz w:val="20"/>
+          <w:szCs w:val="20"/>
+        </w:rPr>
+        <w:t xml:space="preserve"> </w:t>
+      </w:r>
       <w:r>
         <w:rPr>
           <w:rFonts w:ascii="Arial" w:eastAsia="Arial" w:hAnsi="Arial" w:cs="Arial"/>
@@ -10922,9 +8013,39 @@
           <w:sz w:val="20"/>
           <w:szCs w:val="20"/>
         </w:rPr>
-        <w:t>multimédia</w:t>
-      </w:r>
-      <w:proofErr w:type="spellEnd"/>
+        <w:t>Tornar a Educação Inclusiva</w:t>
+      </w:r>
+      <w:r>
+        <w:rPr>
+          <w:rFonts w:ascii="Arial" w:eastAsia="Arial" w:hAnsi="Arial" w:cs="Arial"/>
+          <w:sz w:val="20"/>
+          <w:szCs w:val="20"/>
+        </w:rPr>
+        <w:t>. Brasília: UNESCO Office in Brasilia; Associação Nacional de Pós-Graduação e Pesquisa em Educação, 2009.</w:t>
+      </w:r>
+    </w:p>
+    <w:p>
+      <w:pPr>
+        <w:spacing w:before="240" w:after="240"/>
+      </w:pPr>
+      <w:r>
+        <w:rPr>
+          <w:rFonts w:ascii="Arial" w:eastAsia="Arial" w:hAnsi="Arial" w:cs="Arial"/>
+          <w:b/>
+          <w:bCs/>
+          <w:sz w:val="20"/>
+          <w:szCs w:val="20"/>
+        </w:rPr>
+        <w:t>FERNANDES, André Luis Bitencourt; SANTANA, Kayo Costa; BATISTA, Washington Pagotto; PEREIRA, Claudia Pinto.</w:t>
+      </w:r>
+      <w:r>
+        <w:rPr>
+          <w:rFonts w:ascii="Arial" w:eastAsia="Arial" w:hAnsi="Arial" w:cs="Arial"/>
+          <w:sz w:val="20"/>
+          <w:szCs w:val="20"/>
+        </w:rPr>
+        <w:t xml:space="preserve"> EASYREADER: Jogo sério para crianças com dislexia. </w:t>
+      </w:r>
       <w:r>
         <w:rPr>
           <w:rFonts w:ascii="Arial" w:eastAsia="Arial" w:hAnsi="Arial" w:cs="Arial"/>
@@ -10933,33 +8054,15 @@
           <w:sz w:val="20"/>
           <w:szCs w:val="20"/>
         </w:rPr>
-        <w:t xml:space="preserve"> na Dislexia</w:t>
-      </w:r>
-      <w:r>
-        <w:rPr>
-          <w:rFonts w:ascii="Arial" w:eastAsia="Arial" w:hAnsi="Arial" w:cs="Arial"/>
-          <w:sz w:val="20"/>
-          <w:szCs w:val="20"/>
-        </w:rPr>
-        <w:t xml:space="preserve">. 2009. Dissertação (Mestrado em Tecnologias de Comunicação </w:t>
-      </w:r>
-      <w:proofErr w:type="spellStart"/>
-      <w:r>
-        <w:rPr>
-          <w:rFonts w:ascii="Arial" w:eastAsia="Arial" w:hAnsi="Arial" w:cs="Arial"/>
-          <w:sz w:val="20"/>
-          <w:szCs w:val="20"/>
-        </w:rPr>
-        <w:t>Multimédia</w:t>
-      </w:r>
-      <w:proofErr w:type="spellEnd"/>
-      <w:r>
-        <w:rPr>
-          <w:rFonts w:ascii="Arial" w:eastAsia="Arial" w:hAnsi="Arial" w:cs="Arial"/>
-          <w:sz w:val="20"/>
-          <w:szCs w:val="20"/>
-        </w:rPr>
-        <w:t>) – Faculdade de Engenharia, Universidade do Porto, Porto, 2009.</w:t>
+        <w:t>Prociênci@as</w:t>
+      </w:r>
+      <w:r>
+        <w:rPr>
+          <w:rFonts w:ascii="Arial" w:eastAsia="Arial" w:hAnsi="Arial" w:cs="Arial"/>
+          <w:sz w:val="20"/>
+          <w:szCs w:val="20"/>
+        </w:rPr>
+        <w:t>, v. 3, n. 2, 2020.</w:t>
       </w:r>
     </w:p>
     <w:p>
@@ -10974,219 +8077,7 @@
           <w:sz w:val="20"/>
           <w:szCs w:val="20"/>
         </w:rPr>
-        <w:t xml:space="preserve">FÁVERO, Osmar; FERREIRA, </w:t>
-      </w:r>
-      <w:proofErr w:type="spellStart"/>
-      <w:r>
-        <w:rPr>
-          <w:rFonts w:ascii="Arial" w:eastAsia="Arial" w:hAnsi="Arial" w:cs="Arial"/>
-          <w:b/>
-          <w:bCs/>
-          <w:sz w:val="20"/>
-          <w:szCs w:val="20"/>
-        </w:rPr>
-        <w:t>Windyz</w:t>
-      </w:r>
-      <w:proofErr w:type="spellEnd"/>
-      <w:r>
-        <w:rPr>
-          <w:rFonts w:ascii="Arial" w:eastAsia="Arial" w:hAnsi="Arial" w:cs="Arial"/>
-          <w:b/>
-          <w:bCs/>
-          <w:sz w:val="20"/>
-          <w:szCs w:val="20"/>
-        </w:rPr>
-        <w:t>; IRELAND, Timothy; BARREIROS, Débora.</w:t>
-      </w:r>
-      <w:r>
-        <w:rPr>
-          <w:rFonts w:ascii="Arial" w:eastAsia="Arial" w:hAnsi="Arial" w:cs="Arial"/>
-          <w:sz w:val="20"/>
-          <w:szCs w:val="20"/>
-        </w:rPr>
-        <w:t xml:space="preserve"> </w:t>
-      </w:r>
-      <w:r>
-        <w:rPr>
-          <w:rFonts w:ascii="Arial" w:eastAsia="Arial" w:hAnsi="Arial" w:cs="Arial"/>
-          <w:i/>
-          <w:iCs/>
-          <w:sz w:val="20"/>
-          <w:szCs w:val="20"/>
-        </w:rPr>
-        <w:t>Tornar a Educação Inclusiva</w:t>
-      </w:r>
-      <w:r>
-        <w:rPr>
-          <w:rFonts w:ascii="Arial" w:eastAsia="Arial" w:hAnsi="Arial" w:cs="Arial"/>
-          <w:sz w:val="20"/>
-          <w:szCs w:val="20"/>
-        </w:rPr>
-        <w:t xml:space="preserve">. Brasília: UNESCO Office in </w:t>
-      </w:r>
-      <w:proofErr w:type="spellStart"/>
-      <w:r>
-        <w:rPr>
-          <w:rFonts w:ascii="Arial" w:eastAsia="Arial" w:hAnsi="Arial" w:cs="Arial"/>
-          <w:sz w:val="20"/>
-          <w:szCs w:val="20"/>
-        </w:rPr>
-        <w:t>Brasilia</w:t>
-      </w:r>
-      <w:proofErr w:type="spellEnd"/>
-      <w:r>
-        <w:rPr>
-          <w:rFonts w:ascii="Arial" w:eastAsia="Arial" w:hAnsi="Arial" w:cs="Arial"/>
-          <w:sz w:val="20"/>
-          <w:szCs w:val="20"/>
-        </w:rPr>
-        <w:t>; Associação Nacional de Pós-Graduação e Pesquisa em Educação, 2009.</w:t>
-      </w:r>
-    </w:p>
-    <w:p>
-      <w:pPr>
-        <w:spacing w:before="240" w:after="240"/>
-      </w:pPr>
-      <w:r>
-        <w:rPr>
-          <w:rFonts w:ascii="Arial" w:eastAsia="Arial" w:hAnsi="Arial" w:cs="Arial"/>
-          <w:b/>
-          <w:bCs/>
-          <w:sz w:val="20"/>
-          <w:szCs w:val="20"/>
-        </w:rPr>
-        <w:t xml:space="preserve">FERNANDES, André </w:t>
-      </w:r>
-      <w:proofErr w:type="spellStart"/>
-      <w:r>
-        <w:rPr>
-          <w:rFonts w:ascii="Arial" w:eastAsia="Arial" w:hAnsi="Arial" w:cs="Arial"/>
-          <w:b/>
-          <w:bCs/>
-          <w:sz w:val="20"/>
-          <w:szCs w:val="20"/>
-        </w:rPr>
-        <w:t>Luis</w:t>
-      </w:r>
-      <w:proofErr w:type="spellEnd"/>
-      <w:r>
-        <w:rPr>
-          <w:rFonts w:ascii="Arial" w:eastAsia="Arial" w:hAnsi="Arial" w:cs="Arial"/>
-          <w:b/>
-          <w:bCs/>
-          <w:sz w:val="20"/>
-          <w:szCs w:val="20"/>
-        </w:rPr>
-        <w:t xml:space="preserve"> Bitencourt; SANTANA, </w:t>
-      </w:r>
-      <w:proofErr w:type="spellStart"/>
-      <w:r>
-        <w:rPr>
-          <w:rFonts w:ascii="Arial" w:eastAsia="Arial" w:hAnsi="Arial" w:cs="Arial"/>
-          <w:b/>
-          <w:bCs/>
-          <w:sz w:val="20"/>
-          <w:szCs w:val="20"/>
-        </w:rPr>
-        <w:t>Kayo</w:t>
-      </w:r>
-      <w:proofErr w:type="spellEnd"/>
-      <w:r>
-        <w:rPr>
-          <w:rFonts w:ascii="Arial" w:eastAsia="Arial" w:hAnsi="Arial" w:cs="Arial"/>
-          <w:b/>
-          <w:bCs/>
-          <w:sz w:val="20"/>
-          <w:szCs w:val="20"/>
-        </w:rPr>
-        <w:t xml:space="preserve"> Costa; BATISTA, Washington </w:t>
-      </w:r>
-      <w:proofErr w:type="spellStart"/>
-      <w:r>
-        <w:rPr>
-          <w:rFonts w:ascii="Arial" w:eastAsia="Arial" w:hAnsi="Arial" w:cs="Arial"/>
-          <w:b/>
-          <w:bCs/>
-          <w:sz w:val="20"/>
-          <w:szCs w:val="20"/>
-        </w:rPr>
-        <w:t>Pagotto</w:t>
-      </w:r>
-      <w:proofErr w:type="spellEnd"/>
-      <w:r>
-        <w:rPr>
-          <w:rFonts w:ascii="Arial" w:eastAsia="Arial" w:hAnsi="Arial" w:cs="Arial"/>
-          <w:b/>
-          <w:bCs/>
-          <w:sz w:val="20"/>
-          <w:szCs w:val="20"/>
-        </w:rPr>
-        <w:t>; PEREIRA, Claudia Pinto.</w:t>
-      </w:r>
-      <w:r>
-        <w:rPr>
-          <w:rFonts w:ascii="Arial" w:eastAsia="Arial" w:hAnsi="Arial" w:cs="Arial"/>
-          <w:sz w:val="20"/>
-          <w:szCs w:val="20"/>
-        </w:rPr>
-        <w:t xml:space="preserve"> EASYREADER: Jogo sério para crianças com dislexia. </w:t>
-      </w:r>
-      <w:proofErr w:type="spellStart"/>
-      <w:r>
-        <w:rPr>
-          <w:rFonts w:ascii="Arial" w:eastAsia="Arial" w:hAnsi="Arial" w:cs="Arial"/>
-          <w:i/>
-          <w:iCs/>
-          <w:sz w:val="20"/>
-          <w:szCs w:val="20"/>
-        </w:rPr>
-        <w:t>Prociênci@as</w:t>
-      </w:r>
-      <w:proofErr w:type="spellEnd"/>
-      <w:r>
-        <w:rPr>
-          <w:rFonts w:ascii="Arial" w:eastAsia="Arial" w:hAnsi="Arial" w:cs="Arial"/>
-          <w:sz w:val="20"/>
-          <w:szCs w:val="20"/>
-        </w:rPr>
-        <w:t>, v. 3, n. 2, 2020.</w:t>
-      </w:r>
-    </w:p>
-    <w:p>
-      <w:pPr>
-        <w:spacing w:before="240" w:after="240"/>
-      </w:pPr>
-      <w:r>
-        <w:rPr>
-          <w:rFonts w:ascii="Arial" w:eastAsia="Arial" w:hAnsi="Arial" w:cs="Arial"/>
-          <w:b/>
-          <w:bCs/>
-          <w:sz w:val="20"/>
-          <w:szCs w:val="20"/>
-        </w:rPr>
-        <w:t xml:space="preserve">HENRIQUES, Fernanda; DOMICIANO, Cassia Leticia Carrara; OTA, Carolina </w:t>
-      </w:r>
-      <w:proofErr w:type="spellStart"/>
-      <w:r>
-        <w:rPr>
-          <w:rFonts w:ascii="Arial" w:eastAsia="Arial" w:hAnsi="Arial" w:cs="Arial"/>
-          <w:b/>
-          <w:bCs/>
-          <w:sz w:val="20"/>
-          <w:szCs w:val="20"/>
-        </w:rPr>
-        <w:t>Yukari</w:t>
-      </w:r>
-      <w:proofErr w:type="spellEnd"/>
-      <w:r>
-        <w:rPr>
-          <w:rFonts w:ascii="Arial" w:eastAsia="Arial" w:hAnsi="Arial" w:cs="Arial"/>
-          <w:b/>
-          <w:bCs/>
-          <w:sz w:val="20"/>
-          <w:szCs w:val="20"/>
-        </w:rPr>
-        <w:t>; CAVENAGHI, Fernanda; REZENDE, Caroline Monroe.</w:t>
+        <w:t>HENRIQUES, Fernanda; DOMICIANO, Cassia Leticia Carrara; OTA, Carolina Yukari; CAVENAGHI, Fernanda; REZENDE, Caroline Monroe.</w:t>
       </w:r>
       <w:r>
         <w:rPr>
@@ -17744,6 +14635,15 @@
 </file>
 
 <file path=customXml/item1.xml><?xml version="1.0" encoding="utf-8"?>
+<?mso-contentType ?>
+<FormTemplates xmlns="http://schemas.microsoft.com/sharepoint/v3/contenttype/forms">
+  <Display>DocumentLibraryForm</Display>
+  <Edit>DocumentLibraryForm</Edit>
+  <New>DocumentLibraryForm</New>
+</FormTemplates>
+</file>
+
+<file path=customXml/item2.xml><?xml version="1.0" encoding="utf-8"?>
 <p:properties xmlns:p="http://schemas.microsoft.com/office/2006/metadata/properties" xmlns:xsi="http://www.w3.org/2001/XMLSchema-instance" xmlns:pc="http://schemas.microsoft.com/office/infopath/2007/PartnerControls">
   <documentManagement>
     <TaxCatchAll xmlns="3c0713fe-7654-4427-a8a9-8b10d333b601" xsi:nil="true"/>
@@ -17752,15 +14652,6 @@
     </lcf76f155ced4ddcb4097134ff3c332f>
   </documentManagement>
 </p:properties>
-</file>
-
-<file path=customXml/item2.xml><?xml version="1.0" encoding="utf-8"?>
-<?mso-contentType ?>
-<FormTemplates xmlns="http://schemas.microsoft.com/sharepoint/v3/contenttype/forms">
-  <Display>DocumentLibraryForm</Display>
-  <Edit>DocumentLibraryForm</Edit>
-  <New>DocumentLibraryForm</New>
-</FormTemplates>
 </file>
 
 <file path=customXml/item3.xml><?xml version="1.0" encoding="utf-8"?>
@@ -17963,20 +14854,20 @@
 </file>
 
 <file path=customXml/itemProps1.xml><?xml version="1.0" encoding="utf-8"?>
+<ds:datastoreItem xmlns:ds="http://schemas.openxmlformats.org/officeDocument/2006/customXml" ds:itemID="{821ABCC0-24C5-459E-A1FC-895BD901E8B8}">
+  <ds:schemaRefs>
+    <ds:schemaRef ds:uri="http://schemas.microsoft.com/sharepoint/v3/contenttype/forms"/>
+  </ds:schemaRefs>
+</ds:datastoreItem>
+</file>
+
+<file path=customXml/itemProps2.xml><?xml version="1.0" encoding="utf-8"?>
 <ds:datastoreItem xmlns:ds="http://schemas.openxmlformats.org/officeDocument/2006/customXml" ds:itemID="{ED702EE5-6541-43AE-B5CF-388356495F8A}">
   <ds:schemaRefs>
     <ds:schemaRef ds:uri="http://schemas.microsoft.com/office/2006/metadata/properties"/>
     <ds:schemaRef ds:uri="http://schemas.microsoft.com/office/infopath/2007/PartnerControls"/>
     <ds:schemaRef ds:uri="3c0713fe-7654-4427-a8a9-8b10d333b601"/>
     <ds:schemaRef ds:uri="836714c8-2ad4-4a89-9d05-9f190e800414"/>
-  </ds:schemaRefs>
-</ds:datastoreItem>
-</file>
-
-<file path=customXml/itemProps2.xml><?xml version="1.0" encoding="utf-8"?>
-<ds:datastoreItem xmlns:ds="http://schemas.openxmlformats.org/officeDocument/2006/customXml" ds:itemID="{821ABCC0-24C5-459E-A1FC-895BD901E8B8}">
-  <ds:schemaRefs>
-    <ds:schemaRef ds:uri="http://schemas.microsoft.com/sharepoint/v3/contenttype/forms"/>
   </ds:schemaRefs>
 </ds:datastoreItem>
 </file>
@@ -18001,7 +14892,7 @@
 </file>
 
 <file path=customXml/itemProps4.xml><?xml version="1.0" encoding="utf-8"?>
-<ds:datastoreItem xmlns:ds="http://schemas.openxmlformats.org/officeDocument/2006/customXml" ds:itemID="{4653B50A-4880-467E-9563-82169A659121}">
+<ds:datastoreItem xmlns:ds="http://schemas.openxmlformats.org/officeDocument/2006/customXml" ds:itemID="{CFCF086E-1A94-4787-A91B-3863D475BCC4}">
   <ds:schemaRefs>
     <ds:schemaRef ds:uri="http://schemas.openxmlformats.org/officeDocument/2006/bibliography"/>
   </ds:schemaRefs>

</xml_diff>